<commit_message>
giao dien admin, bao cao word
</commit_message>
<xml_diff>
--- a/Báo cáo web.docx
+++ b/Báo cáo web.docx
@@ -5,9 +5,13 @@
     <w:p>
       <w:pPr>
         <w:jc w:val="center"/>
-      </w:pPr>
-      <w:r>
-        <w:rPr>
+        <w:rPr>
+          <w:rFonts w:ascii="Times New Roman" w:hAnsi="Times New Roman" w:cs="Times New Roman"/>
+        </w:rPr>
+      </w:pPr>
+      <w:r>
+        <w:rPr>
+          <w:rFonts w:ascii="Times New Roman" w:hAnsi="Times New Roman" w:cs="Times New Roman"/>
           <w:noProof/>
         </w:rPr>
         <mc:AlternateContent>
@@ -482,6 +486,9 @@
         </mc:AlternateContent>
       </w:r>
       <w:r>
+        <w:rPr>
+          <w:rFonts w:ascii="Times New Roman" w:hAnsi="Times New Roman" w:cs="Times New Roman"/>
+        </w:rPr>
         <w:tab/>
       </w:r>
     </w:p>
@@ -996,7 +1003,7 @@
           <w:sz w:val="32"/>
           <w:szCs w:val="32"/>
         </w:rPr>
-        <w:t xml:space="preserve">ngày 4 </w:t>
+        <w:t xml:space="preserve"> </w:t>
       </w:r>
       <w:r>
         <w:rPr>
@@ -1007,7 +1014,7 @@
           <w:sz w:val="32"/>
           <w:szCs w:val="32"/>
         </w:rPr>
-        <w:t xml:space="preserve"> tháng 12 năm 2021</w:t>
+        <w:t xml:space="preserve">ngày 4 </w:t>
       </w:r>
       <w:r>
         <w:rPr>
@@ -1018,11 +1025,30 @@
           <w:sz w:val="32"/>
           <w:szCs w:val="32"/>
         </w:rPr>
+        <w:t>tháng 12 năm 2021</w:t>
+      </w:r>
+      <w:r>
+        <w:rPr>
+          <w:rStyle w:val="Emphasis"/>
+          <w:rFonts w:ascii="Times New Roman" w:hAnsi="Times New Roman" w:cs="Times New Roman"/>
+          <w:noProof/>
+          <w:color w:val="000000"/>
+          <w:sz w:val="32"/>
+          <w:szCs w:val="32"/>
+        </w:rPr>
         <w:t>.</w:t>
       </w:r>
     </w:p>
     <w:p>
-      <w:r>
+      <w:pPr>
+        <w:rPr>
+          <w:rFonts w:ascii="Times New Roman" w:hAnsi="Times New Roman" w:cs="Times New Roman"/>
+        </w:rPr>
+      </w:pPr>
+      <w:r>
+        <w:rPr>
+          <w:rFonts w:ascii="Times New Roman" w:hAnsi="Times New Roman" w:cs="Times New Roman"/>
+        </w:rPr>
         <w:tab/>
       </w:r>
     </w:p>
@@ -1539,7 +1565,7 @@
     <w:sdt>
       <w:sdtPr>
         <w:rPr>
-          <w:rFonts w:asciiTheme="minorHAnsi" w:eastAsiaTheme="minorHAnsi" w:hAnsiTheme="minorHAnsi" w:cstheme="minorBidi"/>
+          <w:rFonts w:eastAsiaTheme="minorHAnsi" w:cs="Times New Roman"/>
           <w:b w:val="0"/>
           <w:color w:val="auto"/>
           <w:sz w:val="22"/>
@@ -1553,7 +1579,7 @@
       </w:sdtPr>
       <w:sdtEndPr>
         <w:rPr>
-          <w:rFonts w:ascii="Calibri" w:eastAsia="Calibri" w:hAnsi="Calibri" w:cs="Calibri"/>
+          <w:rFonts w:eastAsia="Calibri"/>
           <w:bCs/>
           <w:noProof/>
         </w:rPr>
@@ -1563,12 +1589,14 @@
           <w:pPr>
             <w:pStyle w:val="TOCHeading"/>
             <w:rPr>
+              <w:rFonts w:cs="Times New Roman"/>
               <w:sz w:val="28"/>
               <w:szCs w:val="28"/>
             </w:rPr>
           </w:pPr>
           <w:r>
             <w:rPr>
+              <w:rFonts w:cs="Times New Roman"/>
               <w:sz w:val="28"/>
               <w:szCs w:val="28"/>
             </w:rPr>
@@ -1671,7 +1699,7 @@
           <w:pPr>
             <w:pStyle w:val="TOC2"/>
             <w:rPr>
-              <w:rFonts w:asciiTheme="minorHAnsi" w:eastAsiaTheme="minorEastAsia" w:hAnsiTheme="minorHAnsi" w:cstheme="minorBidi"/>
+              <w:rFonts w:eastAsiaTheme="minorEastAsia"/>
             </w:rPr>
           </w:pPr>
           <w:hyperlink w:anchor="_Toc73451192" w:history="1">
@@ -1683,7 +1711,7 @@
             </w:r>
             <w:r>
               <w:rPr>
-                <w:rFonts w:asciiTheme="minorHAnsi" w:eastAsiaTheme="minorEastAsia" w:hAnsiTheme="minorHAnsi" w:cstheme="minorBidi"/>
+                <w:rFonts w:eastAsiaTheme="minorEastAsia"/>
               </w:rPr>
               <w:tab/>
             </w:r>
@@ -1740,7 +1768,7 @@
           <w:pPr>
             <w:pStyle w:val="TOC2"/>
             <w:rPr>
-              <w:rFonts w:asciiTheme="minorHAnsi" w:eastAsiaTheme="minorEastAsia" w:hAnsiTheme="minorHAnsi" w:cstheme="minorBidi"/>
+              <w:rFonts w:eastAsiaTheme="minorEastAsia"/>
             </w:rPr>
           </w:pPr>
           <w:hyperlink w:anchor="_Toc73451193" w:history="1">
@@ -1752,7 +1780,7 @@
             </w:r>
             <w:r>
               <w:rPr>
-                <w:rFonts w:asciiTheme="minorHAnsi" w:eastAsiaTheme="minorEastAsia" w:hAnsiTheme="minorHAnsi" w:cstheme="minorBidi"/>
+                <w:rFonts w:eastAsiaTheme="minorEastAsia"/>
               </w:rPr>
               <w:tab/>
             </w:r>
@@ -1809,7 +1837,7 @@
           <w:pPr>
             <w:pStyle w:val="TOC2"/>
             <w:rPr>
-              <w:rFonts w:asciiTheme="minorHAnsi" w:eastAsiaTheme="minorEastAsia" w:hAnsiTheme="minorHAnsi" w:cstheme="minorBidi"/>
+              <w:rFonts w:eastAsiaTheme="minorEastAsia"/>
             </w:rPr>
           </w:pPr>
           <w:hyperlink w:anchor="_Toc73451194" w:history="1">
@@ -1821,7 +1849,7 @@
             </w:r>
             <w:r>
               <w:rPr>
-                <w:rFonts w:asciiTheme="minorHAnsi" w:eastAsiaTheme="minorEastAsia" w:hAnsiTheme="minorHAnsi" w:cstheme="minorBidi"/>
+                <w:rFonts w:eastAsiaTheme="minorEastAsia"/>
               </w:rPr>
               <w:tab/>
             </w:r>
@@ -1878,7 +1906,7 @@
           <w:pPr>
             <w:pStyle w:val="TOC2"/>
             <w:rPr>
-              <w:rFonts w:asciiTheme="minorHAnsi" w:eastAsiaTheme="minorEastAsia" w:hAnsiTheme="minorHAnsi" w:cstheme="minorBidi"/>
+              <w:rFonts w:eastAsiaTheme="minorEastAsia"/>
             </w:rPr>
           </w:pPr>
           <w:hyperlink w:anchor="_Toc73451195" w:history="1">
@@ -1890,7 +1918,7 @@
             </w:r>
             <w:r>
               <w:rPr>
-                <w:rFonts w:asciiTheme="minorHAnsi" w:eastAsiaTheme="minorEastAsia" w:hAnsiTheme="minorHAnsi" w:cstheme="minorBidi"/>
+                <w:rFonts w:eastAsiaTheme="minorEastAsia"/>
               </w:rPr>
               <w:tab/>
             </w:r>
@@ -2016,7 +2044,7 @@
           <w:pPr>
             <w:pStyle w:val="TOC2"/>
             <w:rPr>
-              <w:rFonts w:asciiTheme="minorHAnsi" w:eastAsiaTheme="minorEastAsia" w:hAnsiTheme="minorHAnsi" w:cstheme="minorBidi"/>
+              <w:rFonts w:eastAsiaTheme="minorEastAsia"/>
             </w:rPr>
           </w:pPr>
           <w:hyperlink w:anchor="_Toc73451197" w:history="1">
@@ -2028,7 +2056,7 @@
             </w:r>
             <w:r>
               <w:rPr>
-                <w:rFonts w:asciiTheme="minorHAnsi" w:eastAsiaTheme="minorEastAsia" w:hAnsiTheme="minorHAnsi" w:cstheme="minorBidi"/>
+                <w:rFonts w:eastAsiaTheme="minorEastAsia"/>
               </w:rPr>
               <w:tab/>
             </w:r>
@@ -2085,7 +2113,7 @@
           <w:pPr>
             <w:pStyle w:val="TOC2"/>
             <w:rPr>
-              <w:rFonts w:asciiTheme="minorHAnsi" w:eastAsiaTheme="minorEastAsia" w:hAnsiTheme="minorHAnsi" w:cstheme="minorBidi"/>
+              <w:rFonts w:eastAsiaTheme="minorEastAsia"/>
             </w:rPr>
           </w:pPr>
           <w:hyperlink w:anchor="_Toc73451198" w:history="1">
@@ -2097,7 +2125,7 @@
             </w:r>
             <w:r>
               <w:rPr>
-                <w:rFonts w:asciiTheme="minorHAnsi" w:eastAsiaTheme="minorEastAsia" w:hAnsiTheme="minorHAnsi" w:cstheme="minorBidi"/>
+                <w:rFonts w:eastAsiaTheme="minorEastAsia"/>
               </w:rPr>
               <w:tab/>
             </w:r>
@@ -2223,7 +2251,7 @@
           <w:pPr>
             <w:pStyle w:val="TOC2"/>
             <w:rPr>
-              <w:rFonts w:asciiTheme="minorHAnsi" w:eastAsiaTheme="minorEastAsia" w:hAnsiTheme="minorHAnsi" w:cstheme="minorBidi"/>
+              <w:rFonts w:eastAsiaTheme="minorEastAsia"/>
             </w:rPr>
           </w:pPr>
           <w:hyperlink w:anchor="_Toc73451200" w:history="1">
@@ -2235,7 +2263,7 @@
             </w:r>
             <w:r>
               <w:rPr>
-                <w:rFonts w:asciiTheme="minorHAnsi" w:eastAsiaTheme="minorEastAsia" w:hAnsiTheme="minorHAnsi" w:cstheme="minorBidi"/>
+                <w:rFonts w:eastAsiaTheme="minorEastAsia"/>
               </w:rPr>
               <w:tab/>
             </w:r>
@@ -2292,7 +2320,7 @@
           <w:pPr>
             <w:pStyle w:val="TOC2"/>
             <w:rPr>
-              <w:rFonts w:asciiTheme="minorHAnsi" w:eastAsiaTheme="minorEastAsia" w:hAnsiTheme="minorHAnsi" w:cstheme="minorBidi"/>
+              <w:rFonts w:eastAsiaTheme="minorEastAsia"/>
             </w:rPr>
           </w:pPr>
           <w:hyperlink w:anchor="_Toc73451201" w:history="1">
@@ -2304,7 +2332,7 @@
             </w:r>
             <w:r>
               <w:rPr>
-                <w:rFonts w:asciiTheme="minorHAnsi" w:eastAsiaTheme="minorEastAsia" w:hAnsiTheme="minorHAnsi" w:cstheme="minorBidi"/>
+                <w:rFonts w:eastAsiaTheme="minorEastAsia"/>
               </w:rPr>
               <w:tab/>
             </w:r>
@@ -2443,7 +2471,7 @@
           <w:pPr>
             <w:pStyle w:val="TOC2"/>
             <w:rPr>
-              <w:rFonts w:asciiTheme="minorHAnsi" w:eastAsiaTheme="minorEastAsia" w:hAnsiTheme="minorHAnsi" w:cstheme="minorBidi"/>
+              <w:rFonts w:eastAsiaTheme="minorEastAsia"/>
             </w:rPr>
           </w:pPr>
           <w:hyperlink w:anchor="_Toc73451203" w:history="1">
@@ -2455,7 +2483,7 @@
             </w:r>
             <w:r>
               <w:rPr>
-                <w:rFonts w:asciiTheme="minorHAnsi" w:eastAsiaTheme="minorEastAsia" w:hAnsiTheme="minorHAnsi" w:cstheme="minorBidi"/>
+                <w:rFonts w:eastAsiaTheme="minorEastAsia"/>
               </w:rPr>
               <w:tab/>
             </w:r>
@@ -2512,7 +2540,7 @@
           <w:pPr>
             <w:pStyle w:val="TOC2"/>
             <w:rPr>
-              <w:rFonts w:asciiTheme="minorHAnsi" w:eastAsiaTheme="minorEastAsia" w:hAnsiTheme="minorHAnsi" w:cstheme="minorBidi"/>
+              <w:rFonts w:eastAsiaTheme="minorEastAsia"/>
             </w:rPr>
           </w:pPr>
           <w:hyperlink w:anchor="_Toc73451204" w:history="1">
@@ -2524,7 +2552,7 @@
             </w:r>
             <w:r>
               <w:rPr>
-                <w:rFonts w:asciiTheme="minorHAnsi" w:eastAsiaTheme="minorEastAsia" w:hAnsiTheme="minorHAnsi" w:cstheme="minorBidi"/>
+                <w:rFonts w:eastAsiaTheme="minorEastAsia"/>
               </w:rPr>
               <w:tab/>
             </w:r>
@@ -2580,12 +2608,14 @@
         <w:p>
           <w:pPr>
             <w:rPr>
+              <w:rFonts w:ascii="Times New Roman" w:hAnsi="Times New Roman" w:cs="Times New Roman"/>
               <w:bCs/>
               <w:noProof/>
             </w:rPr>
           </w:pPr>
           <w:r>
             <w:rPr>
+              <w:rFonts w:ascii="Times New Roman" w:hAnsi="Times New Roman" w:cs="Times New Roman"/>
               <w:b/>
               <w:bCs/>
               <w:noProof/>
@@ -2623,6 +2653,7 @@
         <w:jc w:val="center"/>
         <w:rPr>
           <w:rFonts w:ascii="Times New Roman" w:hAnsi="Times New Roman" w:cs="Times New Roman"/>
+          <w:color w:val="000000" w:themeColor="text1"/>
           <w:sz w:val="26"/>
           <w:szCs w:val="26"/>
         </w:rPr>
@@ -2631,6 +2662,7 @@
       <w:r>
         <w:rPr>
           <w:rFonts w:ascii="Times New Roman" w:hAnsi="Times New Roman" w:cs="Times New Roman"/>
+          <w:color w:val="000000" w:themeColor="text1"/>
           <w:sz w:val="26"/>
           <w:szCs w:val="26"/>
         </w:rPr>
@@ -2640,6 +2672,7 @@
       <w:r>
         <w:rPr>
           <w:rFonts w:ascii="Times New Roman" w:hAnsi="Times New Roman" w:cs="Times New Roman"/>
+          <w:color w:val="000000" w:themeColor="text1"/>
           <w:sz w:val="26"/>
           <w:szCs w:val="26"/>
         </w:rPr>
@@ -2649,6 +2682,7 @@
       <w:r>
         <w:rPr>
           <w:rFonts w:ascii="Times New Roman" w:hAnsi="Times New Roman" w:cs="Times New Roman"/>
+          <w:color w:val="000000" w:themeColor="text1"/>
           <w:sz w:val="26"/>
           <w:szCs w:val="26"/>
         </w:rPr>
@@ -2657,12 +2691,22 @@
       <w:r>
         <w:rPr>
           <w:rFonts w:ascii="Times New Roman" w:hAnsi="Times New Roman" w:cs="Times New Roman"/>
+          <w:color w:val="000000" w:themeColor="text1"/>
           <w:sz w:val="26"/>
           <w:szCs w:val="26"/>
         </w:rPr>
         <w:t xml:space="preserve"> TÀI</w:t>
       </w:r>
       <w:bookmarkEnd w:id="0"/>
+      <w:r>
+        <w:rPr>
+          <w:rFonts w:ascii="Times New Roman" w:hAnsi="Times New Roman" w:cs="Times New Roman"/>
+          <w:color w:val="000000" w:themeColor="text1"/>
+          <w:sz w:val="26"/>
+          <w:szCs w:val="26"/>
+        </w:rPr>
+        <w:t>.</w:t>
+      </w:r>
     </w:p>
     <w:p>
       <w:pPr>
@@ -2670,6 +2714,7 @@
         <w:rPr>
           <w:rFonts w:cs="Times New Roman"/>
           <w:sz w:val="26"/>
+          <w:lang w:val="en-US"/>
         </w:rPr>
       </w:pPr>
       <w:bookmarkStart w:id="1" w:name="_Toc73451192"/>
@@ -2689,9 +2734,18 @@
         <w:t>Sơ lược đề tài</w:t>
       </w:r>
       <w:bookmarkEnd w:id="1"/>
-    </w:p>
-    <w:p>
-      <w:pPr>
+      <w:r>
+        <w:rPr>
+          <w:rFonts w:cs="Times New Roman"/>
+          <w:sz w:val="26"/>
+          <w:lang w:val="en-US"/>
+        </w:rPr>
+        <w:t>.</w:t>
+      </w:r>
+    </w:p>
+    <w:p>
+      <w:pPr>
+        <w:ind w:firstLine="720"/>
         <w:jc w:val="both"/>
         <w:rPr>
           <w:rFonts w:ascii="Times New Roman" w:hAnsi="Times New Roman" w:cs="Times New Roman"/>
@@ -2710,6 +2764,7 @@
     </w:p>
     <w:p>
       <w:pPr>
+        <w:ind w:firstLine="720"/>
         <w:jc w:val="both"/>
         <w:rPr>
           <w:rFonts w:ascii="Times New Roman" w:hAnsi="Times New Roman" w:cs="Times New Roman"/>
@@ -2728,6 +2783,7 @@
     </w:p>
     <w:p>
       <w:pPr>
+        <w:ind w:firstLine="720"/>
         <w:jc w:val="both"/>
         <w:rPr>
           <w:rFonts w:ascii="Times New Roman" w:hAnsi="Times New Roman" w:cs="Times New Roman"/>
@@ -2746,6 +2802,7 @@
     </w:p>
     <w:p>
       <w:pPr>
+        <w:ind w:firstLine="720"/>
         <w:jc w:val="both"/>
         <w:rPr>
           <w:rFonts w:ascii="Times New Roman" w:hAnsi="Times New Roman" w:cs="Times New Roman"/>
@@ -2764,6 +2821,7 @@
     </w:p>
     <w:p>
       <w:pPr>
+        <w:ind w:firstLine="720"/>
         <w:jc w:val="both"/>
         <w:rPr>
           <w:rFonts w:ascii="Times New Roman" w:hAnsi="Times New Roman" w:cs="Times New Roman"/>
@@ -2782,6 +2840,7 @@
     </w:p>
     <w:p>
       <w:pPr>
+        <w:ind w:firstLine="720"/>
         <w:jc w:val="both"/>
         <w:rPr>
           <w:rFonts w:ascii="Times New Roman" w:hAnsi="Times New Roman" w:cs="Times New Roman"/>
@@ -2795,7 +2854,23 @@
           <w:sz w:val="26"/>
           <w:szCs w:val="26"/>
         </w:rPr>
-        <w:t>Vì vậy, chúng em đã thực hiện đồ án “ XÂY DỰNG WEBSITE BÁN HÀNG QUA MẠNG cho một shop bán</w:t>
+        <w:t>Vì vậy, chúng em đã thực hiện đồ án “</w:t>
+      </w:r>
+      <w:r>
+        <w:rPr>
+          <w:rFonts w:ascii="Times New Roman" w:hAnsi="Times New Roman" w:cs="Times New Roman"/>
+          <w:sz w:val="26"/>
+          <w:szCs w:val="26"/>
+        </w:rPr>
+        <w:t>XÂY</w:t>
+      </w:r>
+      <w:r>
+        <w:rPr>
+          <w:rFonts w:ascii="Times New Roman" w:hAnsi="Times New Roman" w:cs="Times New Roman"/>
+          <w:sz w:val="26"/>
+          <w:szCs w:val="26"/>
+        </w:rPr>
+        <w:t xml:space="preserve"> DỰNG WEBSITE BÁN HÀNG QUA MẠNG cho một shop bán</w:t>
       </w:r>
       <w:r>
         <w:rPr>
@@ -2811,7 +2886,7 @@
           <w:sz w:val="26"/>
           <w:szCs w:val="26"/>
         </w:rPr>
-        <w:t>–</w:t>
+        <w:t xml:space="preserve"> - </w:t>
       </w:r>
       <w:r>
         <w:rPr>
@@ -2833,6 +2908,7 @@
     </w:p>
     <w:p>
       <w:pPr>
+        <w:ind w:firstLine="720"/>
         <w:jc w:val="both"/>
         <w:rPr>
           <w:rFonts w:ascii="Times New Roman" w:hAnsi="Times New Roman" w:cs="Times New Roman"/>
@@ -2886,6 +2962,7 @@
     </w:p>
     <w:p>
       <w:pPr>
+        <w:ind w:firstLine="720"/>
         <w:jc w:val="both"/>
         <w:rPr>
           <w:rFonts w:ascii="Times New Roman" w:hAnsi="Times New Roman" w:cs="Times New Roman"/>
@@ -2904,6 +2981,7 @@
     </w:p>
     <w:p>
       <w:pPr>
+        <w:ind w:firstLine="720"/>
         <w:jc w:val="both"/>
         <w:rPr>
           <w:rFonts w:ascii="Times New Roman" w:hAnsi="Times New Roman" w:cs="Times New Roman"/>
@@ -2917,7 +2995,16 @@
           <w:sz w:val="26"/>
           <w:szCs w:val="26"/>
         </w:rPr>
-        <w:t>Với sự hướng dẫn tận tình của Thầy Nguyễn Trung Hiếu chúng em đã hoàn thành bài báo cáo đồ án này. Tuy đã cố gắng hết sức tìm hiểu, phân tích thiết kế và cài đặt hệ thống nhưng chắc rằng không tránh khỏi những thiếu sót. Em rất mong nhận được sự thông cảm và góp ý của Thầy ạ. Chúng em xin chân thành cảm ơn.</w:t>
+        <w:t xml:space="preserve">Với sự hướng dẫn tận tình của Thầy Nguyễn Trung Hiếu chúng em đã hoàn thành bài báo cáo đồ án này. Tuy đã cố gắng hết sức tìm hiểu, phân tích thiết kế và cài đặt hệ </w:t>
+      </w:r>
+      <w:r>
+        <w:rPr>
+          <w:rFonts w:ascii="Times New Roman" w:hAnsi="Times New Roman" w:cs="Times New Roman"/>
+          <w:sz w:val="26"/>
+          <w:szCs w:val="26"/>
+        </w:rPr>
+        <w:lastRenderedPageBreak/>
+        <w:t>thống nhưng chắc rằng không tránh khỏi những thiếu sót. Em rất mong nhận được sự thông cảm và góp ý của Thầy ạ. Chúng em xin chân thành cảm ơn.</w:t>
       </w:r>
     </w:p>
     <w:p>
@@ -2935,7 +3022,6 @@
           <w:rFonts w:cs="Times New Roman"/>
           <w:sz w:val="26"/>
         </w:rPr>
-        <w:lastRenderedPageBreak/>
         <w:t>1.3</w:t>
       </w:r>
       <w:r>
@@ -3166,7 +3252,7 @@
     </w:p>
     <w:p>
       <w:pPr>
-        <w:pStyle w:val="ListParagraph"/>
+        <w:ind w:firstLine="720"/>
         <w:jc w:val="both"/>
         <w:rPr>
           <w:rFonts w:ascii="Times New Roman" w:hAnsi="Times New Roman" w:cs="Times New Roman"/>
@@ -3215,7 +3301,7 @@
       <w:pPr>
         <w:shd w:val="clear" w:color="auto" w:fill="FFFFFF"/>
         <w:spacing w:after="300" w:line="240" w:lineRule="auto"/>
-        <w:ind w:left="709"/>
+        <w:ind w:firstLine="709"/>
         <w:jc w:val="both"/>
         <w:rPr>
           <w:rFonts w:ascii="Times New Roman" w:hAnsi="Times New Roman" w:cs="Times New Roman"/>
@@ -3257,7 +3343,7 @@
       <w:pPr>
         <w:shd w:val="clear" w:color="auto" w:fill="FFFFFF"/>
         <w:spacing w:after="300" w:line="240" w:lineRule="auto"/>
-        <w:ind w:left="709"/>
+        <w:ind w:firstLine="709"/>
         <w:jc w:val="both"/>
         <w:rPr>
           <w:rFonts w:ascii="Times New Roman" w:hAnsi="Times New Roman" w:cs="Times New Roman"/>
@@ -3341,7 +3427,7 @@
         </w:numPr>
         <w:shd w:val="clear" w:color="auto" w:fill="FFFFFF"/>
         <w:spacing w:before="280" w:after="150" w:line="240" w:lineRule="auto"/>
-        <w:ind w:left="1701"/>
+        <w:ind w:left="1134" w:hanging="708"/>
         <w:jc w:val="both"/>
         <w:rPr>
           <w:rFonts w:ascii="Times New Roman" w:hAnsi="Times New Roman" w:cs="Times New Roman"/>
@@ -3378,7 +3464,7 @@
         </w:numPr>
         <w:shd w:val="clear" w:color="auto" w:fill="FFFFFF"/>
         <w:spacing w:after="150" w:line="240" w:lineRule="auto"/>
-        <w:ind w:left="1701"/>
+        <w:ind w:left="1134" w:hanging="708"/>
         <w:jc w:val="both"/>
         <w:rPr>
           <w:rFonts w:ascii="Times New Roman" w:hAnsi="Times New Roman" w:cs="Times New Roman"/>
@@ -3415,7 +3501,7 @@
         </w:numPr>
         <w:shd w:val="clear" w:color="auto" w:fill="FFFFFF"/>
         <w:spacing w:after="150" w:line="240" w:lineRule="auto"/>
-        <w:ind w:left="1701"/>
+        <w:ind w:left="1134" w:hanging="708"/>
         <w:jc w:val="both"/>
         <w:rPr>
           <w:rFonts w:ascii="Times New Roman" w:hAnsi="Times New Roman" w:cs="Times New Roman"/>
@@ -3445,6 +3531,7 @@
       </w:r>
       <w:r>
         <w:rPr>
+          <w:rFonts w:ascii="Times New Roman" w:hAnsi="Times New Roman" w:cs="Times New Roman"/>
           <w:noProof/>
         </w:rPr>
         <mc:AlternateContent>
@@ -3606,6 +3693,7 @@
     </w:p>
     <w:p>
       <w:pPr>
+        <w:ind w:firstLine="720"/>
         <w:rPr>
           <w:rFonts w:ascii="Times New Roman" w:hAnsi="Times New Roman" w:cs="Times New Roman"/>
           <w:sz w:val="26"/>
@@ -3642,6 +3730,14 @@
         </w:rPr>
         <w:t>Thực hiện việc đăng nhập vào hệ thống bằng username và password</w:t>
       </w:r>
+      <w:r>
+        <w:rPr>
+          <w:rFonts w:ascii="Times New Roman" w:hAnsi="Times New Roman" w:cs="Times New Roman"/>
+          <w:sz w:val="26"/>
+          <w:szCs w:val="26"/>
+        </w:rPr>
+        <w:t>.</w:t>
+      </w:r>
     </w:p>
     <w:p>
       <w:pPr>
@@ -3723,15 +3819,7 @@
           <w:sz w:val="26"/>
           <w:szCs w:val="26"/>
         </w:rPr>
-        <w:t>Cho phép cập nhật sản phẩm vào CSDL</w:t>
-      </w:r>
-      <w:r>
-        <w:rPr>
-          <w:rFonts w:ascii="Times New Roman" w:hAnsi="Times New Roman" w:cs="Times New Roman"/>
-          <w:sz w:val="26"/>
-          <w:szCs w:val="26"/>
-        </w:rPr>
-        <w:t>.</w:t>
+        <w:t>Quên mật khẩu, reset mật khẩu.</w:t>
       </w:r>
     </w:p>
     <w:p>
@@ -3753,7 +3841,7 @@
           <w:sz w:val="26"/>
           <w:szCs w:val="26"/>
         </w:rPr>
-        <w:t>Hiển thị danh sách các mặt hàng theo từng loại</w:t>
+        <w:t>Cho phép cập nhật sản phẩm vào CSDL</w:t>
       </w:r>
       <w:r>
         <w:rPr>
@@ -3783,7 +3871,7 @@
           <w:sz w:val="26"/>
           <w:szCs w:val="26"/>
         </w:rPr>
-        <w:t>Hiển thị hàng hóa khách hàng đã chọn mua</w:t>
+        <w:t>Hiển thị danh sách các mặt hàng theo từng loại</w:t>
       </w:r>
       <w:r>
         <w:rPr>
@@ -3813,7 +3901,7 @@
           <w:sz w:val="26"/>
           <w:szCs w:val="26"/>
         </w:rPr>
-        <w:t>Hiển thị thông tin khách hàng</w:t>
+        <w:t>Hiển thị hàng hóa khách hàng đã chọn mua</w:t>
       </w:r>
       <w:r>
         <w:rPr>
@@ -3843,7 +3931,7 @@
           <w:sz w:val="26"/>
           <w:szCs w:val="26"/>
         </w:rPr>
-        <w:t>Quản lý đơn đặt hàng</w:t>
+        <w:t>Hiển thị thông tin khách hàng</w:t>
       </w:r>
       <w:r>
         <w:rPr>
@@ -3873,7 +3961,15 @@
           <w:sz w:val="26"/>
           <w:szCs w:val="26"/>
         </w:rPr>
-        <w:t>Cập nhật hàng hóa, nhà sản xuất, loại hàng dựa trên tài khoản admin</w:t>
+        <w:t>Quản lý đơn đặt hàng</w:t>
+      </w:r>
+      <w:r>
+        <w:rPr>
+          <w:rFonts w:ascii="Times New Roman" w:hAnsi="Times New Roman" w:cs="Times New Roman"/>
+          <w:sz w:val="26"/>
+          <w:szCs w:val="26"/>
+        </w:rPr>
+        <w:t>.</w:t>
       </w:r>
     </w:p>
     <w:p>
@@ -3895,7 +3991,15 @@
           <w:sz w:val="26"/>
           <w:szCs w:val="26"/>
         </w:rPr>
-        <w:t xml:space="preserve">Xử lý đơn hàng </w:t>
+        <w:t>Cập nhật hàng hóa, nhà sản xuất, loại hàng dựa trên tài khoản admin</w:t>
+      </w:r>
+      <w:r>
+        <w:rPr>
+          <w:rFonts w:ascii="Times New Roman" w:hAnsi="Times New Roman" w:cs="Times New Roman"/>
+          <w:sz w:val="26"/>
+          <w:szCs w:val="26"/>
+        </w:rPr>
+        <w:t>.</w:t>
       </w:r>
     </w:p>
     <w:p>
@@ -3917,7 +4021,15 @@
           <w:sz w:val="26"/>
           <w:szCs w:val="26"/>
         </w:rPr>
-        <w:t>Thống kê</w:t>
+        <w:t>Xử lý đơn hàng</w:t>
+      </w:r>
+      <w:r>
+        <w:rPr>
+          <w:rFonts w:ascii="Times New Roman" w:hAnsi="Times New Roman" w:cs="Times New Roman"/>
+          <w:sz w:val="26"/>
+          <w:szCs w:val="26"/>
+        </w:rPr>
+        <w:t>.</w:t>
       </w:r>
     </w:p>
     <w:p>
@@ -3941,6 +4053,14 @@
         </w:rPr>
         <w:t>Yêu cầu</w:t>
       </w:r>
+      <w:r>
+        <w:rPr>
+          <w:rFonts w:ascii="Times New Roman" w:hAnsi="Times New Roman" w:cs="Times New Roman"/>
+          <w:sz w:val="26"/>
+          <w:szCs w:val="26"/>
+        </w:rPr>
+        <w:t>.</w:t>
+      </w:r>
     </w:p>
     <w:p>
       <w:pPr>
@@ -3986,6 +4106,7 @@
     </w:p>
     <w:p>
       <w:pPr>
+        <w:ind w:firstLine="720"/>
         <w:rPr>
           <w:rFonts w:ascii="Times New Roman" w:hAnsi="Times New Roman" w:cs="Times New Roman"/>
           <w:sz w:val="26"/>
@@ -4094,6 +4215,7 @@
     </w:p>
     <w:p>
       <w:pPr>
+        <w:ind w:firstLine="720"/>
         <w:rPr>
           <w:rFonts w:ascii="Times New Roman" w:hAnsi="Times New Roman" w:cs="Times New Roman"/>
           <w:sz w:val="26"/>
@@ -4155,6 +4277,7 @@
     </w:p>
     <w:p>
       <w:pPr>
+        <w:ind w:firstLine="720"/>
         <w:rPr>
           <w:rFonts w:ascii="Times New Roman" w:hAnsi="Times New Roman" w:cs="Times New Roman"/>
           <w:sz w:val="26"/>
@@ -4188,6 +4311,783 @@
           <w:rFonts w:ascii="Times New Roman" w:hAnsi="Times New Roman" w:cs="Times New Roman"/>
         </w:rPr>
         <w:br w:type="page"/>
+      </w:r>
+    </w:p>
+    <w:p>
+      <w:pPr>
+        <w:pStyle w:val="Heading1"/>
+        <w:jc w:val="center"/>
+        <w:rPr>
+          <w:rFonts w:ascii="Times New Roman" w:hAnsi="Times New Roman" w:cs="Times New Roman"/>
+          <w:sz w:val="26"/>
+          <w:szCs w:val="26"/>
+        </w:rPr>
+      </w:pPr>
+      <w:bookmarkStart w:id="6" w:name="_Toc60953580"/>
+      <w:bookmarkStart w:id="7" w:name="_Toc73451196"/>
+      <w:r>
+        <w:rPr>
+          <w:rFonts w:ascii="Times New Roman" w:hAnsi="Times New Roman" w:cs="Times New Roman"/>
+          <w:sz w:val="26"/>
+          <w:szCs w:val="26"/>
+        </w:rPr>
+        <w:lastRenderedPageBreak/>
+        <w:t>CHƯƠNG 2.</w:t>
+      </w:r>
+      <w:r>
+        <w:rPr>
+          <w:rFonts w:ascii="Times New Roman" w:hAnsi="Times New Roman" w:cs="Times New Roman"/>
+          <w:sz w:val="26"/>
+          <w:szCs w:val="26"/>
+        </w:rPr>
+        <w:tab/>
+        <w:t>PHÂN TÍCH</w:t>
+      </w:r>
+      <w:bookmarkEnd w:id="6"/>
+      <w:bookmarkEnd w:id="7"/>
+      <w:r>
+        <w:rPr>
+          <w:rFonts w:ascii="Times New Roman" w:hAnsi="Times New Roman" w:cs="Times New Roman"/>
+          <w:sz w:val="26"/>
+          <w:szCs w:val="26"/>
+        </w:rPr>
+        <w:t>.</w:t>
+      </w:r>
+    </w:p>
+    <w:p>
+      <w:pPr>
+        <w:pStyle w:val="Heading2"/>
+        <w:rPr>
+          <w:rFonts w:cs="Times New Roman"/>
+          <w:bCs/>
+          <w:sz w:val="26"/>
+          <w:lang w:val="en-US"/>
+        </w:rPr>
+      </w:pPr>
+      <w:bookmarkStart w:id="8" w:name="_Toc73451197"/>
+      <w:r>
+        <w:rPr>
+          <w:rFonts w:cs="Times New Roman"/>
+          <w:sz w:val="26"/>
+        </w:rPr>
+        <w:t>2.1</w:t>
+      </w:r>
+      <w:r>
+        <w:rPr>
+          <w:rFonts w:cs="Times New Roman"/>
+          <w:sz w:val="26"/>
+        </w:rPr>
+        <w:tab/>
+        <w:t>Khảo sát hiện trạng và xây dựng hệ thống</w:t>
+      </w:r>
+      <w:bookmarkEnd w:id="8"/>
+      <w:r>
+        <w:rPr>
+          <w:rFonts w:cs="Times New Roman"/>
+          <w:sz w:val="26"/>
+          <w:lang w:val="en-US"/>
+        </w:rPr>
+        <w:t>.</w:t>
+      </w:r>
+    </w:p>
+    <w:p>
+      <w:pPr>
+        <w:rPr>
+          <w:rFonts w:ascii="Times New Roman" w:hAnsi="Times New Roman" w:cs="Times New Roman"/>
+          <w:b/>
+          <w:bCs/>
+          <w:sz w:val="26"/>
+          <w:szCs w:val="26"/>
+        </w:rPr>
+      </w:pPr>
+      <w:r>
+        <w:rPr>
+          <w:rFonts w:ascii="Times New Roman" w:hAnsi="Times New Roman" w:cs="Times New Roman"/>
+          <w:sz w:val="26"/>
+          <w:szCs w:val="26"/>
+        </w:rPr>
+        <w:t>Sau khi khảo sát chúng em đã nắm bắt được các thông tin:</w:t>
+      </w:r>
+    </w:p>
+    <w:p>
+      <w:pPr>
+        <w:pStyle w:val="ListParagraph"/>
+        <w:numPr>
+          <w:ilvl w:val="0"/>
+          <w:numId w:val="8"/>
+        </w:numPr>
+        <w:spacing w:after="200" w:line="276" w:lineRule="auto"/>
+        <w:rPr>
+          <w:rFonts w:ascii="Times New Roman" w:hAnsi="Times New Roman" w:cs="Times New Roman"/>
+          <w:b/>
+          <w:bCs/>
+          <w:sz w:val="26"/>
+          <w:szCs w:val="26"/>
+        </w:rPr>
+      </w:pPr>
+      <w:r>
+        <w:rPr>
+          <w:rFonts w:ascii="Times New Roman" w:hAnsi="Times New Roman" w:cs="Times New Roman"/>
+          <w:sz w:val="26"/>
+          <w:szCs w:val="26"/>
+        </w:rPr>
+        <w:t xml:space="preserve">Quản lý khách hàng: Mỗi khách hàng được quản lý các thông tin sau: </w:t>
+      </w:r>
+      <w:r>
+        <w:rPr>
+          <w:rFonts w:ascii="Times New Roman" w:hAnsi="Times New Roman" w:cs="Times New Roman"/>
+          <w:sz w:val="26"/>
+          <w:szCs w:val="26"/>
+        </w:rPr>
+        <w:t>Địa chỉ, email, họ tên, password, số điện thoạ</w:t>
+      </w:r>
+      <w:r>
+        <w:rPr>
+          <w:rFonts w:ascii="Times New Roman" w:hAnsi="Times New Roman" w:cs="Times New Roman"/>
+          <w:sz w:val="26"/>
+          <w:szCs w:val="26"/>
+        </w:rPr>
+        <w:t>i</w:t>
+      </w:r>
+      <w:r>
+        <w:rPr>
+          <w:rFonts w:ascii="Times New Roman" w:hAnsi="Times New Roman" w:cs="Times New Roman"/>
+          <w:sz w:val="26"/>
+          <w:szCs w:val="26"/>
+        </w:rPr>
+        <w:t>, resetPasswordToken, tình trạng tài khoản</w:t>
+      </w:r>
+      <w:r>
+        <w:rPr>
+          <w:rFonts w:ascii="Times New Roman" w:hAnsi="Times New Roman" w:cs="Times New Roman"/>
+          <w:sz w:val="26"/>
+          <w:szCs w:val="26"/>
+        </w:rPr>
+        <w:t xml:space="preserve">, </w:t>
+      </w:r>
+    </w:p>
+    <w:p>
+      <w:pPr>
+        <w:pStyle w:val="ListParagraph"/>
+        <w:numPr>
+          <w:ilvl w:val="0"/>
+          <w:numId w:val="8"/>
+        </w:numPr>
+        <w:spacing w:after="200" w:line="276" w:lineRule="auto"/>
+        <w:rPr>
+          <w:rFonts w:ascii="Times New Roman" w:hAnsi="Times New Roman" w:cs="Times New Roman"/>
+          <w:b/>
+          <w:bCs/>
+          <w:sz w:val="26"/>
+          <w:szCs w:val="26"/>
+        </w:rPr>
+      </w:pPr>
+      <w:r>
+        <w:rPr>
+          <w:rFonts w:ascii="Times New Roman" w:hAnsi="Times New Roman" w:cs="Times New Roman"/>
+          <w:sz w:val="26"/>
+          <w:szCs w:val="26"/>
+        </w:rPr>
+        <w:t>Quản lý hàng hoá: Mã hàng hoá, tên</w:t>
+      </w:r>
+      <w:r>
+        <w:rPr>
+          <w:rFonts w:ascii="Times New Roman" w:hAnsi="Times New Roman" w:cs="Times New Roman"/>
+          <w:sz w:val="26"/>
+          <w:szCs w:val="26"/>
+        </w:rPr>
+        <w:t xml:space="preserve"> sản phẩm</w:t>
+      </w:r>
+      <w:r>
+        <w:rPr>
+          <w:rFonts w:ascii="Times New Roman" w:hAnsi="Times New Roman" w:cs="Times New Roman"/>
+          <w:sz w:val="26"/>
+          <w:szCs w:val="26"/>
+        </w:rPr>
+        <w:t>, đơn giá, hình ảnh, chi tiết, mã loại hàng, tên loại hàng</w:t>
+      </w:r>
+      <w:r>
+        <w:rPr>
+          <w:rFonts w:ascii="Times New Roman" w:hAnsi="Times New Roman" w:cs="Times New Roman"/>
+          <w:sz w:val="26"/>
+          <w:szCs w:val="26"/>
+        </w:rPr>
+        <w:t>.</w:t>
+      </w:r>
+    </w:p>
+    <w:p>
+      <w:pPr>
+        <w:pStyle w:val="ListParagraph"/>
+        <w:numPr>
+          <w:ilvl w:val="0"/>
+          <w:numId w:val="8"/>
+        </w:numPr>
+        <w:spacing w:after="200" w:line="276" w:lineRule="auto"/>
+        <w:rPr>
+          <w:rFonts w:ascii="Times New Roman" w:hAnsi="Times New Roman" w:cs="Times New Roman"/>
+          <w:b/>
+          <w:bCs/>
+          <w:sz w:val="26"/>
+          <w:szCs w:val="26"/>
+        </w:rPr>
+      </w:pPr>
+      <w:r>
+        <w:rPr>
+          <w:rFonts w:ascii="Times New Roman" w:hAnsi="Times New Roman" w:cs="Times New Roman"/>
+          <w:sz w:val="26"/>
+          <w:szCs w:val="26"/>
+        </w:rPr>
+        <w:t>Quản lý loại hàng: tên loại sản phẩm, mã loại sản phẩm</w:t>
+      </w:r>
+      <w:r>
+        <w:rPr>
+          <w:rFonts w:ascii="Times New Roman" w:hAnsi="Times New Roman" w:cs="Times New Roman"/>
+          <w:sz w:val="26"/>
+          <w:szCs w:val="26"/>
+        </w:rPr>
+        <w:t>.</w:t>
+      </w:r>
+    </w:p>
+    <w:p>
+      <w:pPr>
+        <w:pStyle w:val="ListParagraph"/>
+        <w:numPr>
+          <w:ilvl w:val="0"/>
+          <w:numId w:val="8"/>
+        </w:numPr>
+        <w:spacing w:after="200" w:line="276" w:lineRule="auto"/>
+        <w:rPr>
+          <w:rFonts w:ascii="Times New Roman" w:hAnsi="Times New Roman" w:cs="Times New Roman"/>
+          <w:b/>
+          <w:bCs/>
+          <w:sz w:val="26"/>
+          <w:szCs w:val="26"/>
+        </w:rPr>
+      </w:pPr>
+      <w:r>
+        <w:rPr>
+          <w:rFonts w:ascii="Times New Roman" w:hAnsi="Times New Roman" w:cs="Times New Roman"/>
+          <w:sz w:val="26"/>
+          <w:szCs w:val="26"/>
+        </w:rPr>
+        <w:t>Quản lý vai trò: tên vai trò, mã vai trò.</w:t>
+      </w:r>
+    </w:p>
+    <w:p>
+      <w:pPr>
+        <w:pStyle w:val="ListParagraph"/>
+        <w:numPr>
+          <w:ilvl w:val="0"/>
+          <w:numId w:val="8"/>
+        </w:numPr>
+        <w:spacing w:after="200" w:line="276" w:lineRule="auto"/>
+        <w:rPr>
+          <w:rFonts w:ascii="Times New Roman" w:hAnsi="Times New Roman" w:cs="Times New Roman"/>
+          <w:b/>
+          <w:bCs/>
+          <w:sz w:val="26"/>
+          <w:szCs w:val="26"/>
+        </w:rPr>
+      </w:pPr>
+      <w:r>
+        <w:rPr>
+          <w:rFonts w:ascii="Times New Roman" w:hAnsi="Times New Roman" w:cs="Times New Roman"/>
+          <w:sz w:val="26"/>
+          <w:szCs w:val="26"/>
+        </w:rPr>
+        <w:t xml:space="preserve">Quản lý slider: hình ảnh, </w:t>
+      </w:r>
+      <w:r>
+        <w:rPr>
+          <w:rFonts w:ascii="Times New Roman" w:hAnsi="Times New Roman" w:cs="Times New Roman"/>
+          <w:sz w:val="26"/>
+          <w:szCs w:val="26"/>
+        </w:rPr>
+        <w:t>caption</w:t>
+      </w:r>
+      <w:r>
+        <w:rPr>
+          <w:rFonts w:ascii="Times New Roman" w:hAnsi="Times New Roman" w:cs="Times New Roman"/>
+          <w:sz w:val="26"/>
+          <w:szCs w:val="26"/>
+        </w:rPr>
+        <w:t>, nội dung slider.</w:t>
+      </w:r>
+    </w:p>
+    <w:p>
+      <w:pPr>
+        <w:ind w:firstLine="360"/>
+        <w:rPr>
+          <w:rFonts w:ascii="Times New Roman" w:hAnsi="Times New Roman" w:cs="Times New Roman"/>
+          <w:sz w:val="26"/>
+          <w:szCs w:val="26"/>
+        </w:rPr>
+      </w:pPr>
+      <w:r>
+        <w:rPr>
+          <w:rFonts w:ascii="Times New Roman" w:hAnsi="Times New Roman" w:cs="Times New Roman"/>
+          <w:sz w:val="26"/>
+          <w:szCs w:val="26"/>
+        </w:rPr>
+        <w:t>Khách hàng: người lựa chọn mặt hàng đề mua. Khác với mua trực tiếp tại cửa hàng, công ty ở đây khách hàng tự thao tác thông qua từng bước cụ thê để có thể mua hàng. Trên mạng các mặt hàng được sắp xếp theo thứ tự dễ tìm</w:t>
+      </w:r>
+      <w:r>
+        <w:rPr>
+          <w:rFonts w:ascii="Times New Roman" w:hAnsi="Times New Roman" w:cs="Times New Roman"/>
+          <w:sz w:val="26"/>
+          <w:szCs w:val="26"/>
+        </w:rPr>
+        <w:t xml:space="preserve"> </w:t>
+      </w:r>
+      <w:r>
+        <w:rPr>
+          <w:rFonts w:ascii="Times New Roman" w:hAnsi="Times New Roman" w:cs="Times New Roman"/>
+          <w:sz w:val="26"/>
+          <w:szCs w:val="26"/>
+        </w:rPr>
+        <w:t>kiếm</w:t>
+      </w:r>
+      <w:r>
+        <w:rPr>
+          <w:rFonts w:ascii="Times New Roman" w:hAnsi="Times New Roman" w:cs="Times New Roman"/>
+          <w:sz w:val="26"/>
+          <w:szCs w:val="26"/>
+        </w:rPr>
+        <w:t>.</w:t>
+      </w:r>
+    </w:p>
+    <w:p>
+      <w:pPr>
+        <w:pStyle w:val="Heading2"/>
+        <w:rPr>
+          <w:rFonts w:cs="Times New Roman"/>
+          <w:bCs/>
+          <w:sz w:val="26"/>
+          <w:lang w:val="en-US"/>
+        </w:rPr>
+      </w:pPr>
+      <w:bookmarkStart w:id="9" w:name="_Toc73451198"/>
+      <w:r>
+        <w:rPr>
+          <w:rFonts w:cs="Times New Roman"/>
+          <w:sz w:val="26"/>
+        </w:rPr>
+        <w:t>2.2</w:t>
+      </w:r>
+      <w:r>
+        <w:rPr>
+          <w:rFonts w:cs="Times New Roman"/>
+          <w:sz w:val="26"/>
+        </w:rPr>
+        <w:tab/>
+        <w:t>Phân tích hệ thống</w:t>
+      </w:r>
+      <w:bookmarkEnd w:id="9"/>
+      <w:r>
+        <w:rPr>
+          <w:rFonts w:cs="Times New Roman"/>
+          <w:sz w:val="26"/>
+          <w:lang w:val="en-US"/>
+        </w:rPr>
+        <w:t>.</w:t>
+      </w:r>
+    </w:p>
+    <w:p>
+      <w:pPr>
+        <w:rPr>
+          <w:rFonts w:ascii="Times New Roman" w:hAnsi="Times New Roman" w:cs="Times New Roman"/>
+          <w:b/>
+          <w:bCs/>
+          <w:sz w:val="26"/>
+          <w:szCs w:val="26"/>
+        </w:rPr>
+      </w:pPr>
+      <w:r>
+        <w:rPr>
+          <w:rFonts w:ascii="Times New Roman" w:hAnsi="Times New Roman" w:cs="Times New Roman"/>
+          <w:sz w:val="26"/>
+          <w:szCs w:val="26"/>
+        </w:rPr>
+        <w:t>Sau khi khảo sát hiện trạng của hệ thống và xây dựng hệ thống thì em đã đưa ra các tệp CSDL của “Xây dựng website bán</w:t>
+      </w:r>
+      <w:r>
+        <w:rPr>
+          <w:rFonts w:ascii="Times New Roman" w:hAnsi="Times New Roman" w:cs="Times New Roman"/>
+          <w:sz w:val="26"/>
+          <w:szCs w:val="26"/>
+        </w:rPr>
+        <w:t xml:space="preserve"> mắt kính</w:t>
+      </w:r>
+      <w:r>
+        <w:rPr>
+          <w:rFonts w:ascii="Times New Roman" w:hAnsi="Times New Roman" w:cs="Times New Roman"/>
+          <w:sz w:val="26"/>
+          <w:szCs w:val="26"/>
+        </w:rPr>
+        <w:t>”</w:t>
+      </w:r>
+    </w:p>
+    <w:p>
+      <w:pPr>
+        <w:rPr>
+          <w:rFonts w:ascii="Times New Roman" w:hAnsi="Times New Roman" w:cs="Times New Roman"/>
+          <w:sz w:val="26"/>
+          <w:szCs w:val="26"/>
+        </w:rPr>
+      </w:pPr>
+      <w:r>
+        <w:rPr>
+          <w:rFonts w:ascii="Times New Roman" w:hAnsi="Times New Roman" w:cs="Times New Roman"/>
+          <w:sz w:val="26"/>
+          <w:szCs w:val="26"/>
+        </w:rPr>
+        <w:t xml:space="preserve">Gồm </w:t>
+      </w:r>
+      <w:r>
+        <w:rPr>
+          <w:rFonts w:ascii="Times New Roman" w:hAnsi="Times New Roman" w:cs="Times New Roman"/>
+          <w:sz w:val="26"/>
+          <w:szCs w:val="26"/>
+        </w:rPr>
+        <w:t>8</w:t>
+      </w:r>
+      <w:r>
+        <w:rPr>
+          <w:rFonts w:ascii="Times New Roman" w:hAnsi="Times New Roman" w:cs="Times New Roman"/>
+          <w:sz w:val="26"/>
+          <w:szCs w:val="26"/>
+        </w:rPr>
+        <w:t xml:space="preserve"> bảng:</w:t>
+      </w:r>
+    </w:p>
+    <w:p>
+      <w:pPr>
+        <w:pStyle w:val="ListParagraph"/>
+        <w:numPr>
+          <w:ilvl w:val="0"/>
+          <w:numId w:val="9"/>
+        </w:numPr>
+        <w:rPr>
+          <w:rFonts w:ascii="Times New Roman" w:hAnsi="Times New Roman" w:cs="Times New Roman"/>
+          <w:sz w:val="26"/>
+          <w:szCs w:val="26"/>
+        </w:rPr>
+      </w:pPr>
+      <w:r>
+        <w:rPr>
+          <w:rFonts w:ascii="Times New Roman" w:hAnsi="Times New Roman" w:cs="Times New Roman"/>
+          <w:sz w:val="26"/>
+          <w:szCs w:val="26"/>
+        </w:rPr>
+        <w:t>Bill</w:t>
+      </w:r>
+      <w:r>
+        <w:rPr>
+          <w:rFonts w:ascii="Times New Roman" w:hAnsi="Times New Roman" w:cs="Times New Roman"/>
+          <w:sz w:val="26"/>
+          <w:szCs w:val="26"/>
+        </w:rPr>
+        <w:t>.</w:t>
+      </w:r>
+    </w:p>
+    <w:p>
+      <w:pPr>
+        <w:pStyle w:val="ListParagraph"/>
+        <w:numPr>
+          <w:ilvl w:val="0"/>
+          <w:numId w:val="9"/>
+        </w:numPr>
+        <w:rPr>
+          <w:rFonts w:ascii="Times New Roman" w:hAnsi="Times New Roman" w:cs="Times New Roman"/>
+          <w:sz w:val="26"/>
+          <w:szCs w:val="26"/>
+        </w:rPr>
+      </w:pPr>
+      <w:r>
+        <w:rPr>
+          <w:rFonts w:ascii="Times New Roman" w:hAnsi="Times New Roman" w:cs="Times New Roman"/>
+          <w:sz w:val="26"/>
+          <w:szCs w:val="26"/>
+        </w:rPr>
+        <w:t>Cart</w:t>
+      </w:r>
+      <w:r>
+        <w:rPr>
+          <w:rFonts w:ascii="Times New Roman" w:hAnsi="Times New Roman" w:cs="Times New Roman"/>
+          <w:sz w:val="26"/>
+          <w:szCs w:val="26"/>
+        </w:rPr>
+        <w:t>.</w:t>
+      </w:r>
+    </w:p>
+    <w:p>
+      <w:pPr>
+        <w:pStyle w:val="ListParagraph"/>
+        <w:numPr>
+          <w:ilvl w:val="0"/>
+          <w:numId w:val="9"/>
+        </w:numPr>
+        <w:rPr>
+          <w:rFonts w:ascii="Times New Roman" w:hAnsi="Times New Roman" w:cs="Times New Roman"/>
+          <w:sz w:val="26"/>
+          <w:szCs w:val="26"/>
+        </w:rPr>
+      </w:pPr>
+      <w:r>
+        <w:rPr>
+          <w:rFonts w:ascii="Times New Roman" w:hAnsi="Times New Roman" w:cs="Times New Roman"/>
+          <w:sz w:val="26"/>
+          <w:szCs w:val="26"/>
+        </w:rPr>
+        <w:t>Category</w:t>
+      </w:r>
+      <w:r>
+        <w:rPr>
+          <w:rFonts w:ascii="Times New Roman" w:hAnsi="Times New Roman" w:cs="Times New Roman"/>
+          <w:sz w:val="26"/>
+          <w:szCs w:val="26"/>
+        </w:rPr>
+        <w:t>.</w:t>
+      </w:r>
+    </w:p>
+    <w:p>
+      <w:pPr>
+        <w:pStyle w:val="ListParagraph"/>
+        <w:numPr>
+          <w:ilvl w:val="0"/>
+          <w:numId w:val="9"/>
+        </w:numPr>
+        <w:rPr>
+          <w:rFonts w:ascii="Times New Roman" w:hAnsi="Times New Roman" w:cs="Times New Roman"/>
+          <w:sz w:val="26"/>
+          <w:szCs w:val="26"/>
+        </w:rPr>
+      </w:pPr>
+      <w:r>
+        <w:rPr>
+          <w:rFonts w:ascii="Times New Roman" w:hAnsi="Times New Roman" w:cs="Times New Roman"/>
+          <w:sz w:val="26"/>
+          <w:szCs w:val="26"/>
+        </w:rPr>
+        <w:t>Product</w:t>
+      </w:r>
+      <w:r>
+        <w:rPr>
+          <w:rFonts w:ascii="Times New Roman" w:hAnsi="Times New Roman" w:cs="Times New Roman"/>
+          <w:sz w:val="26"/>
+          <w:szCs w:val="26"/>
+        </w:rPr>
+        <w:t>.</w:t>
+      </w:r>
+    </w:p>
+    <w:p>
+      <w:pPr>
+        <w:pStyle w:val="ListParagraph"/>
+        <w:numPr>
+          <w:ilvl w:val="0"/>
+          <w:numId w:val="9"/>
+        </w:numPr>
+        <w:rPr>
+          <w:rFonts w:ascii="Times New Roman" w:hAnsi="Times New Roman" w:cs="Times New Roman"/>
+          <w:sz w:val="26"/>
+          <w:szCs w:val="26"/>
+        </w:rPr>
+      </w:pPr>
+      <w:r>
+        <w:rPr>
+          <w:rFonts w:ascii="Times New Roman" w:hAnsi="Times New Roman" w:cs="Times New Roman"/>
+          <w:sz w:val="26"/>
+          <w:szCs w:val="26"/>
+        </w:rPr>
+        <w:t>Product_cart</w:t>
+      </w:r>
+      <w:r>
+        <w:rPr>
+          <w:rFonts w:ascii="Times New Roman" w:hAnsi="Times New Roman" w:cs="Times New Roman"/>
+          <w:sz w:val="26"/>
+          <w:szCs w:val="26"/>
+        </w:rPr>
+        <w:t>.</w:t>
+      </w:r>
+    </w:p>
+    <w:p>
+      <w:pPr>
+        <w:pStyle w:val="ListParagraph"/>
+        <w:numPr>
+          <w:ilvl w:val="0"/>
+          <w:numId w:val="9"/>
+        </w:numPr>
+        <w:rPr>
+          <w:rFonts w:ascii="Times New Roman" w:hAnsi="Times New Roman" w:cs="Times New Roman"/>
+          <w:sz w:val="26"/>
+          <w:szCs w:val="26"/>
+        </w:rPr>
+      </w:pPr>
+      <w:r>
+        <w:rPr>
+          <w:rFonts w:ascii="Times New Roman" w:hAnsi="Times New Roman" w:cs="Times New Roman"/>
+          <w:sz w:val="26"/>
+          <w:szCs w:val="26"/>
+        </w:rPr>
+        <w:t>Slider</w:t>
+      </w:r>
+      <w:r>
+        <w:rPr>
+          <w:rFonts w:ascii="Times New Roman" w:hAnsi="Times New Roman" w:cs="Times New Roman"/>
+          <w:sz w:val="26"/>
+          <w:szCs w:val="26"/>
+        </w:rPr>
+        <w:t>.</w:t>
+      </w:r>
+    </w:p>
+    <w:p>
+      <w:pPr>
+        <w:pStyle w:val="ListParagraph"/>
+        <w:numPr>
+          <w:ilvl w:val="0"/>
+          <w:numId w:val="9"/>
+        </w:numPr>
+        <w:rPr>
+          <w:rFonts w:ascii="Times New Roman" w:hAnsi="Times New Roman" w:cs="Times New Roman"/>
+          <w:sz w:val="26"/>
+          <w:szCs w:val="26"/>
+        </w:rPr>
+      </w:pPr>
+      <w:r>
+        <w:rPr>
+          <w:rFonts w:ascii="Times New Roman" w:hAnsi="Times New Roman" w:cs="Times New Roman"/>
+          <w:sz w:val="26"/>
+          <w:szCs w:val="26"/>
+        </w:rPr>
+        <w:t>User</w:t>
+      </w:r>
+      <w:r>
+        <w:rPr>
+          <w:rFonts w:ascii="Times New Roman" w:hAnsi="Times New Roman" w:cs="Times New Roman"/>
+          <w:sz w:val="26"/>
+          <w:szCs w:val="26"/>
+        </w:rPr>
+        <w:t xml:space="preserve">  </w:t>
+      </w:r>
+    </w:p>
+    <w:p>
+      <w:pPr>
+        <w:pStyle w:val="ListParagraph"/>
+        <w:numPr>
+          <w:ilvl w:val="0"/>
+          <w:numId w:val="9"/>
+        </w:numPr>
+        <w:rPr>
+          <w:rFonts w:ascii="Times New Roman" w:hAnsi="Times New Roman" w:cs="Times New Roman"/>
+          <w:sz w:val="26"/>
+          <w:szCs w:val="26"/>
+        </w:rPr>
+      </w:pPr>
+      <w:r>
+        <w:rPr>
+          <w:rFonts w:ascii="Times New Roman" w:hAnsi="Times New Roman" w:cs="Times New Roman"/>
+          <w:sz w:val="26"/>
+          <w:szCs w:val="26"/>
+        </w:rPr>
+        <w:t>Role.</w:t>
+      </w:r>
+    </w:p>
+    <w:p>
+      <w:pPr>
+        <w:rPr>
+          <w:rFonts w:ascii="Times New Roman" w:hAnsi="Times New Roman" w:cs="Times New Roman"/>
+          <w:b/>
+          <w:bCs/>
+          <w:sz w:val="26"/>
+          <w:szCs w:val="26"/>
+        </w:rPr>
+      </w:pPr>
+    </w:p>
+    <w:p>
+      <w:pPr>
+        <w:rPr>
+          <w:rFonts w:ascii="Times New Roman" w:hAnsi="Times New Roman" w:cs="Times New Roman"/>
+          <w:b/>
+          <w:bCs/>
+          <w:sz w:val="26"/>
+          <w:szCs w:val="26"/>
+        </w:rPr>
+      </w:pPr>
+    </w:p>
+    <w:p>
+      <w:pPr>
+        <w:rPr>
+          <w:rFonts w:ascii="Times New Roman" w:hAnsi="Times New Roman" w:cs="Times New Roman"/>
+          <w:b/>
+          <w:bCs/>
+          <w:sz w:val="26"/>
+          <w:szCs w:val="26"/>
+        </w:rPr>
+      </w:pPr>
+    </w:p>
+    <w:p>
+      <w:pPr>
+        <w:rPr>
+          <w:rFonts w:ascii="Times New Roman" w:hAnsi="Times New Roman" w:cs="Times New Roman"/>
+          <w:b/>
+          <w:bCs/>
+          <w:sz w:val="26"/>
+          <w:szCs w:val="26"/>
+        </w:rPr>
+      </w:pPr>
+    </w:p>
+    <w:p>
+      <w:pPr>
+        <w:rPr>
+          <w:rFonts w:ascii="Times New Roman" w:hAnsi="Times New Roman" w:cs="Times New Roman"/>
+          <w:b/>
+          <w:bCs/>
+          <w:sz w:val="26"/>
+          <w:szCs w:val="26"/>
+        </w:rPr>
+      </w:pPr>
+    </w:p>
+    <w:p>
+      <w:pPr>
+        <w:rPr>
+          <w:rFonts w:ascii="Times New Roman" w:hAnsi="Times New Roman" w:cs="Times New Roman"/>
+          <w:b/>
+          <w:bCs/>
+          <w:sz w:val="26"/>
+          <w:szCs w:val="26"/>
+        </w:rPr>
+      </w:pPr>
+    </w:p>
+    <w:p>
+      <w:pPr>
+        <w:rPr>
+          <w:rFonts w:ascii="Times New Roman" w:hAnsi="Times New Roman" w:cs="Times New Roman"/>
+          <w:b/>
+          <w:bCs/>
+          <w:sz w:val="26"/>
+          <w:szCs w:val="26"/>
+        </w:rPr>
+      </w:pPr>
+    </w:p>
+    <w:p>
+      <w:pPr>
+        <w:rPr>
+          <w:rFonts w:ascii="Times New Roman" w:hAnsi="Times New Roman" w:cs="Times New Roman"/>
+          <w:b/>
+          <w:bCs/>
+          <w:sz w:val="32"/>
+          <w:szCs w:val="32"/>
+        </w:rPr>
+      </w:pPr>
+      <w:r>
+        <w:rPr>
+          <w:rFonts w:ascii="Times New Roman" w:hAnsi="Times New Roman" w:cs="Times New Roman"/>
+          <w:b/>
+          <w:sz w:val="32"/>
+          <w:szCs w:val="32"/>
+        </w:rPr>
+        <w:lastRenderedPageBreak/>
+        <w:t>Mô hình diagram:</w:t>
       </w:r>
     </w:p>
     <w:p>
@@ -4201,28 +5101,13 @@
       <w:r>
         <w:rPr>
           <w:rFonts w:ascii="Times New Roman" w:hAnsi="Times New Roman" w:cs="Times New Roman"/>
-          <w:sz w:val="28"/>
-          <w:szCs w:val="28"/>
-        </w:rPr>
-        <w:lastRenderedPageBreak/>
-        <w:t>Product</w:t>
-      </w:r>
-    </w:p>
-    <w:p>
-      <w:pPr>
-        <w:rPr>
-          <w:rFonts w:ascii="Times New Roman" w:hAnsi="Times New Roman" w:cs="Times New Roman"/>
-        </w:rPr>
-      </w:pPr>
-      <w:r>
-        <w:rPr>
           <w:noProof/>
         </w:rPr>
         <w:drawing>
-          <wp:inline distT="0" distB="0" distL="0" distR="0" wp14:anchorId="2DA0860E" wp14:editId="024386DB">
-            <wp:extent cx="5362575" cy="1428750"/>
-            <wp:effectExtent l="0" t="0" r="9525" b="0"/>
-            <wp:docPr id="53" name="Picture 53"/>
+          <wp:inline distT="0" distB="0" distL="0" distR="0" wp14:anchorId="7E4222F1" wp14:editId="1971AA62">
+            <wp:extent cx="5943600" cy="5489575"/>
+            <wp:effectExtent l="0" t="0" r="0" b="0"/>
+            <wp:docPr id="14" name="Picture 14"/>
             <wp:cNvGraphicFramePr>
               <a:graphicFrameLocks xmlns:a="http://schemas.openxmlformats.org/drawingml/2006/main" noChangeAspect="1"/>
             </wp:cNvGraphicFramePr>
@@ -4242,7 +5127,7 @@
                   <pic:spPr>
                     <a:xfrm>
                       <a:off x="0" y="0"/>
-                      <a:ext cx="5362575" cy="1428750"/>
+                      <a:ext cx="5943600" cy="5489575"/>
                     </a:xfrm>
                     <a:prstGeom prst="rect">
                       <a:avLst/>
@@ -4259,30 +5144,98 @@
       <w:pPr>
         <w:rPr>
           <w:rFonts w:ascii="Times New Roman" w:hAnsi="Times New Roman" w:cs="Times New Roman"/>
-        </w:rPr>
-      </w:pPr>
-      <w:r>
-        <w:rPr>
-          <w:rFonts w:ascii="Times New Roman" w:hAnsi="Times New Roman" w:cs="Times New Roman"/>
-        </w:rPr>
-        <w:t>Category</w:t>
-      </w:r>
-    </w:p>
-    <w:p>
-      <w:pPr>
-        <w:rPr>
-          <w:rFonts w:ascii="Times New Roman" w:hAnsi="Times New Roman" w:cs="Times New Roman"/>
-        </w:rPr>
-      </w:pPr>
-      <w:r>
-        <w:rPr>
+          <w:sz w:val="28"/>
+          <w:szCs w:val="28"/>
+        </w:rPr>
+      </w:pPr>
+    </w:p>
+    <w:p>
+      <w:pPr>
+        <w:rPr>
+          <w:rFonts w:ascii="Times New Roman" w:hAnsi="Times New Roman" w:cs="Times New Roman"/>
+          <w:sz w:val="28"/>
+          <w:szCs w:val="28"/>
+        </w:rPr>
+      </w:pPr>
+    </w:p>
+    <w:p>
+      <w:pPr>
+        <w:rPr>
+          <w:rFonts w:ascii="Times New Roman" w:hAnsi="Times New Roman" w:cs="Times New Roman"/>
+          <w:sz w:val="28"/>
+          <w:szCs w:val="28"/>
+        </w:rPr>
+      </w:pPr>
+    </w:p>
+    <w:p>
+      <w:pPr>
+        <w:rPr>
+          <w:rFonts w:ascii="Times New Roman" w:hAnsi="Times New Roman" w:cs="Times New Roman"/>
+          <w:sz w:val="28"/>
+          <w:szCs w:val="28"/>
+        </w:rPr>
+      </w:pPr>
+      <w:r>
+        <w:rPr>
+          <w:rFonts w:ascii="Times New Roman" w:hAnsi="Times New Roman" w:cs="Times New Roman"/>
+          <w:sz w:val="28"/>
+          <w:szCs w:val="28"/>
+        </w:rPr>
+        <w:br w:type="page"/>
+      </w:r>
+    </w:p>
+    <w:p>
+      <w:pPr>
+        <w:rPr>
+          <w:rFonts w:ascii="Times New Roman" w:hAnsi="Times New Roman" w:cs="Times New Roman"/>
+          <w:sz w:val="32"/>
+          <w:szCs w:val="32"/>
+        </w:rPr>
+      </w:pPr>
+      <w:r>
+        <w:rPr>
+          <w:rFonts w:ascii="Times New Roman" w:hAnsi="Times New Roman" w:cs="Times New Roman"/>
+          <w:b/>
+          <w:sz w:val="32"/>
+          <w:szCs w:val="32"/>
+        </w:rPr>
+        <w:lastRenderedPageBreak/>
+        <w:t>Chi tiết bảng:</w:t>
+      </w:r>
+    </w:p>
+    <w:p>
+      <w:pPr>
+        <w:rPr>
+          <w:rFonts w:ascii="Times New Roman" w:hAnsi="Times New Roman" w:cs="Times New Roman"/>
+          <w:sz w:val="28"/>
+          <w:szCs w:val="28"/>
+        </w:rPr>
+      </w:pPr>
+      <w:r>
+        <w:rPr>
+          <w:rFonts w:ascii="Times New Roman" w:hAnsi="Times New Roman" w:cs="Times New Roman"/>
+          <w:sz w:val="28"/>
+          <w:szCs w:val="28"/>
+        </w:rPr>
+        <w:t>Product</w:t>
+      </w:r>
+    </w:p>
+    <w:p>
+      <w:pPr>
+        <w:rPr>
+          <w:rFonts w:ascii="Times New Roman" w:hAnsi="Times New Roman" w:cs="Times New Roman"/>
+        </w:rPr>
+      </w:pPr>
+      <w:r>
+        <w:rPr>
+          <w:rFonts w:ascii="Times New Roman" w:hAnsi="Times New Roman" w:cs="Times New Roman"/>
           <w:noProof/>
         </w:rPr>
         <w:drawing>
-          <wp:inline distT="0" distB="0" distL="0" distR="0" wp14:anchorId="386E4A2D" wp14:editId="7A2071DE">
-            <wp:extent cx="5324475" cy="923925"/>
-            <wp:effectExtent l="0" t="0" r="9525" b="9525"/>
-            <wp:docPr id="54" name="Picture 54"/>
+          <wp:inline distT="0" distB="0" distL="0" distR="0" wp14:anchorId="2DA0860E" wp14:editId="024386DB">
+            <wp:extent cx="5362575" cy="1428750"/>
+            <wp:effectExtent l="0" t="0" r="9525" b="0"/>
+            <wp:docPr id="53" name="Picture 53"/>
             <wp:cNvGraphicFramePr>
               <a:graphicFrameLocks xmlns:a="http://schemas.openxmlformats.org/drawingml/2006/main" noChangeAspect="1"/>
             </wp:cNvGraphicFramePr>
@@ -4302,7 +5255,7 @@
                   <pic:spPr>
                     <a:xfrm>
                       <a:off x="0" y="0"/>
-                      <a:ext cx="5324475" cy="923925"/>
+                      <a:ext cx="5362575" cy="1428750"/>
                     </a:xfrm>
                     <a:prstGeom prst="rect">
                       <a:avLst/>
@@ -4325,24 +5278,25 @@
         <w:rPr>
           <w:rFonts w:ascii="Times New Roman" w:hAnsi="Times New Roman" w:cs="Times New Roman"/>
         </w:rPr>
-        <w:t>User</w:t>
-      </w:r>
-    </w:p>
-    <w:p>
-      <w:pPr>
-        <w:rPr>
-          <w:rFonts w:ascii="Times New Roman" w:hAnsi="Times New Roman" w:cs="Times New Roman"/>
-        </w:rPr>
-      </w:pPr>
-      <w:r>
-        <w:rPr>
+        <w:t>Category</w:t>
+      </w:r>
+    </w:p>
+    <w:p>
+      <w:pPr>
+        <w:rPr>
+          <w:rFonts w:ascii="Times New Roman" w:hAnsi="Times New Roman" w:cs="Times New Roman"/>
+        </w:rPr>
+      </w:pPr>
+      <w:r>
+        <w:rPr>
+          <w:rFonts w:ascii="Times New Roman" w:hAnsi="Times New Roman" w:cs="Times New Roman"/>
           <w:noProof/>
         </w:rPr>
         <w:drawing>
-          <wp:inline distT="0" distB="0" distL="0" distR="0" wp14:anchorId="20FF93EF" wp14:editId="07DB0262">
-            <wp:extent cx="5524500" cy="1428750"/>
-            <wp:effectExtent l="0" t="0" r="0" b="0"/>
-            <wp:docPr id="55" name="Picture 55"/>
+          <wp:inline distT="0" distB="0" distL="0" distR="0" wp14:anchorId="386E4A2D" wp14:editId="7A2071DE">
+            <wp:extent cx="5324475" cy="923925"/>
+            <wp:effectExtent l="0" t="0" r="9525" b="9525"/>
+            <wp:docPr id="54" name="Picture 54"/>
             <wp:cNvGraphicFramePr>
               <a:graphicFrameLocks xmlns:a="http://schemas.openxmlformats.org/drawingml/2006/main" noChangeAspect="1"/>
             </wp:cNvGraphicFramePr>
@@ -4362,7 +5316,7 @@
                   <pic:spPr>
                     <a:xfrm>
                       <a:off x="0" y="0"/>
-                      <a:ext cx="5524500" cy="1428750"/>
+                      <a:ext cx="5324475" cy="923925"/>
                     </a:xfrm>
                     <a:prstGeom prst="rect">
                       <a:avLst/>
@@ -4385,24 +5339,25 @@
         <w:rPr>
           <w:rFonts w:ascii="Times New Roman" w:hAnsi="Times New Roman" w:cs="Times New Roman"/>
         </w:rPr>
-        <w:t>Slider</w:t>
-      </w:r>
-    </w:p>
-    <w:p>
-      <w:pPr>
-        <w:rPr>
-          <w:rFonts w:ascii="Times New Roman" w:hAnsi="Times New Roman" w:cs="Times New Roman"/>
-        </w:rPr>
-      </w:pPr>
-      <w:r>
-        <w:rPr>
+        <w:t>User</w:t>
+      </w:r>
+    </w:p>
+    <w:p>
+      <w:pPr>
+        <w:rPr>
+          <w:rFonts w:ascii="Times New Roman" w:hAnsi="Times New Roman" w:cs="Times New Roman"/>
+        </w:rPr>
+      </w:pPr>
+      <w:r>
+        <w:rPr>
+          <w:rFonts w:ascii="Times New Roman" w:hAnsi="Times New Roman" w:cs="Times New Roman"/>
           <w:noProof/>
         </w:rPr>
         <w:drawing>
-          <wp:inline distT="0" distB="0" distL="0" distR="0" wp14:anchorId="20ADEFAF" wp14:editId="4BD0BF00">
-            <wp:extent cx="5210175" cy="1028700"/>
-            <wp:effectExtent l="0" t="0" r="9525" b="0"/>
-            <wp:docPr id="56" name="Picture 56"/>
+          <wp:inline distT="0" distB="0" distL="0" distR="0" wp14:anchorId="20FF93EF" wp14:editId="07DB0262">
+            <wp:extent cx="5524500" cy="1428750"/>
+            <wp:effectExtent l="0" t="0" r="0" b="0"/>
+            <wp:docPr id="55" name="Picture 55"/>
             <wp:cNvGraphicFramePr>
               <a:graphicFrameLocks xmlns:a="http://schemas.openxmlformats.org/drawingml/2006/main" noChangeAspect="1"/>
             </wp:cNvGraphicFramePr>
@@ -4422,7 +5377,7 @@
                   <pic:spPr>
                     <a:xfrm>
                       <a:off x="0" y="0"/>
-                      <a:ext cx="5210175" cy="1028700"/>
+                      <a:ext cx="5524500" cy="1428750"/>
                     </a:xfrm>
                     <a:prstGeom prst="rect">
                       <a:avLst/>
@@ -4445,24 +5400,25 @@
         <w:rPr>
           <w:rFonts w:ascii="Times New Roman" w:hAnsi="Times New Roman" w:cs="Times New Roman"/>
         </w:rPr>
-        <w:t>Role</w:t>
-      </w:r>
-    </w:p>
-    <w:p>
-      <w:pPr>
-        <w:rPr>
-          <w:rFonts w:ascii="Times New Roman" w:hAnsi="Times New Roman" w:cs="Times New Roman"/>
-        </w:rPr>
-      </w:pPr>
-      <w:r>
-        <w:rPr>
+        <w:t>Slider</w:t>
+      </w:r>
+    </w:p>
+    <w:p>
+      <w:pPr>
+        <w:rPr>
+          <w:rFonts w:ascii="Times New Roman" w:hAnsi="Times New Roman" w:cs="Times New Roman"/>
+        </w:rPr>
+      </w:pPr>
+      <w:r>
+        <w:rPr>
+          <w:rFonts w:ascii="Times New Roman" w:hAnsi="Times New Roman" w:cs="Times New Roman"/>
           <w:noProof/>
         </w:rPr>
         <w:drawing>
-          <wp:inline distT="0" distB="0" distL="0" distR="0" wp14:anchorId="7EF647AB" wp14:editId="4928779D">
-            <wp:extent cx="5257800" cy="885825"/>
-            <wp:effectExtent l="0" t="0" r="0" b="9525"/>
-            <wp:docPr id="57" name="Picture 57"/>
+          <wp:inline distT="0" distB="0" distL="0" distR="0" wp14:anchorId="20ADEFAF" wp14:editId="4BD0BF00">
+            <wp:extent cx="5210175" cy="1028700"/>
+            <wp:effectExtent l="0" t="0" r="9525" b="0"/>
+            <wp:docPr id="56" name="Picture 56"/>
             <wp:cNvGraphicFramePr>
               <a:graphicFrameLocks xmlns:a="http://schemas.openxmlformats.org/drawingml/2006/main" noChangeAspect="1"/>
             </wp:cNvGraphicFramePr>
@@ -4482,7 +5438,7 @@
                   <pic:spPr>
                     <a:xfrm>
                       <a:off x="0" y="0"/>
-                      <a:ext cx="5257800" cy="885825"/>
+                      <a:ext cx="5210175" cy="1028700"/>
                     </a:xfrm>
                     <a:prstGeom prst="rect">
                       <a:avLst/>
@@ -4505,25 +5461,25 @@
         <w:rPr>
           <w:rFonts w:ascii="Times New Roman" w:hAnsi="Times New Roman" w:cs="Times New Roman"/>
         </w:rPr>
-        <w:t>Product_cart</w:t>
-      </w:r>
-    </w:p>
-    <w:p>
-      <w:pPr>
-        <w:rPr>
-          <w:rFonts w:ascii="Times New Roman" w:hAnsi="Times New Roman" w:cs="Times New Roman"/>
-        </w:rPr>
-      </w:pPr>
-      <w:r>
-        <w:rPr>
+        <w:t>Role</w:t>
+      </w:r>
+    </w:p>
+    <w:p>
+      <w:pPr>
+        <w:rPr>
+          <w:rFonts w:ascii="Times New Roman" w:hAnsi="Times New Roman" w:cs="Times New Roman"/>
+        </w:rPr>
+      </w:pPr>
+      <w:r>
+        <w:rPr>
+          <w:rFonts w:ascii="Times New Roman" w:hAnsi="Times New Roman" w:cs="Times New Roman"/>
           <w:noProof/>
         </w:rPr>
-        <w:lastRenderedPageBreak/>
         <w:drawing>
-          <wp:inline distT="0" distB="0" distL="0" distR="0" wp14:anchorId="3916FE06" wp14:editId="421BF503">
-            <wp:extent cx="5248275" cy="1285875"/>
-            <wp:effectExtent l="0" t="0" r="9525" b="9525"/>
-            <wp:docPr id="58" name="Picture 58"/>
+          <wp:inline distT="0" distB="0" distL="0" distR="0" wp14:anchorId="7EF647AB" wp14:editId="4928779D">
+            <wp:extent cx="5257800" cy="885825"/>
+            <wp:effectExtent l="0" t="0" r="0" b="9525"/>
+            <wp:docPr id="57" name="Picture 57"/>
             <wp:cNvGraphicFramePr>
               <a:graphicFrameLocks xmlns:a="http://schemas.openxmlformats.org/drawingml/2006/main" noChangeAspect="1"/>
             </wp:cNvGraphicFramePr>
@@ -4543,7 +5499,7 @@
                   <pic:spPr>
                     <a:xfrm>
                       <a:off x="0" y="0"/>
-                      <a:ext cx="5248275" cy="1285875"/>
+                      <a:ext cx="5257800" cy="885825"/>
                     </a:xfrm>
                     <a:prstGeom prst="rect">
                       <a:avLst/>
@@ -4566,24 +5522,26 @@
         <w:rPr>
           <w:rFonts w:ascii="Times New Roman" w:hAnsi="Times New Roman" w:cs="Times New Roman"/>
         </w:rPr>
-        <w:t>Cart</w:t>
-      </w:r>
-    </w:p>
-    <w:p>
-      <w:pPr>
-        <w:rPr>
-          <w:rFonts w:ascii="Times New Roman" w:hAnsi="Times New Roman" w:cs="Times New Roman"/>
-        </w:rPr>
-      </w:pPr>
-      <w:r>
-        <w:rPr>
+        <w:t>Product_cart</w:t>
+      </w:r>
+    </w:p>
+    <w:p>
+      <w:pPr>
+        <w:rPr>
+          <w:rFonts w:ascii="Times New Roman" w:hAnsi="Times New Roman" w:cs="Times New Roman"/>
+        </w:rPr>
+      </w:pPr>
+      <w:r>
+        <w:rPr>
+          <w:rFonts w:ascii="Times New Roman" w:hAnsi="Times New Roman" w:cs="Times New Roman"/>
           <w:noProof/>
         </w:rPr>
+        <w:lastRenderedPageBreak/>
         <w:drawing>
-          <wp:inline distT="0" distB="0" distL="0" distR="0" wp14:anchorId="12893BD3" wp14:editId="35C8D223">
-            <wp:extent cx="5305425" cy="695325"/>
+          <wp:inline distT="0" distB="0" distL="0" distR="0" wp14:anchorId="3916FE06" wp14:editId="421BF503">
+            <wp:extent cx="5248275" cy="1285875"/>
             <wp:effectExtent l="0" t="0" r="9525" b="9525"/>
-            <wp:docPr id="59" name="Picture 59"/>
+            <wp:docPr id="58" name="Picture 58"/>
             <wp:cNvGraphicFramePr>
               <a:graphicFrameLocks xmlns:a="http://schemas.openxmlformats.org/drawingml/2006/main" noChangeAspect="1"/>
             </wp:cNvGraphicFramePr>
@@ -4603,7 +5561,7 @@
                   <pic:spPr>
                     <a:xfrm>
                       <a:off x="0" y="0"/>
-                      <a:ext cx="5305425" cy="695325"/>
+                      <a:ext cx="5248275" cy="1285875"/>
                     </a:xfrm>
                     <a:prstGeom prst="rect">
                       <a:avLst/>
@@ -4626,24 +5584,25 @@
         <w:rPr>
           <w:rFonts w:ascii="Times New Roman" w:hAnsi="Times New Roman" w:cs="Times New Roman"/>
         </w:rPr>
-        <w:t>Bill</w:t>
-      </w:r>
-    </w:p>
-    <w:p>
-      <w:pPr>
-        <w:rPr>
-          <w:rFonts w:ascii="Times New Roman" w:hAnsi="Times New Roman" w:cs="Times New Roman"/>
-        </w:rPr>
-      </w:pPr>
-      <w:r>
-        <w:rPr>
+        <w:t>Cart</w:t>
+      </w:r>
+    </w:p>
+    <w:p>
+      <w:pPr>
+        <w:rPr>
+          <w:rFonts w:ascii="Times New Roman" w:hAnsi="Times New Roman" w:cs="Times New Roman"/>
+        </w:rPr>
+      </w:pPr>
+      <w:r>
+        <w:rPr>
+          <w:rFonts w:ascii="Times New Roman" w:hAnsi="Times New Roman" w:cs="Times New Roman"/>
           <w:noProof/>
         </w:rPr>
         <w:drawing>
-          <wp:inline distT="0" distB="0" distL="0" distR="0" wp14:anchorId="72AE0F0C" wp14:editId="1A8438F8">
-            <wp:extent cx="5248275" cy="1276350"/>
-            <wp:effectExtent l="0" t="0" r="9525" b="0"/>
-            <wp:docPr id="60" name="Picture 60"/>
+          <wp:inline distT="0" distB="0" distL="0" distR="0" wp14:anchorId="12893BD3" wp14:editId="35C8D223">
+            <wp:extent cx="5305425" cy="695325"/>
+            <wp:effectExtent l="0" t="0" r="9525" b="9525"/>
+            <wp:docPr id="59" name="Picture 59"/>
             <wp:cNvGraphicFramePr>
               <a:graphicFrameLocks xmlns:a="http://schemas.openxmlformats.org/drawingml/2006/main" noChangeAspect="1"/>
             </wp:cNvGraphicFramePr>
@@ -4663,6 +5622,67 @@
                   <pic:spPr>
                     <a:xfrm>
                       <a:off x="0" y="0"/>
+                      <a:ext cx="5305425" cy="695325"/>
+                    </a:xfrm>
+                    <a:prstGeom prst="rect">
+                      <a:avLst/>
+                    </a:prstGeom>
+                  </pic:spPr>
+                </pic:pic>
+              </a:graphicData>
+            </a:graphic>
+          </wp:inline>
+        </w:drawing>
+      </w:r>
+    </w:p>
+    <w:p>
+      <w:pPr>
+        <w:rPr>
+          <w:rFonts w:ascii="Times New Roman" w:hAnsi="Times New Roman" w:cs="Times New Roman"/>
+        </w:rPr>
+      </w:pPr>
+      <w:r>
+        <w:rPr>
+          <w:rFonts w:ascii="Times New Roman" w:hAnsi="Times New Roman" w:cs="Times New Roman"/>
+        </w:rPr>
+        <w:t>Bill</w:t>
+      </w:r>
+    </w:p>
+    <w:p>
+      <w:pPr>
+        <w:rPr>
+          <w:rFonts w:ascii="Times New Roman" w:hAnsi="Times New Roman" w:cs="Times New Roman"/>
+        </w:rPr>
+      </w:pPr>
+      <w:r>
+        <w:rPr>
+          <w:rFonts w:ascii="Times New Roman" w:hAnsi="Times New Roman" w:cs="Times New Roman"/>
+          <w:noProof/>
+        </w:rPr>
+        <w:drawing>
+          <wp:inline distT="0" distB="0" distL="0" distR="0" wp14:anchorId="72AE0F0C" wp14:editId="1A8438F8">
+            <wp:extent cx="5248275" cy="1276350"/>
+            <wp:effectExtent l="0" t="0" r="9525" b="0"/>
+            <wp:docPr id="60" name="Picture 60"/>
+            <wp:cNvGraphicFramePr>
+              <a:graphicFrameLocks xmlns:a="http://schemas.openxmlformats.org/drawingml/2006/main" noChangeAspect="1"/>
+            </wp:cNvGraphicFramePr>
+            <a:graphic xmlns:a="http://schemas.openxmlformats.org/drawingml/2006/main">
+              <a:graphicData uri="http://schemas.openxmlformats.org/drawingml/2006/picture">
+                <pic:pic xmlns:pic="http://schemas.openxmlformats.org/drawingml/2006/picture">
+                  <pic:nvPicPr>
+                    <pic:cNvPr id="1" name=""/>
+                    <pic:cNvPicPr/>
+                  </pic:nvPicPr>
+                  <pic:blipFill>
+                    <a:blip r:embed="rId26"/>
+                    <a:stretch>
+                      <a:fillRect/>
+                    </a:stretch>
+                  </pic:blipFill>
+                  <pic:spPr>
+                    <a:xfrm>
+                      <a:off x="0" y="0"/>
                       <a:ext cx="5248275" cy="1276350"/>
                     </a:xfrm>
                     <a:prstGeom prst="rect">
@@ -4680,6 +5700,2349 @@
       <w:pPr>
         <w:rPr>
           <w:rFonts w:ascii="Times New Roman" w:hAnsi="Times New Roman" w:cs="Times New Roman"/>
+        </w:rPr>
+      </w:pPr>
+    </w:p>
+    <w:p>
+      <w:pPr>
+        <w:rPr>
+          <w:rFonts w:ascii="Times New Roman" w:hAnsi="Times New Roman" w:cs="Times New Roman"/>
+        </w:rPr>
+      </w:pPr>
+      <w:r>
+        <w:rPr>
+          <w:rFonts w:ascii="Times New Roman" w:hAnsi="Times New Roman" w:cs="Times New Roman"/>
+        </w:rPr>
+        <w:br w:type="page"/>
+      </w:r>
+    </w:p>
+    <w:p>
+      <w:pPr>
+        <w:pStyle w:val="Heading1"/>
+        <w:rPr>
+          <w:rFonts w:ascii="Times New Roman" w:hAnsi="Times New Roman" w:cs="Times New Roman"/>
+        </w:rPr>
+      </w:pPr>
+      <w:bookmarkStart w:id="10" w:name="_Toc73451202"/>
+      <w:r>
+        <w:rPr>
+          <w:rFonts w:ascii="Times New Roman" w:hAnsi="Times New Roman" w:cs="Times New Roman"/>
+        </w:rPr>
+        <w:lastRenderedPageBreak/>
+        <w:t>CHƯƠNG</w:t>
+      </w:r>
+      <w:r>
+        <w:rPr>
+          <w:rFonts w:ascii="Times New Roman" w:hAnsi="Times New Roman" w:cs="Times New Roman"/>
+          <w:spacing w:val="-4"/>
+        </w:rPr>
+        <w:t xml:space="preserve"> 4</w:t>
+      </w:r>
+      <w:r>
+        <w:rPr>
+          <w:rFonts w:ascii="Times New Roman" w:hAnsi="Times New Roman" w:cs="Times New Roman"/>
+        </w:rPr>
+        <w:t>.</w:t>
+      </w:r>
+      <w:r>
+        <w:rPr>
+          <w:rFonts w:ascii="Times New Roman" w:hAnsi="Times New Roman" w:cs="Times New Roman"/>
+        </w:rPr>
+        <w:tab/>
+        <w:t>THIẾT KẾ HỆ THỐNG</w:t>
+      </w:r>
+      <w:bookmarkEnd w:id="10"/>
+    </w:p>
+    <w:p>
+      <w:pPr>
+        <w:pStyle w:val="Heading2"/>
+        <w:rPr>
+          <w:rFonts w:cs="Times New Roman"/>
+        </w:rPr>
+      </w:pPr>
+      <w:bookmarkStart w:id="11" w:name="_Toc73220151"/>
+      <w:bookmarkStart w:id="12" w:name="_Toc73451203"/>
+      <w:r>
+        <w:rPr>
+          <w:rFonts w:cs="Times New Roman"/>
+          <w:lang w:val="en-US"/>
+        </w:rPr>
+        <w:t>4.1.</w:t>
+      </w:r>
+      <w:r>
+        <w:rPr>
+          <w:rFonts w:cs="Times New Roman"/>
+        </w:rPr>
+        <w:tab/>
+        <w:t>Giao diện dành cho người dùng:</w:t>
+      </w:r>
+      <w:bookmarkEnd w:id="11"/>
+      <w:bookmarkEnd w:id="12"/>
+    </w:p>
+    <w:p>
+      <w:pPr>
+        <w:jc w:val="center"/>
+        <w:rPr>
+          <w:rFonts w:ascii="Times New Roman" w:hAnsi="Times New Roman" w:cs="Times New Roman"/>
+          <w:sz w:val="32"/>
+          <w:szCs w:val="32"/>
+        </w:rPr>
+      </w:pPr>
+      <w:r>
+        <w:rPr>
+          <w:rFonts w:ascii="Times New Roman" w:hAnsi="Times New Roman" w:cs="Times New Roman"/>
+          <w:sz w:val="32"/>
+          <w:szCs w:val="32"/>
+        </w:rPr>
+        <w:t>Giao diện trang chủ</w:t>
+      </w:r>
+    </w:p>
+    <w:p>
+      <w:pPr>
+        <w:rPr>
+          <w:rFonts w:ascii="Times New Roman" w:hAnsi="Times New Roman" w:cs="Times New Roman"/>
+          <w:sz w:val="32"/>
+          <w:szCs w:val="32"/>
+        </w:rPr>
+      </w:pPr>
+      <w:r>
+        <w:rPr>
+          <w:rFonts w:ascii="Times New Roman" w:hAnsi="Times New Roman" w:cs="Times New Roman"/>
+          <w:sz w:val="32"/>
+          <w:szCs w:val="32"/>
+        </w:rPr>
+        <w:tab/>
+        <w:t>Khi chưa đăng nhập.</w:t>
+      </w:r>
+    </w:p>
+    <w:p>
+      <w:pPr>
+        <w:rPr>
+          <w:rFonts w:ascii="Times New Roman" w:hAnsi="Times New Roman" w:cs="Times New Roman"/>
+          <w:lang w:val="vi"/>
+        </w:rPr>
+      </w:pPr>
+      <w:r>
+        <w:rPr>
+          <w:rFonts w:ascii="Times New Roman" w:hAnsi="Times New Roman" w:cs="Times New Roman"/>
+          <w:noProof/>
+        </w:rPr>
+        <w:drawing>
+          <wp:inline distT="0" distB="0" distL="0" distR="0" wp14:anchorId="3238C014" wp14:editId="7FF4C42F">
+            <wp:extent cx="5943600" cy="2760345"/>
+            <wp:effectExtent l="0" t="0" r="0" b="1905"/>
+            <wp:docPr id="20" name="Picture 20"/>
+            <wp:cNvGraphicFramePr>
+              <a:graphicFrameLocks xmlns:a="http://schemas.openxmlformats.org/drawingml/2006/main" noChangeAspect="1"/>
+            </wp:cNvGraphicFramePr>
+            <a:graphic xmlns:a="http://schemas.openxmlformats.org/drawingml/2006/main">
+              <a:graphicData uri="http://schemas.openxmlformats.org/drawingml/2006/picture">
+                <pic:pic xmlns:pic="http://schemas.openxmlformats.org/drawingml/2006/picture">
+                  <pic:nvPicPr>
+                    <pic:cNvPr id="1" name=""/>
+                    <pic:cNvPicPr/>
+                  </pic:nvPicPr>
+                  <pic:blipFill>
+                    <a:blip r:embed="rId27"/>
+                    <a:stretch>
+                      <a:fillRect/>
+                    </a:stretch>
+                  </pic:blipFill>
+                  <pic:spPr>
+                    <a:xfrm>
+                      <a:off x="0" y="0"/>
+                      <a:ext cx="5943600" cy="2760345"/>
+                    </a:xfrm>
+                    <a:prstGeom prst="rect">
+                      <a:avLst/>
+                    </a:prstGeom>
+                  </pic:spPr>
+                </pic:pic>
+              </a:graphicData>
+            </a:graphic>
+          </wp:inline>
+        </w:drawing>
+      </w:r>
+    </w:p>
+    <w:p>
+      <w:pPr>
+        <w:rPr>
+          <w:rFonts w:ascii="Times New Roman" w:hAnsi="Times New Roman" w:cs="Times New Roman"/>
+          <w:sz w:val="26"/>
+          <w:szCs w:val="26"/>
+        </w:rPr>
+      </w:pPr>
+      <w:r>
+        <w:rPr>
+          <w:rFonts w:ascii="Times New Roman" w:hAnsi="Times New Roman" w:cs="Times New Roman"/>
+          <w:lang w:val="vi"/>
+        </w:rPr>
+        <w:tab/>
+      </w:r>
+      <w:r>
+        <w:rPr>
+          <w:rFonts w:ascii="Times New Roman" w:hAnsi="Times New Roman" w:cs="Times New Roman"/>
+          <w:sz w:val="26"/>
+          <w:szCs w:val="26"/>
+        </w:rPr>
+        <w:t>Khi đã đăng nhập</w:t>
+      </w:r>
+    </w:p>
+    <w:p>
+      <w:pPr>
+        <w:rPr>
+          <w:rFonts w:ascii="Times New Roman" w:hAnsi="Times New Roman" w:cs="Times New Roman"/>
+        </w:rPr>
+      </w:pPr>
+      <w:r>
+        <w:rPr>
+          <w:rFonts w:ascii="Times New Roman" w:hAnsi="Times New Roman" w:cs="Times New Roman"/>
+          <w:noProof/>
+        </w:rPr>
+        <w:drawing>
+          <wp:inline distT="0" distB="0" distL="0" distR="0" wp14:anchorId="412654BF" wp14:editId="77338D5C">
+            <wp:extent cx="5943600" cy="2766695"/>
+            <wp:effectExtent l="0" t="0" r="0" b="0"/>
+            <wp:docPr id="21" name="Picture 21"/>
+            <wp:cNvGraphicFramePr>
+              <a:graphicFrameLocks xmlns:a="http://schemas.openxmlformats.org/drawingml/2006/main" noChangeAspect="1"/>
+            </wp:cNvGraphicFramePr>
+            <a:graphic xmlns:a="http://schemas.openxmlformats.org/drawingml/2006/main">
+              <a:graphicData uri="http://schemas.openxmlformats.org/drawingml/2006/picture">
+                <pic:pic xmlns:pic="http://schemas.openxmlformats.org/drawingml/2006/picture">
+                  <pic:nvPicPr>
+                    <pic:cNvPr id="1" name=""/>
+                    <pic:cNvPicPr/>
+                  </pic:nvPicPr>
+                  <pic:blipFill>
+                    <a:blip r:embed="rId28"/>
+                    <a:stretch>
+                      <a:fillRect/>
+                    </a:stretch>
+                  </pic:blipFill>
+                  <pic:spPr>
+                    <a:xfrm>
+                      <a:off x="0" y="0"/>
+                      <a:ext cx="5943600" cy="2766695"/>
+                    </a:xfrm>
+                    <a:prstGeom prst="rect">
+                      <a:avLst/>
+                    </a:prstGeom>
+                  </pic:spPr>
+                </pic:pic>
+              </a:graphicData>
+            </a:graphic>
+          </wp:inline>
+        </w:drawing>
+      </w:r>
+    </w:p>
+    <w:p>
+      <w:pPr>
+        <w:rPr>
+          <w:rFonts w:ascii="Times New Roman" w:hAnsi="Times New Roman" w:cs="Times New Roman"/>
+          <w:sz w:val="26"/>
+          <w:szCs w:val="26"/>
+        </w:rPr>
+      </w:pPr>
+      <w:r>
+        <w:rPr>
+          <w:rFonts w:ascii="Times New Roman" w:hAnsi="Times New Roman" w:cs="Times New Roman"/>
+          <w:sz w:val="26"/>
+          <w:szCs w:val="26"/>
+        </w:rPr>
+        <w:t xml:space="preserve">Giao diện đăng </w:t>
+      </w:r>
+      <w:r>
+        <w:rPr>
+          <w:rFonts w:ascii="Times New Roman" w:hAnsi="Times New Roman" w:cs="Times New Roman"/>
+          <w:sz w:val="26"/>
+          <w:szCs w:val="26"/>
+        </w:rPr>
+        <w:t>nhập</w:t>
+      </w:r>
+      <w:r>
+        <w:rPr>
+          <w:rFonts w:ascii="Times New Roman" w:hAnsi="Times New Roman" w:cs="Times New Roman"/>
+          <w:sz w:val="26"/>
+          <w:szCs w:val="26"/>
+        </w:rPr>
+        <w:t xml:space="preserve"> </w:t>
+      </w:r>
+    </w:p>
+    <w:p>
+      <w:pPr>
+        <w:rPr>
+          <w:rFonts w:ascii="Times New Roman" w:hAnsi="Times New Roman" w:cs="Times New Roman"/>
+          <w:sz w:val="26"/>
+          <w:szCs w:val="26"/>
+        </w:rPr>
+      </w:pPr>
+      <w:r>
+        <w:rPr>
+          <w:rFonts w:ascii="Times New Roman" w:hAnsi="Times New Roman" w:cs="Times New Roman"/>
+          <w:noProof/>
+        </w:rPr>
+        <w:lastRenderedPageBreak/>
+        <w:drawing>
+          <wp:inline distT="0" distB="0" distL="0" distR="0" wp14:anchorId="3094469E" wp14:editId="3C578D59">
+            <wp:extent cx="5943600" cy="2663825"/>
+            <wp:effectExtent l="0" t="0" r="0" b="3175"/>
+            <wp:docPr id="22" name="Picture 22"/>
+            <wp:cNvGraphicFramePr>
+              <a:graphicFrameLocks xmlns:a="http://schemas.openxmlformats.org/drawingml/2006/main" noChangeAspect="1"/>
+            </wp:cNvGraphicFramePr>
+            <a:graphic xmlns:a="http://schemas.openxmlformats.org/drawingml/2006/main">
+              <a:graphicData uri="http://schemas.openxmlformats.org/drawingml/2006/picture">
+                <pic:pic xmlns:pic="http://schemas.openxmlformats.org/drawingml/2006/picture">
+                  <pic:nvPicPr>
+                    <pic:cNvPr id="1" name=""/>
+                    <pic:cNvPicPr/>
+                  </pic:nvPicPr>
+                  <pic:blipFill>
+                    <a:blip r:embed="rId29"/>
+                    <a:stretch>
+                      <a:fillRect/>
+                    </a:stretch>
+                  </pic:blipFill>
+                  <pic:spPr>
+                    <a:xfrm>
+                      <a:off x="0" y="0"/>
+                      <a:ext cx="5943600" cy="2663825"/>
+                    </a:xfrm>
+                    <a:prstGeom prst="rect">
+                      <a:avLst/>
+                    </a:prstGeom>
+                  </pic:spPr>
+                </pic:pic>
+              </a:graphicData>
+            </a:graphic>
+          </wp:inline>
+        </w:drawing>
+      </w:r>
+    </w:p>
+    <w:p>
+      <w:pPr>
+        <w:rPr>
+          <w:rFonts w:ascii="Times New Roman" w:hAnsi="Times New Roman" w:cs="Times New Roman"/>
+          <w:sz w:val="26"/>
+          <w:szCs w:val="26"/>
+        </w:rPr>
+      </w:pPr>
+      <w:r>
+        <w:rPr>
+          <w:rFonts w:ascii="Times New Roman" w:hAnsi="Times New Roman" w:cs="Times New Roman"/>
+          <w:sz w:val="26"/>
+          <w:szCs w:val="26"/>
+        </w:rPr>
+        <w:t xml:space="preserve">Giao diện đăng </w:t>
+      </w:r>
+      <w:r>
+        <w:rPr>
+          <w:rFonts w:ascii="Times New Roman" w:hAnsi="Times New Roman" w:cs="Times New Roman"/>
+          <w:sz w:val="26"/>
+          <w:szCs w:val="26"/>
+        </w:rPr>
+        <w:t>kí tài khoản khách hàng.</w:t>
+      </w:r>
+    </w:p>
+    <w:p>
+      <w:pPr>
+        <w:rPr>
+          <w:rFonts w:ascii="Times New Roman" w:hAnsi="Times New Roman" w:cs="Times New Roman"/>
+          <w:sz w:val="26"/>
+          <w:szCs w:val="26"/>
+        </w:rPr>
+      </w:pPr>
+      <w:r>
+        <w:rPr>
+          <w:rFonts w:ascii="Times New Roman" w:hAnsi="Times New Roman" w:cs="Times New Roman"/>
+          <w:noProof/>
+        </w:rPr>
+        <w:drawing>
+          <wp:inline distT="0" distB="0" distL="0" distR="0" wp14:anchorId="7E414F44" wp14:editId="7741CC01">
+            <wp:extent cx="5943600" cy="2764790"/>
+            <wp:effectExtent l="0" t="0" r="0" b="0"/>
+            <wp:docPr id="23" name="Picture 23"/>
+            <wp:cNvGraphicFramePr>
+              <a:graphicFrameLocks xmlns:a="http://schemas.openxmlformats.org/drawingml/2006/main" noChangeAspect="1"/>
+            </wp:cNvGraphicFramePr>
+            <a:graphic xmlns:a="http://schemas.openxmlformats.org/drawingml/2006/main">
+              <a:graphicData uri="http://schemas.openxmlformats.org/drawingml/2006/picture">
+                <pic:pic xmlns:pic="http://schemas.openxmlformats.org/drawingml/2006/picture">
+                  <pic:nvPicPr>
+                    <pic:cNvPr id="1" name=""/>
+                    <pic:cNvPicPr/>
+                  </pic:nvPicPr>
+                  <pic:blipFill>
+                    <a:blip r:embed="rId30"/>
+                    <a:stretch>
+                      <a:fillRect/>
+                    </a:stretch>
+                  </pic:blipFill>
+                  <pic:spPr>
+                    <a:xfrm>
+                      <a:off x="0" y="0"/>
+                      <a:ext cx="5943600" cy="2764790"/>
+                    </a:xfrm>
+                    <a:prstGeom prst="rect">
+                      <a:avLst/>
+                    </a:prstGeom>
+                  </pic:spPr>
+                </pic:pic>
+              </a:graphicData>
+            </a:graphic>
+          </wp:inline>
+        </w:drawing>
+      </w:r>
+    </w:p>
+    <w:p>
+      <w:pPr>
+        <w:rPr>
+          <w:rFonts w:ascii="Times New Roman" w:hAnsi="Times New Roman" w:cs="Times New Roman"/>
+          <w:sz w:val="26"/>
+          <w:szCs w:val="26"/>
+        </w:rPr>
+      </w:pPr>
+      <w:r>
+        <w:rPr>
+          <w:rFonts w:ascii="Times New Roman" w:hAnsi="Times New Roman" w:cs="Times New Roman"/>
+          <w:sz w:val="26"/>
+          <w:szCs w:val="26"/>
+        </w:rPr>
+        <w:t>Giao diện quên password</w:t>
+      </w:r>
+    </w:p>
+    <w:p>
+      <w:pPr>
+        <w:rPr>
+          <w:rFonts w:ascii="Times New Roman" w:hAnsi="Times New Roman" w:cs="Times New Roman"/>
+          <w:sz w:val="26"/>
+          <w:szCs w:val="26"/>
+        </w:rPr>
+      </w:pPr>
+      <w:r>
+        <w:rPr>
+          <w:rFonts w:ascii="Times New Roman" w:hAnsi="Times New Roman" w:cs="Times New Roman"/>
+          <w:noProof/>
+        </w:rPr>
+        <w:lastRenderedPageBreak/>
+        <w:drawing>
+          <wp:inline distT="0" distB="0" distL="0" distR="0" wp14:anchorId="1E3EE308" wp14:editId="3F0500D6">
+            <wp:extent cx="5943600" cy="2418080"/>
+            <wp:effectExtent l="0" t="0" r="0" b="1270"/>
+            <wp:docPr id="24" name="Picture 24"/>
+            <wp:cNvGraphicFramePr>
+              <a:graphicFrameLocks xmlns:a="http://schemas.openxmlformats.org/drawingml/2006/main" noChangeAspect="1"/>
+            </wp:cNvGraphicFramePr>
+            <a:graphic xmlns:a="http://schemas.openxmlformats.org/drawingml/2006/main">
+              <a:graphicData uri="http://schemas.openxmlformats.org/drawingml/2006/picture">
+                <pic:pic xmlns:pic="http://schemas.openxmlformats.org/drawingml/2006/picture">
+                  <pic:nvPicPr>
+                    <pic:cNvPr id="1" name=""/>
+                    <pic:cNvPicPr/>
+                  </pic:nvPicPr>
+                  <pic:blipFill>
+                    <a:blip r:embed="rId31"/>
+                    <a:stretch>
+                      <a:fillRect/>
+                    </a:stretch>
+                  </pic:blipFill>
+                  <pic:spPr>
+                    <a:xfrm>
+                      <a:off x="0" y="0"/>
+                      <a:ext cx="5943600" cy="2418080"/>
+                    </a:xfrm>
+                    <a:prstGeom prst="rect">
+                      <a:avLst/>
+                    </a:prstGeom>
+                  </pic:spPr>
+                </pic:pic>
+              </a:graphicData>
+            </a:graphic>
+          </wp:inline>
+        </w:drawing>
+      </w:r>
+    </w:p>
+    <w:p>
+      <w:pPr>
+        <w:rPr>
+          <w:rFonts w:ascii="Times New Roman" w:hAnsi="Times New Roman" w:cs="Times New Roman"/>
+          <w:sz w:val="26"/>
+          <w:szCs w:val="26"/>
+        </w:rPr>
+      </w:pPr>
+      <w:r>
+        <w:rPr>
+          <w:rFonts w:ascii="Times New Roman" w:hAnsi="Times New Roman" w:cs="Times New Roman"/>
+          <w:sz w:val="26"/>
+          <w:szCs w:val="26"/>
+        </w:rPr>
+        <w:t>Gửi mail xác nhận quên password.</w:t>
+      </w:r>
+    </w:p>
+    <w:p>
+      <w:pPr>
+        <w:rPr>
+          <w:rFonts w:ascii="Times New Roman" w:hAnsi="Times New Roman" w:cs="Times New Roman"/>
+          <w:sz w:val="26"/>
+          <w:szCs w:val="26"/>
+        </w:rPr>
+      </w:pPr>
+      <w:r>
+        <w:rPr>
+          <w:rFonts w:ascii="Times New Roman" w:hAnsi="Times New Roman" w:cs="Times New Roman"/>
+          <w:noProof/>
+        </w:rPr>
+        <w:drawing>
+          <wp:inline distT="0" distB="0" distL="0" distR="0" wp14:anchorId="32EEC46A" wp14:editId="60FE1E92">
+            <wp:extent cx="5943600" cy="2988310"/>
+            <wp:effectExtent l="0" t="0" r="0" b="2540"/>
+            <wp:docPr id="25" name="Picture 25"/>
+            <wp:cNvGraphicFramePr>
+              <a:graphicFrameLocks xmlns:a="http://schemas.openxmlformats.org/drawingml/2006/main" noChangeAspect="1"/>
+            </wp:cNvGraphicFramePr>
+            <a:graphic xmlns:a="http://schemas.openxmlformats.org/drawingml/2006/main">
+              <a:graphicData uri="http://schemas.openxmlformats.org/drawingml/2006/picture">
+                <pic:pic xmlns:pic="http://schemas.openxmlformats.org/drawingml/2006/picture">
+                  <pic:nvPicPr>
+                    <pic:cNvPr id="1" name=""/>
+                    <pic:cNvPicPr/>
+                  </pic:nvPicPr>
+                  <pic:blipFill>
+                    <a:blip r:embed="rId32"/>
+                    <a:stretch>
+                      <a:fillRect/>
+                    </a:stretch>
+                  </pic:blipFill>
+                  <pic:spPr>
+                    <a:xfrm>
+                      <a:off x="0" y="0"/>
+                      <a:ext cx="5943600" cy="2988310"/>
+                    </a:xfrm>
+                    <a:prstGeom prst="rect">
+                      <a:avLst/>
+                    </a:prstGeom>
+                  </pic:spPr>
+                </pic:pic>
+              </a:graphicData>
+            </a:graphic>
+          </wp:inline>
+        </w:drawing>
+      </w:r>
+    </w:p>
+    <w:p>
+      <w:pPr>
+        <w:rPr>
+          <w:rFonts w:ascii="Times New Roman" w:hAnsi="Times New Roman" w:cs="Times New Roman"/>
+          <w:sz w:val="26"/>
+          <w:szCs w:val="26"/>
+        </w:rPr>
+      </w:pPr>
+      <w:r>
+        <w:rPr>
+          <w:rFonts w:ascii="Times New Roman" w:hAnsi="Times New Roman" w:cs="Times New Roman"/>
+          <w:sz w:val="26"/>
+          <w:szCs w:val="26"/>
+        </w:rPr>
+        <w:t>Giao diện đổi mật khẩu.</w:t>
+      </w:r>
+    </w:p>
+    <w:p>
+      <w:pPr>
+        <w:rPr>
+          <w:rFonts w:ascii="Times New Roman" w:hAnsi="Times New Roman" w:cs="Times New Roman"/>
+          <w:sz w:val="26"/>
+          <w:szCs w:val="26"/>
+        </w:rPr>
+      </w:pPr>
+      <w:r>
+        <w:rPr>
+          <w:rFonts w:ascii="Times New Roman" w:hAnsi="Times New Roman" w:cs="Times New Roman"/>
+          <w:noProof/>
+        </w:rPr>
+        <w:lastRenderedPageBreak/>
+        <w:drawing>
+          <wp:inline distT="0" distB="0" distL="0" distR="0" wp14:anchorId="25F4DEDA" wp14:editId="398C9AD1">
+            <wp:extent cx="5943600" cy="2340610"/>
+            <wp:effectExtent l="0" t="0" r="0" b="2540"/>
+            <wp:docPr id="26" name="Picture 26"/>
+            <wp:cNvGraphicFramePr>
+              <a:graphicFrameLocks xmlns:a="http://schemas.openxmlformats.org/drawingml/2006/main" noChangeAspect="1"/>
+            </wp:cNvGraphicFramePr>
+            <a:graphic xmlns:a="http://schemas.openxmlformats.org/drawingml/2006/main">
+              <a:graphicData uri="http://schemas.openxmlformats.org/drawingml/2006/picture">
+                <pic:pic xmlns:pic="http://schemas.openxmlformats.org/drawingml/2006/picture">
+                  <pic:nvPicPr>
+                    <pic:cNvPr id="1" name=""/>
+                    <pic:cNvPicPr/>
+                  </pic:nvPicPr>
+                  <pic:blipFill>
+                    <a:blip r:embed="rId33"/>
+                    <a:stretch>
+                      <a:fillRect/>
+                    </a:stretch>
+                  </pic:blipFill>
+                  <pic:spPr>
+                    <a:xfrm>
+                      <a:off x="0" y="0"/>
+                      <a:ext cx="5943600" cy="2340610"/>
+                    </a:xfrm>
+                    <a:prstGeom prst="rect">
+                      <a:avLst/>
+                    </a:prstGeom>
+                  </pic:spPr>
+                </pic:pic>
+              </a:graphicData>
+            </a:graphic>
+          </wp:inline>
+        </w:drawing>
+      </w:r>
+    </w:p>
+    <w:p>
+      <w:pPr>
+        <w:rPr>
+          <w:rFonts w:ascii="Times New Roman" w:hAnsi="Times New Roman" w:cs="Times New Roman"/>
+          <w:sz w:val="26"/>
+          <w:szCs w:val="26"/>
+        </w:rPr>
+      </w:pPr>
+      <w:r>
+        <w:rPr>
+          <w:rFonts w:ascii="Times New Roman" w:hAnsi="Times New Roman" w:cs="Times New Roman"/>
+          <w:sz w:val="26"/>
+          <w:szCs w:val="26"/>
+        </w:rPr>
+        <w:t>Giao diện sản phẩm:</w:t>
+      </w:r>
+    </w:p>
+    <w:p>
+      <w:pPr>
+        <w:rPr>
+          <w:rFonts w:ascii="Times New Roman" w:hAnsi="Times New Roman" w:cs="Times New Roman"/>
+          <w:sz w:val="26"/>
+          <w:szCs w:val="26"/>
+        </w:rPr>
+      </w:pPr>
+      <w:r>
+        <w:rPr>
+          <w:rFonts w:ascii="Times New Roman" w:hAnsi="Times New Roman" w:cs="Times New Roman"/>
+          <w:noProof/>
+        </w:rPr>
+        <w:drawing>
+          <wp:inline distT="0" distB="0" distL="0" distR="0" wp14:anchorId="7013D728" wp14:editId="44E443EC">
+            <wp:extent cx="5943600" cy="2903855"/>
+            <wp:effectExtent l="0" t="0" r="0" b="0"/>
+            <wp:docPr id="28" name="Picture 28"/>
+            <wp:cNvGraphicFramePr>
+              <a:graphicFrameLocks xmlns:a="http://schemas.openxmlformats.org/drawingml/2006/main" noChangeAspect="1"/>
+            </wp:cNvGraphicFramePr>
+            <a:graphic xmlns:a="http://schemas.openxmlformats.org/drawingml/2006/main">
+              <a:graphicData uri="http://schemas.openxmlformats.org/drawingml/2006/picture">
+                <pic:pic xmlns:pic="http://schemas.openxmlformats.org/drawingml/2006/picture">
+                  <pic:nvPicPr>
+                    <pic:cNvPr id="1" name=""/>
+                    <pic:cNvPicPr/>
+                  </pic:nvPicPr>
+                  <pic:blipFill>
+                    <a:blip r:embed="rId34"/>
+                    <a:stretch>
+                      <a:fillRect/>
+                    </a:stretch>
+                  </pic:blipFill>
+                  <pic:spPr>
+                    <a:xfrm>
+                      <a:off x="0" y="0"/>
+                      <a:ext cx="5943600" cy="2903855"/>
+                    </a:xfrm>
+                    <a:prstGeom prst="rect">
+                      <a:avLst/>
+                    </a:prstGeom>
+                  </pic:spPr>
+                </pic:pic>
+              </a:graphicData>
+            </a:graphic>
+          </wp:inline>
+        </w:drawing>
+      </w:r>
+    </w:p>
+    <w:p>
+      <w:pPr>
+        <w:rPr>
+          <w:rFonts w:ascii="Times New Roman" w:hAnsi="Times New Roman" w:cs="Times New Roman"/>
+          <w:sz w:val="26"/>
+          <w:szCs w:val="26"/>
+        </w:rPr>
+      </w:pPr>
+      <w:r>
+        <w:rPr>
+          <w:rFonts w:ascii="Times New Roman" w:hAnsi="Times New Roman" w:cs="Times New Roman"/>
+          <w:noProof/>
+        </w:rPr>
+        <w:lastRenderedPageBreak/>
+        <w:drawing>
+          <wp:inline distT="0" distB="0" distL="0" distR="0" wp14:anchorId="5E538512" wp14:editId="3EC010EE">
+            <wp:extent cx="5943600" cy="2555875"/>
+            <wp:effectExtent l="0" t="0" r="0" b="0"/>
+            <wp:docPr id="27" name="Picture 27"/>
+            <wp:cNvGraphicFramePr>
+              <a:graphicFrameLocks xmlns:a="http://schemas.openxmlformats.org/drawingml/2006/main" noChangeAspect="1"/>
+            </wp:cNvGraphicFramePr>
+            <a:graphic xmlns:a="http://schemas.openxmlformats.org/drawingml/2006/main">
+              <a:graphicData uri="http://schemas.openxmlformats.org/drawingml/2006/picture">
+                <pic:pic xmlns:pic="http://schemas.openxmlformats.org/drawingml/2006/picture">
+                  <pic:nvPicPr>
+                    <pic:cNvPr id="1" name=""/>
+                    <pic:cNvPicPr/>
+                  </pic:nvPicPr>
+                  <pic:blipFill>
+                    <a:blip r:embed="rId35"/>
+                    <a:stretch>
+                      <a:fillRect/>
+                    </a:stretch>
+                  </pic:blipFill>
+                  <pic:spPr>
+                    <a:xfrm>
+                      <a:off x="0" y="0"/>
+                      <a:ext cx="5943600" cy="2555875"/>
+                    </a:xfrm>
+                    <a:prstGeom prst="rect">
+                      <a:avLst/>
+                    </a:prstGeom>
+                  </pic:spPr>
+                </pic:pic>
+              </a:graphicData>
+            </a:graphic>
+          </wp:inline>
+        </w:drawing>
+      </w:r>
+    </w:p>
+    <w:p>
+      <w:pPr>
+        <w:rPr>
+          <w:rFonts w:ascii="Times New Roman" w:hAnsi="Times New Roman" w:cs="Times New Roman"/>
+          <w:sz w:val="26"/>
+          <w:szCs w:val="26"/>
+        </w:rPr>
+      </w:pPr>
+      <w:r>
+        <w:rPr>
+          <w:rFonts w:ascii="Times New Roman" w:hAnsi="Times New Roman" w:cs="Times New Roman"/>
+          <w:sz w:val="26"/>
+          <w:szCs w:val="26"/>
+        </w:rPr>
+        <w:t>Giao diện chi tiết sản phẩm.</w:t>
+      </w:r>
+    </w:p>
+    <w:p>
+      <w:pPr>
+        <w:rPr>
+          <w:rFonts w:ascii="Times New Roman" w:hAnsi="Times New Roman" w:cs="Times New Roman"/>
+          <w:sz w:val="26"/>
+          <w:szCs w:val="26"/>
+        </w:rPr>
+      </w:pPr>
+      <w:r>
+        <w:rPr>
+          <w:rFonts w:ascii="Times New Roman" w:hAnsi="Times New Roman" w:cs="Times New Roman"/>
+          <w:noProof/>
+        </w:rPr>
+        <w:lastRenderedPageBreak/>
+        <w:drawing>
+          <wp:inline distT="0" distB="0" distL="0" distR="0" wp14:anchorId="037DA980" wp14:editId="06DC4B8D">
+            <wp:extent cx="5705475" cy="5248275"/>
+            <wp:effectExtent l="0" t="0" r="9525" b="9525"/>
+            <wp:docPr id="35" name="Picture 35"/>
+            <wp:cNvGraphicFramePr>
+              <a:graphicFrameLocks xmlns:a="http://schemas.openxmlformats.org/drawingml/2006/main" noChangeAspect="1"/>
+            </wp:cNvGraphicFramePr>
+            <a:graphic xmlns:a="http://schemas.openxmlformats.org/drawingml/2006/main">
+              <a:graphicData uri="http://schemas.openxmlformats.org/drawingml/2006/picture">
+                <pic:pic xmlns:pic="http://schemas.openxmlformats.org/drawingml/2006/picture">
+                  <pic:nvPicPr>
+                    <pic:cNvPr id="1" name=""/>
+                    <pic:cNvPicPr/>
+                  </pic:nvPicPr>
+                  <pic:blipFill>
+                    <a:blip r:embed="rId36"/>
+                    <a:stretch>
+                      <a:fillRect/>
+                    </a:stretch>
+                  </pic:blipFill>
+                  <pic:spPr>
+                    <a:xfrm>
+                      <a:off x="0" y="0"/>
+                      <a:ext cx="5705475" cy="5248275"/>
+                    </a:xfrm>
+                    <a:prstGeom prst="rect">
+                      <a:avLst/>
+                    </a:prstGeom>
+                  </pic:spPr>
+                </pic:pic>
+              </a:graphicData>
+            </a:graphic>
+          </wp:inline>
+        </w:drawing>
+      </w:r>
+    </w:p>
+    <w:p>
+      <w:pPr>
+        <w:rPr>
+          <w:rFonts w:ascii="Times New Roman" w:hAnsi="Times New Roman" w:cs="Times New Roman"/>
+          <w:sz w:val="26"/>
+          <w:szCs w:val="26"/>
+        </w:rPr>
+      </w:pPr>
+      <w:r>
+        <w:rPr>
+          <w:rFonts w:ascii="Times New Roman" w:hAnsi="Times New Roman" w:cs="Times New Roman"/>
+          <w:sz w:val="26"/>
+          <w:szCs w:val="26"/>
+        </w:rPr>
+        <w:t>Giao diện liên hệ với shop.</w:t>
+      </w:r>
+    </w:p>
+    <w:p>
+      <w:pPr>
+        <w:rPr>
+          <w:rFonts w:ascii="Times New Roman" w:hAnsi="Times New Roman" w:cs="Times New Roman"/>
+          <w:sz w:val="26"/>
+          <w:szCs w:val="26"/>
+        </w:rPr>
+      </w:pPr>
+      <w:r>
+        <w:rPr>
+          <w:rFonts w:ascii="Times New Roman" w:hAnsi="Times New Roman" w:cs="Times New Roman"/>
+          <w:noProof/>
+        </w:rPr>
+        <w:lastRenderedPageBreak/>
+        <w:drawing>
+          <wp:inline distT="0" distB="0" distL="0" distR="0" wp14:anchorId="31A78444" wp14:editId="674A29C8">
+            <wp:extent cx="5943600" cy="3147695"/>
+            <wp:effectExtent l="0" t="0" r="0" b="0"/>
+            <wp:docPr id="29" name="Picture 29"/>
+            <wp:cNvGraphicFramePr>
+              <a:graphicFrameLocks xmlns:a="http://schemas.openxmlformats.org/drawingml/2006/main" noChangeAspect="1"/>
+            </wp:cNvGraphicFramePr>
+            <a:graphic xmlns:a="http://schemas.openxmlformats.org/drawingml/2006/main">
+              <a:graphicData uri="http://schemas.openxmlformats.org/drawingml/2006/picture">
+                <pic:pic xmlns:pic="http://schemas.openxmlformats.org/drawingml/2006/picture">
+                  <pic:nvPicPr>
+                    <pic:cNvPr id="1" name=""/>
+                    <pic:cNvPicPr/>
+                  </pic:nvPicPr>
+                  <pic:blipFill>
+                    <a:blip r:embed="rId37"/>
+                    <a:stretch>
+                      <a:fillRect/>
+                    </a:stretch>
+                  </pic:blipFill>
+                  <pic:spPr>
+                    <a:xfrm>
+                      <a:off x="0" y="0"/>
+                      <a:ext cx="5943600" cy="3147695"/>
+                    </a:xfrm>
+                    <a:prstGeom prst="rect">
+                      <a:avLst/>
+                    </a:prstGeom>
+                  </pic:spPr>
+                </pic:pic>
+              </a:graphicData>
+            </a:graphic>
+          </wp:inline>
+        </w:drawing>
+      </w:r>
+    </w:p>
+    <w:p>
+      <w:pPr>
+        <w:rPr>
+          <w:rFonts w:ascii="Times New Roman" w:hAnsi="Times New Roman" w:cs="Times New Roman"/>
+          <w:sz w:val="26"/>
+          <w:szCs w:val="26"/>
+        </w:rPr>
+      </w:pPr>
+      <w:r>
+        <w:rPr>
+          <w:rFonts w:ascii="Times New Roman" w:hAnsi="Times New Roman" w:cs="Times New Roman"/>
+          <w:sz w:val="26"/>
+          <w:szCs w:val="26"/>
+        </w:rPr>
+        <w:t>Giao diện giỏ hàng.</w:t>
+      </w:r>
+    </w:p>
+    <w:p>
+      <w:pPr>
+        <w:rPr>
+          <w:rFonts w:ascii="Times New Roman" w:hAnsi="Times New Roman" w:cs="Times New Roman"/>
+          <w:sz w:val="26"/>
+          <w:szCs w:val="26"/>
+        </w:rPr>
+      </w:pPr>
+      <w:r>
+        <w:rPr>
+          <w:rFonts w:ascii="Times New Roman" w:hAnsi="Times New Roman" w:cs="Times New Roman"/>
+          <w:noProof/>
+        </w:rPr>
+        <w:drawing>
+          <wp:inline distT="0" distB="0" distL="0" distR="0" wp14:anchorId="429068AD" wp14:editId="06DF539F">
+            <wp:extent cx="5943600" cy="3009265"/>
+            <wp:effectExtent l="0" t="0" r="0" b="635"/>
+            <wp:docPr id="30" name="Picture 30"/>
+            <wp:cNvGraphicFramePr>
+              <a:graphicFrameLocks xmlns:a="http://schemas.openxmlformats.org/drawingml/2006/main" noChangeAspect="1"/>
+            </wp:cNvGraphicFramePr>
+            <a:graphic xmlns:a="http://schemas.openxmlformats.org/drawingml/2006/main">
+              <a:graphicData uri="http://schemas.openxmlformats.org/drawingml/2006/picture">
+                <pic:pic xmlns:pic="http://schemas.openxmlformats.org/drawingml/2006/picture">
+                  <pic:nvPicPr>
+                    <pic:cNvPr id="1" name=""/>
+                    <pic:cNvPicPr/>
+                  </pic:nvPicPr>
+                  <pic:blipFill>
+                    <a:blip r:embed="rId38"/>
+                    <a:stretch>
+                      <a:fillRect/>
+                    </a:stretch>
+                  </pic:blipFill>
+                  <pic:spPr>
+                    <a:xfrm>
+                      <a:off x="0" y="0"/>
+                      <a:ext cx="5943600" cy="3009265"/>
+                    </a:xfrm>
+                    <a:prstGeom prst="rect">
+                      <a:avLst/>
+                    </a:prstGeom>
+                  </pic:spPr>
+                </pic:pic>
+              </a:graphicData>
+            </a:graphic>
+          </wp:inline>
+        </w:drawing>
+      </w:r>
+    </w:p>
+    <w:p>
+      <w:pPr>
+        <w:rPr>
+          <w:rFonts w:ascii="Times New Roman" w:hAnsi="Times New Roman" w:cs="Times New Roman"/>
+          <w:sz w:val="26"/>
+          <w:szCs w:val="26"/>
+        </w:rPr>
+      </w:pPr>
+      <w:r>
+        <w:rPr>
+          <w:rFonts w:ascii="Times New Roman" w:hAnsi="Times New Roman" w:cs="Times New Roman"/>
+          <w:sz w:val="26"/>
+          <w:szCs w:val="26"/>
+        </w:rPr>
+        <w:t>Giao diện checkout</w:t>
+      </w:r>
+    </w:p>
+    <w:p>
+      <w:pPr>
+        <w:rPr>
+          <w:rFonts w:ascii="Times New Roman" w:hAnsi="Times New Roman" w:cs="Times New Roman"/>
+          <w:sz w:val="26"/>
+          <w:szCs w:val="26"/>
+        </w:rPr>
+      </w:pPr>
+      <w:r>
+        <w:rPr>
+          <w:rFonts w:ascii="Times New Roman" w:hAnsi="Times New Roman" w:cs="Times New Roman"/>
+          <w:noProof/>
+        </w:rPr>
+        <w:lastRenderedPageBreak/>
+        <w:drawing>
+          <wp:inline distT="0" distB="0" distL="0" distR="0" wp14:anchorId="2A0997A2" wp14:editId="3318EF9B">
+            <wp:extent cx="5943600" cy="4521200"/>
+            <wp:effectExtent l="0" t="0" r="0" b="0"/>
+            <wp:docPr id="31" name="Picture 31"/>
+            <wp:cNvGraphicFramePr>
+              <a:graphicFrameLocks xmlns:a="http://schemas.openxmlformats.org/drawingml/2006/main" noChangeAspect="1"/>
+            </wp:cNvGraphicFramePr>
+            <a:graphic xmlns:a="http://schemas.openxmlformats.org/drawingml/2006/main">
+              <a:graphicData uri="http://schemas.openxmlformats.org/drawingml/2006/picture">
+                <pic:pic xmlns:pic="http://schemas.openxmlformats.org/drawingml/2006/picture">
+                  <pic:nvPicPr>
+                    <pic:cNvPr id="1" name=""/>
+                    <pic:cNvPicPr/>
+                  </pic:nvPicPr>
+                  <pic:blipFill>
+                    <a:blip r:embed="rId39"/>
+                    <a:stretch>
+                      <a:fillRect/>
+                    </a:stretch>
+                  </pic:blipFill>
+                  <pic:spPr>
+                    <a:xfrm>
+                      <a:off x="0" y="0"/>
+                      <a:ext cx="5943600" cy="4521200"/>
+                    </a:xfrm>
+                    <a:prstGeom prst="rect">
+                      <a:avLst/>
+                    </a:prstGeom>
+                  </pic:spPr>
+                </pic:pic>
+              </a:graphicData>
+            </a:graphic>
+          </wp:inline>
+        </w:drawing>
+      </w:r>
+    </w:p>
+    <w:p>
+      <w:pPr>
+        <w:rPr>
+          <w:rFonts w:ascii="Times New Roman" w:hAnsi="Times New Roman" w:cs="Times New Roman"/>
+          <w:sz w:val="26"/>
+          <w:szCs w:val="26"/>
+        </w:rPr>
+      </w:pPr>
+      <w:r>
+        <w:rPr>
+          <w:rFonts w:ascii="Times New Roman" w:hAnsi="Times New Roman" w:cs="Times New Roman"/>
+          <w:sz w:val="26"/>
+          <w:szCs w:val="26"/>
+        </w:rPr>
+        <w:t>Giao diện thông báo đặt hàng thành công.</w:t>
+      </w:r>
+    </w:p>
+    <w:p>
+      <w:pPr>
+        <w:rPr>
+          <w:rFonts w:ascii="Times New Roman" w:hAnsi="Times New Roman" w:cs="Times New Roman"/>
+          <w:sz w:val="26"/>
+          <w:szCs w:val="26"/>
+        </w:rPr>
+      </w:pPr>
+      <w:r>
+        <w:rPr>
+          <w:rFonts w:ascii="Times New Roman" w:hAnsi="Times New Roman" w:cs="Times New Roman"/>
+          <w:noProof/>
+        </w:rPr>
+        <w:drawing>
+          <wp:inline distT="0" distB="0" distL="0" distR="0" wp14:anchorId="376C8799" wp14:editId="2815FA1B">
+            <wp:extent cx="5943600" cy="1268730"/>
+            <wp:effectExtent l="0" t="0" r="0" b="7620"/>
+            <wp:docPr id="32" name="Picture 32"/>
+            <wp:cNvGraphicFramePr>
+              <a:graphicFrameLocks xmlns:a="http://schemas.openxmlformats.org/drawingml/2006/main" noChangeAspect="1"/>
+            </wp:cNvGraphicFramePr>
+            <a:graphic xmlns:a="http://schemas.openxmlformats.org/drawingml/2006/main">
+              <a:graphicData uri="http://schemas.openxmlformats.org/drawingml/2006/picture">
+                <pic:pic xmlns:pic="http://schemas.openxmlformats.org/drawingml/2006/picture">
+                  <pic:nvPicPr>
+                    <pic:cNvPr id="1" name=""/>
+                    <pic:cNvPicPr/>
+                  </pic:nvPicPr>
+                  <pic:blipFill>
+                    <a:blip r:embed="rId40"/>
+                    <a:stretch>
+                      <a:fillRect/>
+                    </a:stretch>
+                  </pic:blipFill>
+                  <pic:spPr>
+                    <a:xfrm>
+                      <a:off x="0" y="0"/>
+                      <a:ext cx="5943600" cy="1268730"/>
+                    </a:xfrm>
+                    <a:prstGeom prst="rect">
+                      <a:avLst/>
+                    </a:prstGeom>
+                  </pic:spPr>
+                </pic:pic>
+              </a:graphicData>
+            </a:graphic>
+          </wp:inline>
+        </w:drawing>
+      </w:r>
+    </w:p>
+    <w:p>
+      <w:pPr>
+        <w:rPr>
+          <w:rFonts w:ascii="Times New Roman" w:hAnsi="Times New Roman" w:cs="Times New Roman"/>
+        </w:rPr>
+      </w:pPr>
+    </w:p>
+    <w:p>
+      <w:pPr>
+        <w:rPr>
+          <w:rFonts w:ascii="Times New Roman" w:hAnsi="Times New Roman" w:cs="Times New Roman"/>
+        </w:rPr>
+      </w:pPr>
+    </w:p>
+    <w:p>
+      <w:pPr>
+        <w:rPr>
+          <w:rFonts w:ascii="Times New Roman" w:hAnsi="Times New Roman" w:cs="Times New Roman"/>
+        </w:rPr>
+      </w:pPr>
+      <w:r>
+        <w:rPr>
+          <w:rFonts w:ascii="Times New Roman" w:hAnsi="Times New Roman" w:cs="Times New Roman"/>
+        </w:rPr>
+        <w:t>Giao diện thông tin tài khoản khách hàng.</w:t>
+      </w:r>
+    </w:p>
+    <w:p>
+      <w:pPr>
+        <w:rPr>
+          <w:rFonts w:ascii="Times New Roman" w:hAnsi="Times New Roman" w:cs="Times New Roman"/>
+        </w:rPr>
+      </w:pPr>
+      <w:r>
+        <w:rPr>
+          <w:rFonts w:ascii="Times New Roman" w:hAnsi="Times New Roman" w:cs="Times New Roman"/>
+          <w:noProof/>
+        </w:rPr>
+        <w:lastRenderedPageBreak/>
+        <w:drawing>
+          <wp:inline distT="0" distB="0" distL="0" distR="0" wp14:anchorId="446783B9" wp14:editId="1239BBA0">
+            <wp:extent cx="5943600" cy="2865755"/>
+            <wp:effectExtent l="0" t="0" r="0" b="0"/>
+            <wp:docPr id="33" name="Picture 33"/>
+            <wp:cNvGraphicFramePr>
+              <a:graphicFrameLocks xmlns:a="http://schemas.openxmlformats.org/drawingml/2006/main" noChangeAspect="1"/>
+            </wp:cNvGraphicFramePr>
+            <a:graphic xmlns:a="http://schemas.openxmlformats.org/drawingml/2006/main">
+              <a:graphicData uri="http://schemas.openxmlformats.org/drawingml/2006/picture">
+                <pic:pic xmlns:pic="http://schemas.openxmlformats.org/drawingml/2006/picture">
+                  <pic:nvPicPr>
+                    <pic:cNvPr id="1" name=""/>
+                    <pic:cNvPicPr/>
+                  </pic:nvPicPr>
+                  <pic:blipFill>
+                    <a:blip r:embed="rId41"/>
+                    <a:stretch>
+                      <a:fillRect/>
+                    </a:stretch>
+                  </pic:blipFill>
+                  <pic:spPr>
+                    <a:xfrm>
+                      <a:off x="0" y="0"/>
+                      <a:ext cx="5943600" cy="2865755"/>
+                    </a:xfrm>
+                    <a:prstGeom prst="rect">
+                      <a:avLst/>
+                    </a:prstGeom>
+                  </pic:spPr>
+                </pic:pic>
+              </a:graphicData>
+            </a:graphic>
+          </wp:inline>
+        </w:drawing>
+      </w:r>
+    </w:p>
+    <w:p>
+      <w:pPr>
+        <w:rPr>
+          <w:rFonts w:ascii="Times New Roman" w:hAnsi="Times New Roman" w:cs="Times New Roman"/>
+        </w:rPr>
+      </w:pPr>
+      <w:r>
+        <w:rPr>
+          <w:rFonts w:ascii="Times New Roman" w:hAnsi="Times New Roman" w:cs="Times New Roman"/>
+        </w:rPr>
+        <w:t>Giao hiện hóa đơn.</w:t>
+      </w:r>
+    </w:p>
+    <w:p>
+      <w:pPr>
+        <w:rPr>
+          <w:rFonts w:ascii="Times New Roman" w:hAnsi="Times New Roman" w:cs="Times New Roman"/>
+        </w:rPr>
+      </w:pPr>
+      <w:r>
+        <w:rPr>
+          <w:rFonts w:ascii="Times New Roman" w:hAnsi="Times New Roman" w:cs="Times New Roman"/>
+          <w:noProof/>
+        </w:rPr>
+        <w:drawing>
+          <wp:inline distT="0" distB="0" distL="0" distR="0" wp14:anchorId="4AB6E009" wp14:editId="1B1E8CFE">
+            <wp:extent cx="5943600" cy="2578735"/>
+            <wp:effectExtent l="0" t="0" r="0" b="0"/>
+            <wp:docPr id="34" name="Picture 34"/>
+            <wp:cNvGraphicFramePr>
+              <a:graphicFrameLocks xmlns:a="http://schemas.openxmlformats.org/drawingml/2006/main" noChangeAspect="1"/>
+            </wp:cNvGraphicFramePr>
+            <a:graphic xmlns:a="http://schemas.openxmlformats.org/drawingml/2006/main">
+              <a:graphicData uri="http://schemas.openxmlformats.org/drawingml/2006/picture">
+                <pic:pic xmlns:pic="http://schemas.openxmlformats.org/drawingml/2006/picture">
+                  <pic:nvPicPr>
+                    <pic:cNvPr id="1" name=""/>
+                    <pic:cNvPicPr/>
+                  </pic:nvPicPr>
+                  <pic:blipFill>
+                    <a:blip r:embed="rId42"/>
+                    <a:stretch>
+                      <a:fillRect/>
+                    </a:stretch>
+                  </pic:blipFill>
+                  <pic:spPr>
+                    <a:xfrm>
+                      <a:off x="0" y="0"/>
+                      <a:ext cx="5943600" cy="2578735"/>
+                    </a:xfrm>
+                    <a:prstGeom prst="rect">
+                      <a:avLst/>
+                    </a:prstGeom>
+                  </pic:spPr>
+                </pic:pic>
+              </a:graphicData>
+            </a:graphic>
+          </wp:inline>
+        </w:drawing>
+      </w:r>
+    </w:p>
+    <w:p>
+      <w:pPr>
+        <w:pStyle w:val="Heading2"/>
+        <w:rPr>
+          <w:rFonts w:cs="Times New Roman"/>
+        </w:rPr>
+      </w:pPr>
+      <w:bookmarkStart w:id="13" w:name="_Toc73220161"/>
+      <w:bookmarkStart w:id="14" w:name="_Toc73451204"/>
+      <w:r>
+        <w:rPr>
+          <w:rFonts w:cs="Times New Roman"/>
+          <w:lang w:val="en-US"/>
+        </w:rPr>
+        <w:t>4.2.</w:t>
+      </w:r>
+      <w:r>
+        <w:rPr>
+          <w:rFonts w:cs="Times New Roman"/>
+        </w:rPr>
+        <w:tab/>
+        <w:t>Giao diện dành cho người quản trị:</w:t>
+      </w:r>
+      <w:bookmarkEnd w:id="13"/>
+      <w:bookmarkEnd w:id="14"/>
+    </w:p>
+    <w:p>
+      <w:pPr>
+        <w:jc w:val="center"/>
+        <w:rPr>
+          <w:rFonts w:ascii="Times New Roman" w:hAnsi="Times New Roman" w:cs="Times New Roman"/>
+          <w:sz w:val="32"/>
+          <w:szCs w:val="32"/>
+        </w:rPr>
+      </w:pPr>
+      <w:r>
+        <w:rPr>
+          <w:rFonts w:ascii="Times New Roman" w:hAnsi="Times New Roman" w:cs="Times New Roman"/>
+          <w:sz w:val="32"/>
+          <w:szCs w:val="32"/>
+        </w:rPr>
+        <w:t>Giao diện trang chủ</w:t>
+      </w:r>
+    </w:p>
+    <w:p>
+      <w:pPr>
+        <w:jc w:val="center"/>
+        <w:rPr>
+          <w:rFonts w:ascii="Times New Roman" w:hAnsi="Times New Roman" w:cs="Times New Roman"/>
+          <w:sz w:val="32"/>
+          <w:szCs w:val="32"/>
+        </w:rPr>
+      </w:pPr>
+      <w:r>
+        <w:rPr>
+          <w:rFonts w:ascii="Times New Roman" w:hAnsi="Times New Roman" w:cs="Times New Roman"/>
+          <w:noProof/>
+        </w:rPr>
+        <w:lastRenderedPageBreak/>
+        <w:drawing>
+          <wp:inline distT="0" distB="0" distL="0" distR="0" wp14:anchorId="0DE9719C" wp14:editId="79CD7AB4">
+            <wp:extent cx="5943600" cy="2610485"/>
+            <wp:effectExtent l="0" t="0" r="0" b="0"/>
+            <wp:docPr id="51" name="Picture 51"/>
+            <wp:cNvGraphicFramePr>
+              <a:graphicFrameLocks xmlns:a="http://schemas.openxmlformats.org/drawingml/2006/main" noChangeAspect="1"/>
+            </wp:cNvGraphicFramePr>
+            <a:graphic xmlns:a="http://schemas.openxmlformats.org/drawingml/2006/main">
+              <a:graphicData uri="http://schemas.openxmlformats.org/drawingml/2006/picture">
+                <pic:pic xmlns:pic="http://schemas.openxmlformats.org/drawingml/2006/picture">
+                  <pic:nvPicPr>
+                    <pic:cNvPr id="1" name=""/>
+                    <pic:cNvPicPr/>
+                  </pic:nvPicPr>
+                  <pic:blipFill>
+                    <a:blip r:embed="rId43"/>
+                    <a:stretch>
+                      <a:fillRect/>
+                    </a:stretch>
+                  </pic:blipFill>
+                  <pic:spPr>
+                    <a:xfrm>
+                      <a:off x="0" y="0"/>
+                      <a:ext cx="5943600" cy="2610485"/>
+                    </a:xfrm>
+                    <a:prstGeom prst="rect">
+                      <a:avLst/>
+                    </a:prstGeom>
+                  </pic:spPr>
+                </pic:pic>
+              </a:graphicData>
+            </a:graphic>
+          </wp:inline>
+        </w:drawing>
+      </w:r>
+    </w:p>
+    <w:p>
+      <w:pPr>
+        <w:jc w:val="center"/>
+        <w:rPr>
+          <w:rFonts w:ascii="Times New Roman" w:hAnsi="Times New Roman" w:cs="Times New Roman"/>
+          <w:sz w:val="32"/>
+          <w:szCs w:val="32"/>
+        </w:rPr>
+      </w:pPr>
+      <w:r>
+        <w:rPr>
+          <w:rFonts w:ascii="Times New Roman" w:hAnsi="Times New Roman" w:cs="Times New Roman"/>
+          <w:sz w:val="32"/>
+          <w:szCs w:val="32"/>
+        </w:rPr>
+        <w:t xml:space="preserve">Giao diện </w:t>
+      </w:r>
+      <w:r>
+        <w:rPr>
+          <w:rFonts w:ascii="Times New Roman" w:hAnsi="Times New Roman" w:cs="Times New Roman"/>
+          <w:sz w:val="32"/>
+          <w:szCs w:val="32"/>
+        </w:rPr>
+        <w:t>quản lý sản phẩm.</w:t>
+      </w:r>
+    </w:p>
+    <w:p>
+      <w:pPr>
+        <w:jc w:val="center"/>
+        <w:rPr>
+          <w:rFonts w:ascii="Times New Roman" w:hAnsi="Times New Roman" w:cs="Times New Roman"/>
+          <w:sz w:val="32"/>
+          <w:szCs w:val="32"/>
+        </w:rPr>
+      </w:pPr>
+      <w:r>
+        <w:rPr>
+          <w:rFonts w:ascii="Times New Roman" w:hAnsi="Times New Roman" w:cs="Times New Roman"/>
+          <w:noProof/>
+        </w:rPr>
+        <w:drawing>
+          <wp:inline distT="0" distB="0" distL="0" distR="0" wp14:anchorId="19CBCE97" wp14:editId="790E09EE">
+            <wp:extent cx="5943600" cy="2724150"/>
+            <wp:effectExtent l="0" t="0" r="0" b="0"/>
+            <wp:docPr id="36" name="Picture 36"/>
+            <wp:cNvGraphicFramePr>
+              <a:graphicFrameLocks xmlns:a="http://schemas.openxmlformats.org/drawingml/2006/main" noChangeAspect="1"/>
+            </wp:cNvGraphicFramePr>
+            <a:graphic xmlns:a="http://schemas.openxmlformats.org/drawingml/2006/main">
+              <a:graphicData uri="http://schemas.openxmlformats.org/drawingml/2006/picture">
+                <pic:pic xmlns:pic="http://schemas.openxmlformats.org/drawingml/2006/picture">
+                  <pic:nvPicPr>
+                    <pic:cNvPr id="1" name=""/>
+                    <pic:cNvPicPr/>
+                  </pic:nvPicPr>
+                  <pic:blipFill>
+                    <a:blip r:embed="rId44"/>
+                    <a:stretch>
+                      <a:fillRect/>
+                    </a:stretch>
+                  </pic:blipFill>
+                  <pic:spPr>
+                    <a:xfrm>
+                      <a:off x="0" y="0"/>
+                      <a:ext cx="5943600" cy="2724150"/>
+                    </a:xfrm>
+                    <a:prstGeom prst="rect">
+                      <a:avLst/>
+                    </a:prstGeom>
+                  </pic:spPr>
+                </pic:pic>
+              </a:graphicData>
+            </a:graphic>
+          </wp:inline>
+        </w:drawing>
+      </w:r>
+    </w:p>
+    <w:p>
+      <w:pPr>
+        <w:jc w:val="center"/>
+        <w:rPr>
+          <w:rFonts w:ascii="Times New Roman" w:hAnsi="Times New Roman" w:cs="Times New Roman"/>
+          <w:sz w:val="32"/>
+          <w:szCs w:val="32"/>
+        </w:rPr>
+      </w:pPr>
+      <w:r>
+        <w:rPr>
+          <w:rFonts w:ascii="Times New Roman" w:hAnsi="Times New Roman" w:cs="Times New Roman"/>
+          <w:sz w:val="32"/>
+          <w:szCs w:val="32"/>
+        </w:rPr>
+        <w:t>Giao diện thêm sản phẩm.</w:t>
+      </w:r>
+    </w:p>
+    <w:p>
+      <w:pPr>
+        <w:jc w:val="center"/>
+        <w:rPr>
+          <w:rFonts w:ascii="Times New Roman" w:hAnsi="Times New Roman" w:cs="Times New Roman"/>
+          <w:sz w:val="32"/>
+          <w:szCs w:val="32"/>
+        </w:rPr>
+      </w:pPr>
+      <w:r>
+        <w:rPr>
+          <w:rFonts w:ascii="Times New Roman" w:hAnsi="Times New Roman" w:cs="Times New Roman"/>
+          <w:noProof/>
+        </w:rPr>
+        <w:lastRenderedPageBreak/>
+        <w:drawing>
+          <wp:inline distT="0" distB="0" distL="0" distR="0" wp14:anchorId="4F539FF5" wp14:editId="5A5AC681">
+            <wp:extent cx="5943600" cy="2709545"/>
+            <wp:effectExtent l="0" t="0" r="0" b="0"/>
+            <wp:docPr id="37" name="Picture 37"/>
+            <wp:cNvGraphicFramePr>
+              <a:graphicFrameLocks xmlns:a="http://schemas.openxmlformats.org/drawingml/2006/main" noChangeAspect="1"/>
+            </wp:cNvGraphicFramePr>
+            <a:graphic xmlns:a="http://schemas.openxmlformats.org/drawingml/2006/main">
+              <a:graphicData uri="http://schemas.openxmlformats.org/drawingml/2006/picture">
+                <pic:pic xmlns:pic="http://schemas.openxmlformats.org/drawingml/2006/picture">
+                  <pic:nvPicPr>
+                    <pic:cNvPr id="1" name=""/>
+                    <pic:cNvPicPr/>
+                  </pic:nvPicPr>
+                  <pic:blipFill>
+                    <a:blip r:embed="rId45"/>
+                    <a:stretch>
+                      <a:fillRect/>
+                    </a:stretch>
+                  </pic:blipFill>
+                  <pic:spPr>
+                    <a:xfrm>
+                      <a:off x="0" y="0"/>
+                      <a:ext cx="5943600" cy="2709545"/>
+                    </a:xfrm>
+                    <a:prstGeom prst="rect">
+                      <a:avLst/>
+                    </a:prstGeom>
+                  </pic:spPr>
+                </pic:pic>
+              </a:graphicData>
+            </a:graphic>
+          </wp:inline>
+        </w:drawing>
+      </w:r>
+    </w:p>
+    <w:p>
+      <w:pPr>
+        <w:jc w:val="center"/>
+        <w:rPr>
+          <w:rFonts w:ascii="Times New Roman" w:hAnsi="Times New Roman" w:cs="Times New Roman"/>
+          <w:sz w:val="32"/>
+          <w:szCs w:val="32"/>
+        </w:rPr>
+      </w:pPr>
+      <w:r>
+        <w:rPr>
+          <w:rFonts w:ascii="Times New Roman" w:hAnsi="Times New Roman" w:cs="Times New Roman"/>
+          <w:sz w:val="32"/>
+          <w:szCs w:val="32"/>
+        </w:rPr>
+        <w:t>Giao diên cập nhật thông tin sản phẩm.</w:t>
+      </w:r>
+    </w:p>
+    <w:p>
+      <w:pPr>
+        <w:jc w:val="center"/>
+        <w:rPr>
+          <w:rFonts w:ascii="Times New Roman" w:hAnsi="Times New Roman" w:cs="Times New Roman"/>
+          <w:sz w:val="32"/>
+          <w:szCs w:val="32"/>
+        </w:rPr>
+      </w:pPr>
+      <w:r>
+        <w:rPr>
+          <w:rFonts w:ascii="Times New Roman" w:hAnsi="Times New Roman" w:cs="Times New Roman"/>
+          <w:noProof/>
+        </w:rPr>
+        <w:drawing>
+          <wp:inline distT="0" distB="0" distL="0" distR="0" wp14:anchorId="74799C07" wp14:editId="6EAE2D41">
+            <wp:extent cx="5943600" cy="2769235"/>
+            <wp:effectExtent l="0" t="0" r="0" b="0"/>
+            <wp:docPr id="38" name="Picture 38"/>
+            <wp:cNvGraphicFramePr>
+              <a:graphicFrameLocks xmlns:a="http://schemas.openxmlformats.org/drawingml/2006/main" noChangeAspect="1"/>
+            </wp:cNvGraphicFramePr>
+            <a:graphic xmlns:a="http://schemas.openxmlformats.org/drawingml/2006/main">
+              <a:graphicData uri="http://schemas.openxmlformats.org/drawingml/2006/picture">
+                <pic:pic xmlns:pic="http://schemas.openxmlformats.org/drawingml/2006/picture">
+                  <pic:nvPicPr>
+                    <pic:cNvPr id="1" name=""/>
+                    <pic:cNvPicPr/>
+                  </pic:nvPicPr>
+                  <pic:blipFill>
+                    <a:blip r:embed="rId46"/>
+                    <a:stretch>
+                      <a:fillRect/>
+                    </a:stretch>
+                  </pic:blipFill>
+                  <pic:spPr>
+                    <a:xfrm>
+                      <a:off x="0" y="0"/>
+                      <a:ext cx="5943600" cy="2769235"/>
+                    </a:xfrm>
+                    <a:prstGeom prst="rect">
+                      <a:avLst/>
+                    </a:prstGeom>
+                  </pic:spPr>
+                </pic:pic>
+              </a:graphicData>
+            </a:graphic>
+          </wp:inline>
+        </w:drawing>
+      </w:r>
+    </w:p>
+    <w:p>
+      <w:pPr>
+        <w:jc w:val="center"/>
+        <w:rPr>
+          <w:rFonts w:ascii="Times New Roman" w:hAnsi="Times New Roman" w:cs="Times New Roman"/>
+          <w:sz w:val="32"/>
+          <w:szCs w:val="32"/>
+        </w:rPr>
+      </w:pPr>
+      <w:r>
+        <w:rPr>
+          <w:rFonts w:ascii="Times New Roman" w:hAnsi="Times New Roman" w:cs="Times New Roman"/>
+          <w:sz w:val="32"/>
+          <w:szCs w:val="32"/>
+        </w:rPr>
+        <w:t>Giao diện quản lý thể loại sản phẩm.</w:t>
+      </w:r>
+    </w:p>
+    <w:p>
+      <w:pPr>
+        <w:jc w:val="center"/>
+        <w:rPr>
+          <w:rFonts w:ascii="Times New Roman" w:hAnsi="Times New Roman" w:cs="Times New Roman"/>
+          <w:sz w:val="32"/>
+          <w:szCs w:val="32"/>
+        </w:rPr>
+      </w:pPr>
+      <w:r>
+        <w:rPr>
+          <w:rFonts w:ascii="Times New Roman" w:hAnsi="Times New Roman" w:cs="Times New Roman"/>
+          <w:noProof/>
+        </w:rPr>
+        <w:lastRenderedPageBreak/>
+        <w:drawing>
+          <wp:inline distT="0" distB="0" distL="0" distR="0" wp14:anchorId="656B4C03" wp14:editId="05B35B26">
+            <wp:extent cx="5943600" cy="2619375"/>
+            <wp:effectExtent l="0" t="0" r="0" b="9525"/>
+            <wp:docPr id="39" name="Picture 39"/>
+            <wp:cNvGraphicFramePr>
+              <a:graphicFrameLocks xmlns:a="http://schemas.openxmlformats.org/drawingml/2006/main" noChangeAspect="1"/>
+            </wp:cNvGraphicFramePr>
+            <a:graphic xmlns:a="http://schemas.openxmlformats.org/drawingml/2006/main">
+              <a:graphicData uri="http://schemas.openxmlformats.org/drawingml/2006/picture">
+                <pic:pic xmlns:pic="http://schemas.openxmlformats.org/drawingml/2006/picture">
+                  <pic:nvPicPr>
+                    <pic:cNvPr id="1" name=""/>
+                    <pic:cNvPicPr/>
+                  </pic:nvPicPr>
+                  <pic:blipFill>
+                    <a:blip r:embed="rId47"/>
+                    <a:stretch>
+                      <a:fillRect/>
+                    </a:stretch>
+                  </pic:blipFill>
+                  <pic:spPr>
+                    <a:xfrm>
+                      <a:off x="0" y="0"/>
+                      <a:ext cx="5943600" cy="2619375"/>
+                    </a:xfrm>
+                    <a:prstGeom prst="rect">
+                      <a:avLst/>
+                    </a:prstGeom>
+                  </pic:spPr>
+                </pic:pic>
+              </a:graphicData>
+            </a:graphic>
+          </wp:inline>
+        </w:drawing>
+      </w:r>
+    </w:p>
+    <w:p>
+      <w:pPr>
+        <w:jc w:val="center"/>
+        <w:rPr>
+          <w:rFonts w:ascii="Times New Roman" w:hAnsi="Times New Roman" w:cs="Times New Roman"/>
+          <w:sz w:val="32"/>
+          <w:szCs w:val="32"/>
+        </w:rPr>
+      </w:pPr>
+      <w:r>
+        <w:rPr>
+          <w:rFonts w:ascii="Times New Roman" w:hAnsi="Times New Roman" w:cs="Times New Roman"/>
+          <w:sz w:val="32"/>
+          <w:szCs w:val="32"/>
+        </w:rPr>
+        <w:t>Giao diện thêm thể loại</w:t>
+      </w:r>
+    </w:p>
+    <w:p>
+      <w:pPr>
+        <w:jc w:val="center"/>
+        <w:rPr>
+          <w:rFonts w:ascii="Times New Roman" w:hAnsi="Times New Roman" w:cs="Times New Roman"/>
+          <w:sz w:val="32"/>
+          <w:szCs w:val="32"/>
+        </w:rPr>
+      </w:pPr>
+      <w:r>
+        <w:rPr>
+          <w:rFonts w:ascii="Times New Roman" w:hAnsi="Times New Roman" w:cs="Times New Roman"/>
+          <w:noProof/>
+        </w:rPr>
+        <w:drawing>
+          <wp:inline distT="0" distB="0" distL="0" distR="0" wp14:anchorId="2CF21142" wp14:editId="4F6BA69F">
+            <wp:extent cx="5943600" cy="1992630"/>
+            <wp:effectExtent l="0" t="0" r="0" b="7620"/>
+            <wp:docPr id="40" name="Picture 40"/>
+            <wp:cNvGraphicFramePr>
+              <a:graphicFrameLocks xmlns:a="http://schemas.openxmlformats.org/drawingml/2006/main" noChangeAspect="1"/>
+            </wp:cNvGraphicFramePr>
+            <a:graphic xmlns:a="http://schemas.openxmlformats.org/drawingml/2006/main">
+              <a:graphicData uri="http://schemas.openxmlformats.org/drawingml/2006/picture">
+                <pic:pic xmlns:pic="http://schemas.openxmlformats.org/drawingml/2006/picture">
+                  <pic:nvPicPr>
+                    <pic:cNvPr id="1" name=""/>
+                    <pic:cNvPicPr/>
+                  </pic:nvPicPr>
+                  <pic:blipFill>
+                    <a:blip r:embed="rId48"/>
+                    <a:stretch>
+                      <a:fillRect/>
+                    </a:stretch>
+                  </pic:blipFill>
+                  <pic:spPr>
+                    <a:xfrm>
+                      <a:off x="0" y="0"/>
+                      <a:ext cx="5943600" cy="1992630"/>
+                    </a:xfrm>
+                    <a:prstGeom prst="rect">
+                      <a:avLst/>
+                    </a:prstGeom>
+                  </pic:spPr>
+                </pic:pic>
+              </a:graphicData>
+            </a:graphic>
+          </wp:inline>
+        </w:drawing>
+      </w:r>
+    </w:p>
+    <w:p>
+      <w:pPr>
+        <w:jc w:val="center"/>
+        <w:rPr>
+          <w:rFonts w:ascii="Times New Roman" w:hAnsi="Times New Roman" w:cs="Times New Roman"/>
+          <w:sz w:val="32"/>
+          <w:szCs w:val="32"/>
+        </w:rPr>
+      </w:pPr>
+      <w:r>
+        <w:rPr>
+          <w:rFonts w:ascii="Times New Roman" w:hAnsi="Times New Roman" w:cs="Times New Roman"/>
+          <w:sz w:val="32"/>
+          <w:szCs w:val="32"/>
+        </w:rPr>
+        <w:t>Giao diện cập nhật thông tin loại sản phẩm.</w:t>
+      </w:r>
+    </w:p>
+    <w:p>
+      <w:pPr>
+        <w:jc w:val="center"/>
+        <w:rPr>
+          <w:rFonts w:ascii="Times New Roman" w:hAnsi="Times New Roman" w:cs="Times New Roman"/>
+          <w:sz w:val="32"/>
+          <w:szCs w:val="32"/>
+        </w:rPr>
+      </w:pPr>
+      <w:r>
+        <w:rPr>
+          <w:rFonts w:ascii="Times New Roman" w:hAnsi="Times New Roman" w:cs="Times New Roman"/>
+          <w:noProof/>
+        </w:rPr>
+        <w:drawing>
+          <wp:inline distT="0" distB="0" distL="0" distR="0" wp14:anchorId="3328DCFE" wp14:editId="7A578E3B">
+            <wp:extent cx="5943600" cy="1958975"/>
+            <wp:effectExtent l="0" t="0" r="0" b="3175"/>
+            <wp:docPr id="41" name="Picture 41"/>
+            <wp:cNvGraphicFramePr>
+              <a:graphicFrameLocks xmlns:a="http://schemas.openxmlformats.org/drawingml/2006/main" noChangeAspect="1"/>
+            </wp:cNvGraphicFramePr>
+            <a:graphic xmlns:a="http://schemas.openxmlformats.org/drawingml/2006/main">
+              <a:graphicData uri="http://schemas.openxmlformats.org/drawingml/2006/picture">
+                <pic:pic xmlns:pic="http://schemas.openxmlformats.org/drawingml/2006/picture">
+                  <pic:nvPicPr>
+                    <pic:cNvPr id="1" name=""/>
+                    <pic:cNvPicPr/>
+                  </pic:nvPicPr>
+                  <pic:blipFill>
+                    <a:blip r:embed="rId49"/>
+                    <a:stretch>
+                      <a:fillRect/>
+                    </a:stretch>
+                  </pic:blipFill>
+                  <pic:spPr>
+                    <a:xfrm>
+                      <a:off x="0" y="0"/>
+                      <a:ext cx="5943600" cy="1958975"/>
+                    </a:xfrm>
+                    <a:prstGeom prst="rect">
+                      <a:avLst/>
+                    </a:prstGeom>
+                  </pic:spPr>
+                </pic:pic>
+              </a:graphicData>
+            </a:graphic>
+          </wp:inline>
+        </w:drawing>
+      </w:r>
+    </w:p>
+    <w:p>
+      <w:pPr>
+        <w:jc w:val="center"/>
+        <w:rPr>
+          <w:rFonts w:ascii="Times New Roman" w:hAnsi="Times New Roman" w:cs="Times New Roman"/>
+          <w:sz w:val="32"/>
+          <w:szCs w:val="32"/>
+        </w:rPr>
+      </w:pPr>
+      <w:r>
+        <w:rPr>
+          <w:rFonts w:ascii="Times New Roman" w:hAnsi="Times New Roman" w:cs="Times New Roman"/>
+          <w:sz w:val="32"/>
+          <w:szCs w:val="32"/>
+        </w:rPr>
+        <w:t>Giao diện slider.</w:t>
+      </w:r>
+    </w:p>
+    <w:p>
+      <w:pPr>
+        <w:jc w:val="center"/>
+        <w:rPr>
+          <w:rFonts w:ascii="Times New Roman" w:hAnsi="Times New Roman" w:cs="Times New Roman"/>
+          <w:sz w:val="32"/>
+          <w:szCs w:val="32"/>
+        </w:rPr>
+      </w:pPr>
+      <w:r>
+        <w:rPr>
+          <w:rFonts w:ascii="Times New Roman" w:hAnsi="Times New Roman" w:cs="Times New Roman"/>
+          <w:noProof/>
+        </w:rPr>
+        <w:lastRenderedPageBreak/>
+        <w:drawing>
+          <wp:inline distT="0" distB="0" distL="0" distR="0" wp14:anchorId="6D5F7919" wp14:editId="6ABEFC21">
+            <wp:extent cx="5943600" cy="2482215"/>
+            <wp:effectExtent l="0" t="0" r="0" b="0"/>
+            <wp:docPr id="42" name="Picture 42"/>
+            <wp:cNvGraphicFramePr>
+              <a:graphicFrameLocks xmlns:a="http://schemas.openxmlformats.org/drawingml/2006/main" noChangeAspect="1"/>
+            </wp:cNvGraphicFramePr>
+            <a:graphic xmlns:a="http://schemas.openxmlformats.org/drawingml/2006/main">
+              <a:graphicData uri="http://schemas.openxmlformats.org/drawingml/2006/picture">
+                <pic:pic xmlns:pic="http://schemas.openxmlformats.org/drawingml/2006/picture">
+                  <pic:nvPicPr>
+                    <pic:cNvPr id="1" name=""/>
+                    <pic:cNvPicPr/>
+                  </pic:nvPicPr>
+                  <pic:blipFill>
+                    <a:blip r:embed="rId50"/>
+                    <a:stretch>
+                      <a:fillRect/>
+                    </a:stretch>
+                  </pic:blipFill>
+                  <pic:spPr>
+                    <a:xfrm>
+                      <a:off x="0" y="0"/>
+                      <a:ext cx="5943600" cy="2482215"/>
+                    </a:xfrm>
+                    <a:prstGeom prst="rect">
+                      <a:avLst/>
+                    </a:prstGeom>
+                  </pic:spPr>
+                </pic:pic>
+              </a:graphicData>
+            </a:graphic>
+          </wp:inline>
+        </w:drawing>
+      </w:r>
+    </w:p>
+    <w:p>
+      <w:pPr>
+        <w:jc w:val="center"/>
+        <w:rPr>
+          <w:rFonts w:ascii="Times New Roman" w:hAnsi="Times New Roman" w:cs="Times New Roman"/>
+          <w:sz w:val="32"/>
+          <w:szCs w:val="32"/>
+        </w:rPr>
+      </w:pPr>
+      <w:r>
+        <w:rPr>
+          <w:rFonts w:ascii="Times New Roman" w:hAnsi="Times New Roman" w:cs="Times New Roman"/>
+          <w:sz w:val="32"/>
+          <w:szCs w:val="32"/>
+        </w:rPr>
+        <w:t>Giao diện thêm slider.</w:t>
+      </w:r>
+    </w:p>
+    <w:p>
+      <w:pPr>
+        <w:jc w:val="center"/>
+        <w:rPr>
+          <w:rFonts w:ascii="Times New Roman" w:hAnsi="Times New Roman" w:cs="Times New Roman"/>
+          <w:sz w:val="32"/>
+          <w:szCs w:val="32"/>
+        </w:rPr>
+      </w:pPr>
+      <w:r>
+        <w:rPr>
+          <w:rFonts w:ascii="Times New Roman" w:hAnsi="Times New Roman" w:cs="Times New Roman"/>
+          <w:noProof/>
+        </w:rPr>
+        <w:drawing>
+          <wp:inline distT="0" distB="0" distL="0" distR="0" wp14:anchorId="14126086" wp14:editId="502DFF88">
+            <wp:extent cx="5943600" cy="2136775"/>
+            <wp:effectExtent l="0" t="0" r="0" b="0"/>
+            <wp:docPr id="43" name="Picture 43"/>
+            <wp:cNvGraphicFramePr>
+              <a:graphicFrameLocks xmlns:a="http://schemas.openxmlformats.org/drawingml/2006/main" noChangeAspect="1"/>
+            </wp:cNvGraphicFramePr>
+            <a:graphic xmlns:a="http://schemas.openxmlformats.org/drawingml/2006/main">
+              <a:graphicData uri="http://schemas.openxmlformats.org/drawingml/2006/picture">
+                <pic:pic xmlns:pic="http://schemas.openxmlformats.org/drawingml/2006/picture">
+                  <pic:nvPicPr>
+                    <pic:cNvPr id="1" name=""/>
+                    <pic:cNvPicPr/>
+                  </pic:nvPicPr>
+                  <pic:blipFill>
+                    <a:blip r:embed="rId51"/>
+                    <a:stretch>
+                      <a:fillRect/>
+                    </a:stretch>
+                  </pic:blipFill>
+                  <pic:spPr>
+                    <a:xfrm>
+                      <a:off x="0" y="0"/>
+                      <a:ext cx="5943600" cy="2136775"/>
+                    </a:xfrm>
+                    <a:prstGeom prst="rect">
+                      <a:avLst/>
+                    </a:prstGeom>
+                  </pic:spPr>
+                </pic:pic>
+              </a:graphicData>
+            </a:graphic>
+          </wp:inline>
+        </w:drawing>
+      </w:r>
+    </w:p>
+    <w:p>
+      <w:pPr>
+        <w:jc w:val="center"/>
+        <w:rPr>
+          <w:rFonts w:ascii="Times New Roman" w:hAnsi="Times New Roman" w:cs="Times New Roman"/>
+          <w:sz w:val="32"/>
+          <w:szCs w:val="32"/>
+        </w:rPr>
+      </w:pPr>
+      <w:r>
+        <w:rPr>
+          <w:rFonts w:ascii="Times New Roman" w:hAnsi="Times New Roman" w:cs="Times New Roman"/>
+          <w:sz w:val="32"/>
+          <w:szCs w:val="32"/>
+        </w:rPr>
+        <w:t>Giao diện sửa thông tin slider.</w:t>
+      </w:r>
+    </w:p>
+    <w:p>
+      <w:pPr>
+        <w:jc w:val="center"/>
+        <w:rPr>
+          <w:rFonts w:ascii="Times New Roman" w:hAnsi="Times New Roman" w:cs="Times New Roman"/>
+          <w:sz w:val="32"/>
+          <w:szCs w:val="32"/>
+        </w:rPr>
+      </w:pPr>
+      <w:r>
+        <w:rPr>
+          <w:rFonts w:ascii="Times New Roman" w:hAnsi="Times New Roman" w:cs="Times New Roman"/>
+          <w:noProof/>
+        </w:rPr>
+        <w:drawing>
+          <wp:inline distT="0" distB="0" distL="0" distR="0" wp14:anchorId="5305185B" wp14:editId="41646591">
+            <wp:extent cx="5943600" cy="2169160"/>
+            <wp:effectExtent l="0" t="0" r="0" b="2540"/>
+            <wp:docPr id="44" name="Picture 44"/>
+            <wp:cNvGraphicFramePr>
+              <a:graphicFrameLocks xmlns:a="http://schemas.openxmlformats.org/drawingml/2006/main" noChangeAspect="1"/>
+            </wp:cNvGraphicFramePr>
+            <a:graphic xmlns:a="http://schemas.openxmlformats.org/drawingml/2006/main">
+              <a:graphicData uri="http://schemas.openxmlformats.org/drawingml/2006/picture">
+                <pic:pic xmlns:pic="http://schemas.openxmlformats.org/drawingml/2006/picture">
+                  <pic:nvPicPr>
+                    <pic:cNvPr id="1" name=""/>
+                    <pic:cNvPicPr/>
+                  </pic:nvPicPr>
+                  <pic:blipFill>
+                    <a:blip r:embed="rId52"/>
+                    <a:stretch>
+                      <a:fillRect/>
+                    </a:stretch>
+                  </pic:blipFill>
+                  <pic:spPr>
+                    <a:xfrm>
+                      <a:off x="0" y="0"/>
+                      <a:ext cx="5943600" cy="2169160"/>
+                    </a:xfrm>
+                    <a:prstGeom prst="rect">
+                      <a:avLst/>
+                    </a:prstGeom>
+                  </pic:spPr>
+                </pic:pic>
+              </a:graphicData>
+            </a:graphic>
+          </wp:inline>
+        </w:drawing>
+      </w:r>
+    </w:p>
+    <w:p>
+      <w:pPr>
+        <w:jc w:val="center"/>
+        <w:rPr>
+          <w:rFonts w:ascii="Times New Roman" w:hAnsi="Times New Roman" w:cs="Times New Roman"/>
+          <w:sz w:val="32"/>
+          <w:szCs w:val="32"/>
+        </w:rPr>
+      </w:pPr>
+      <w:r>
+        <w:rPr>
+          <w:rFonts w:ascii="Times New Roman" w:hAnsi="Times New Roman" w:cs="Times New Roman"/>
+          <w:sz w:val="32"/>
+          <w:szCs w:val="32"/>
+        </w:rPr>
+        <w:t>Giao diện quản lý user.</w:t>
+      </w:r>
+    </w:p>
+    <w:p>
+      <w:pPr>
+        <w:jc w:val="center"/>
+        <w:rPr>
+          <w:rFonts w:ascii="Times New Roman" w:hAnsi="Times New Roman" w:cs="Times New Roman"/>
+          <w:sz w:val="32"/>
+          <w:szCs w:val="32"/>
+        </w:rPr>
+      </w:pPr>
+      <w:r>
+        <w:rPr>
+          <w:rFonts w:ascii="Times New Roman" w:hAnsi="Times New Roman" w:cs="Times New Roman"/>
+          <w:noProof/>
+        </w:rPr>
+        <w:lastRenderedPageBreak/>
+        <w:drawing>
+          <wp:inline distT="0" distB="0" distL="0" distR="0" wp14:anchorId="3AB411FF" wp14:editId="14CAEF93">
+            <wp:extent cx="5943600" cy="2266315"/>
+            <wp:effectExtent l="0" t="0" r="0" b="635"/>
+            <wp:docPr id="45" name="Picture 45"/>
+            <wp:cNvGraphicFramePr>
+              <a:graphicFrameLocks xmlns:a="http://schemas.openxmlformats.org/drawingml/2006/main" noChangeAspect="1"/>
+            </wp:cNvGraphicFramePr>
+            <a:graphic xmlns:a="http://schemas.openxmlformats.org/drawingml/2006/main">
+              <a:graphicData uri="http://schemas.openxmlformats.org/drawingml/2006/picture">
+                <pic:pic xmlns:pic="http://schemas.openxmlformats.org/drawingml/2006/picture">
+                  <pic:nvPicPr>
+                    <pic:cNvPr id="1" name=""/>
+                    <pic:cNvPicPr/>
+                  </pic:nvPicPr>
+                  <pic:blipFill>
+                    <a:blip r:embed="rId53"/>
+                    <a:stretch>
+                      <a:fillRect/>
+                    </a:stretch>
+                  </pic:blipFill>
+                  <pic:spPr>
+                    <a:xfrm>
+                      <a:off x="0" y="0"/>
+                      <a:ext cx="5943600" cy="2266315"/>
+                    </a:xfrm>
+                    <a:prstGeom prst="rect">
+                      <a:avLst/>
+                    </a:prstGeom>
+                  </pic:spPr>
+                </pic:pic>
+              </a:graphicData>
+            </a:graphic>
+          </wp:inline>
+        </w:drawing>
+      </w:r>
+    </w:p>
+    <w:p>
+      <w:pPr>
+        <w:jc w:val="center"/>
+        <w:rPr>
+          <w:rFonts w:ascii="Times New Roman" w:hAnsi="Times New Roman" w:cs="Times New Roman"/>
+          <w:sz w:val="32"/>
+          <w:szCs w:val="32"/>
+        </w:rPr>
+      </w:pPr>
+      <w:r>
+        <w:rPr>
+          <w:rFonts w:ascii="Times New Roman" w:hAnsi="Times New Roman" w:cs="Times New Roman"/>
+          <w:sz w:val="32"/>
+          <w:szCs w:val="32"/>
+        </w:rPr>
+        <w:t>Giao diện thêm user.</w:t>
+      </w:r>
+    </w:p>
+    <w:p>
+      <w:pPr>
+        <w:jc w:val="center"/>
+        <w:rPr>
+          <w:rFonts w:ascii="Times New Roman" w:hAnsi="Times New Roman" w:cs="Times New Roman"/>
+          <w:sz w:val="32"/>
+          <w:szCs w:val="32"/>
+        </w:rPr>
+      </w:pPr>
+      <w:r>
+        <w:rPr>
+          <w:rFonts w:ascii="Times New Roman" w:hAnsi="Times New Roman" w:cs="Times New Roman"/>
+          <w:noProof/>
+        </w:rPr>
+        <w:drawing>
+          <wp:inline distT="0" distB="0" distL="0" distR="0" wp14:anchorId="28EF0CD7" wp14:editId="22285EEF">
+            <wp:extent cx="5943600" cy="2653030"/>
+            <wp:effectExtent l="0" t="0" r="0" b="0"/>
+            <wp:docPr id="46" name="Picture 46"/>
+            <wp:cNvGraphicFramePr>
+              <a:graphicFrameLocks xmlns:a="http://schemas.openxmlformats.org/drawingml/2006/main" noChangeAspect="1"/>
+            </wp:cNvGraphicFramePr>
+            <a:graphic xmlns:a="http://schemas.openxmlformats.org/drawingml/2006/main">
+              <a:graphicData uri="http://schemas.openxmlformats.org/drawingml/2006/picture">
+                <pic:pic xmlns:pic="http://schemas.openxmlformats.org/drawingml/2006/picture">
+                  <pic:nvPicPr>
+                    <pic:cNvPr id="1" name=""/>
+                    <pic:cNvPicPr/>
+                  </pic:nvPicPr>
+                  <pic:blipFill>
+                    <a:blip r:embed="rId54"/>
+                    <a:stretch>
+                      <a:fillRect/>
+                    </a:stretch>
+                  </pic:blipFill>
+                  <pic:spPr>
+                    <a:xfrm>
+                      <a:off x="0" y="0"/>
+                      <a:ext cx="5943600" cy="2653030"/>
+                    </a:xfrm>
+                    <a:prstGeom prst="rect">
+                      <a:avLst/>
+                    </a:prstGeom>
+                  </pic:spPr>
+                </pic:pic>
+              </a:graphicData>
+            </a:graphic>
+          </wp:inline>
+        </w:drawing>
+      </w:r>
+    </w:p>
+    <w:p>
+      <w:pPr>
+        <w:jc w:val="center"/>
+        <w:rPr>
+          <w:rFonts w:ascii="Times New Roman" w:hAnsi="Times New Roman" w:cs="Times New Roman"/>
+          <w:sz w:val="32"/>
+          <w:szCs w:val="32"/>
+        </w:rPr>
+      </w:pPr>
+      <w:r>
+        <w:rPr>
+          <w:rFonts w:ascii="Times New Roman" w:hAnsi="Times New Roman" w:cs="Times New Roman"/>
+          <w:sz w:val="32"/>
+          <w:szCs w:val="32"/>
+        </w:rPr>
+        <w:t>Giao diện sửa thông tin user.</w:t>
+      </w:r>
+    </w:p>
+    <w:p>
+      <w:pPr>
+        <w:jc w:val="center"/>
+        <w:rPr>
+          <w:rFonts w:ascii="Times New Roman" w:hAnsi="Times New Roman" w:cs="Times New Roman"/>
+          <w:sz w:val="32"/>
+          <w:szCs w:val="32"/>
+        </w:rPr>
+      </w:pPr>
+      <w:r>
+        <w:rPr>
+          <w:rFonts w:ascii="Times New Roman" w:hAnsi="Times New Roman" w:cs="Times New Roman"/>
+          <w:noProof/>
+        </w:rPr>
+        <w:lastRenderedPageBreak/>
+        <w:drawing>
+          <wp:inline distT="0" distB="0" distL="0" distR="0" wp14:anchorId="07CFD0DC" wp14:editId="50F647AC">
+            <wp:extent cx="5943600" cy="2655570"/>
+            <wp:effectExtent l="0" t="0" r="0" b="0"/>
+            <wp:docPr id="47" name="Picture 47"/>
+            <wp:cNvGraphicFramePr>
+              <a:graphicFrameLocks xmlns:a="http://schemas.openxmlformats.org/drawingml/2006/main" noChangeAspect="1"/>
+            </wp:cNvGraphicFramePr>
+            <a:graphic xmlns:a="http://schemas.openxmlformats.org/drawingml/2006/main">
+              <a:graphicData uri="http://schemas.openxmlformats.org/drawingml/2006/picture">
+                <pic:pic xmlns:pic="http://schemas.openxmlformats.org/drawingml/2006/picture">
+                  <pic:nvPicPr>
+                    <pic:cNvPr id="1" name=""/>
+                    <pic:cNvPicPr/>
+                  </pic:nvPicPr>
+                  <pic:blipFill>
+                    <a:blip r:embed="rId55"/>
+                    <a:stretch>
+                      <a:fillRect/>
+                    </a:stretch>
+                  </pic:blipFill>
+                  <pic:spPr>
+                    <a:xfrm>
+                      <a:off x="0" y="0"/>
+                      <a:ext cx="5943600" cy="2655570"/>
+                    </a:xfrm>
+                    <a:prstGeom prst="rect">
+                      <a:avLst/>
+                    </a:prstGeom>
+                  </pic:spPr>
+                </pic:pic>
+              </a:graphicData>
+            </a:graphic>
+          </wp:inline>
+        </w:drawing>
+      </w:r>
+    </w:p>
+    <w:p>
+      <w:pPr>
+        <w:jc w:val="center"/>
+        <w:rPr>
+          <w:rFonts w:ascii="Times New Roman" w:hAnsi="Times New Roman" w:cs="Times New Roman"/>
+          <w:sz w:val="32"/>
+          <w:szCs w:val="32"/>
+        </w:rPr>
+      </w:pPr>
+      <w:r>
+        <w:rPr>
+          <w:rFonts w:ascii="Times New Roman" w:hAnsi="Times New Roman" w:cs="Times New Roman"/>
+          <w:sz w:val="32"/>
+          <w:szCs w:val="32"/>
+        </w:rPr>
+        <w:t>Giao diện quản lý role.</w:t>
+      </w:r>
+    </w:p>
+    <w:p>
+      <w:pPr>
+        <w:jc w:val="center"/>
+        <w:rPr>
+          <w:rFonts w:ascii="Times New Roman" w:hAnsi="Times New Roman" w:cs="Times New Roman"/>
+          <w:sz w:val="32"/>
+          <w:szCs w:val="32"/>
+        </w:rPr>
+      </w:pPr>
+      <w:r>
+        <w:rPr>
+          <w:rFonts w:ascii="Times New Roman" w:hAnsi="Times New Roman" w:cs="Times New Roman"/>
+          <w:noProof/>
+        </w:rPr>
+        <w:drawing>
+          <wp:inline distT="0" distB="0" distL="0" distR="0" wp14:anchorId="20669DF1" wp14:editId="4ED93A9F">
+            <wp:extent cx="5943600" cy="2028825"/>
+            <wp:effectExtent l="0" t="0" r="0" b="9525"/>
+            <wp:docPr id="48" name="Picture 48"/>
+            <wp:cNvGraphicFramePr>
+              <a:graphicFrameLocks xmlns:a="http://schemas.openxmlformats.org/drawingml/2006/main" noChangeAspect="1"/>
+            </wp:cNvGraphicFramePr>
+            <a:graphic xmlns:a="http://schemas.openxmlformats.org/drawingml/2006/main">
+              <a:graphicData uri="http://schemas.openxmlformats.org/drawingml/2006/picture">
+                <pic:pic xmlns:pic="http://schemas.openxmlformats.org/drawingml/2006/picture">
+                  <pic:nvPicPr>
+                    <pic:cNvPr id="1" name=""/>
+                    <pic:cNvPicPr/>
+                  </pic:nvPicPr>
+                  <pic:blipFill>
+                    <a:blip r:embed="rId56"/>
+                    <a:stretch>
+                      <a:fillRect/>
+                    </a:stretch>
+                  </pic:blipFill>
+                  <pic:spPr>
+                    <a:xfrm>
+                      <a:off x="0" y="0"/>
+                      <a:ext cx="5943600" cy="2028825"/>
+                    </a:xfrm>
+                    <a:prstGeom prst="rect">
+                      <a:avLst/>
+                    </a:prstGeom>
+                  </pic:spPr>
+                </pic:pic>
+              </a:graphicData>
+            </a:graphic>
+          </wp:inline>
+        </w:drawing>
+      </w:r>
+    </w:p>
+    <w:p>
+      <w:pPr>
+        <w:jc w:val="center"/>
+        <w:rPr>
+          <w:rFonts w:ascii="Times New Roman" w:hAnsi="Times New Roman" w:cs="Times New Roman"/>
+          <w:sz w:val="32"/>
+          <w:szCs w:val="32"/>
+        </w:rPr>
+      </w:pPr>
+      <w:r>
+        <w:rPr>
+          <w:rFonts w:ascii="Times New Roman" w:hAnsi="Times New Roman" w:cs="Times New Roman"/>
+          <w:sz w:val="32"/>
+          <w:szCs w:val="32"/>
+        </w:rPr>
+        <w:t>Giao diện thêm role.</w:t>
+      </w:r>
+    </w:p>
+    <w:p>
+      <w:pPr>
+        <w:jc w:val="center"/>
+        <w:rPr>
+          <w:rFonts w:ascii="Times New Roman" w:hAnsi="Times New Roman" w:cs="Times New Roman"/>
+          <w:sz w:val="32"/>
+          <w:szCs w:val="32"/>
+        </w:rPr>
+      </w:pPr>
+      <w:r>
+        <w:rPr>
+          <w:rFonts w:ascii="Times New Roman" w:hAnsi="Times New Roman" w:cs="Times New Roman"/>
+          <w:noProof/>
+        </w:rPr>
+        <w:drawing>
+          <wp:inline distT="0" distB="0" distL="0" distR="0" wp14:anchorId="4C25923A" wp14:editId="3059C47C">
+            <wp:extent cx="5943600" cy="1696720"/>
+            <wp:effectExtent l="0" t="0" r="0" b="0"/>
+            <wp:docPr id="49" name="Picture 49"/>
+            <wp:cNvGraphicFramePr>
+              <a:graphicFrameLocks xmlns:a="http://schemas.openxmlformats.org/drawingml/2006/main" noChangeAspect="1"/>
+            </wp:cNvGraphicFramePr>
+            <a:graphic xmlns:a="http://schemas.openxmlformats.org/drawingml/2006/main">
+              <a:graphicData uri="http://schemas.openxmlformats.org/drawingml/2006/picture">
+                <pic:pic xmlns:pic="http://schemas.openxmlformats.org/drawingml/2006/picture">
+                  <pic:nvPicPr>
+                    <pic:cNvPr id="1" name=""/>
+                    <pic:cNvPicPr/>
+                  </pic:nvPicPr>
+                  <pic:blipFill>
+                    <a:blip r:embed="rId57"/>
+                    <a:stretch>
+                      <a:fillRect/>
+                    </a:stretch>
+                  </pic:blipFill>
+                  <pic:spPr>
+                    <a:xfrm>
+                      <a:off x="0" y="0"/>
+                      <a:ext cx="5943600" cy="1696720"/>
+                    </a:xfrm>
+                    <a:prstGeom prst="rect">
+                      <a:avLst/>
+                    </a:prstGeom>
+                  </pic:spPr>
+                </pic:pic>
+              </a:graphicData>
+            </a:graphic>
+          </wp:inline>
+        </w:drawing>
+      </w:r>
+    </w:p>
+    <w:p>
+      <w:pPr>
+        <w:jc w:val="center"/>
+        <w:rPr>
+          <w:rFonts w:ascii="Times New Roman" w:hAnsi="Times New Roman" w:cs="Times New Roman"/>
+          <w:sz w:val="32"/>
+          <w:szCs w:val="32"/>
+        </w:rPr>
+      </w:pPr>
+      <w:r>
+        <w:rPr>
+          <w:rFonts w:ascii="Times New Roman" w:hAnsi="Times New Roman" w:cs="Times New Roman"/>
+          <w:sz w:val="32"/>
+          <w:szCs w:val="32"/>
+        </w:rPr>
+        <w:t>Giao diện chỉnh sửa thông tin role.</w:t>
+      </w:r>
+    </w:p>
+    <w:p>
+      <w:pPr>
+        <w:jc w:val="center"/>
+        <w:rPr>
+          <w:rFonts w:ascii="Times New Roman" w:hAnsi="Times New Roman" w:cs="Times New Roman"/>
+          <w:sz w:val="32"/>
+          <w:szCs w:val="32"/>
+        </w:rPr>
+      </w:pPr>
+      <w:r>
+        <w:rPr>
+          <w:rFonts w:ascii="Times New Roman" w:hAnsi="Times New Roman" w:cs="Times New Roman"/>
+          <w:noProof/>
+        </w:rPr>
+        <w:lastRenderedPageBreak/>
+        <w:drawing>
+          <wp:inline distT="0" distB="0" distL="0" distR="0" wp14:anchorId="38DCB5D4" wp14:editId="257B816C">
+            <wp:extent cx="5943600" cy="1924685"/>
+            <wp:effectExtent l="0" t="0" r="0" b="0"/>
+            <wp:docPr id="50" name="Picture 50"/>
+            <wp:cNvGraphicFramePr>
+              <a:graphicFrameLocks xmlns:a="http://schemas.openxmlformats.org/drawingml/2006/main" noChangeAspect="1"/>
+            </wp:cNvGraphicFramePr>
+            <a:graphic xmlns:a="http://schemas.openxmlformats.org/drawingml/2006/main">
+              <a:graphicData uri="http://schemas.openxmlformats.org/drawingml/2006/picture">
+                <pic:pic xmlns:pic="http://schemas.openxmlformats.org/drawingml/2006/picture">
+                  <pic:nvPicPr>
+                    <pic:cNvPr id="1" name=""/>
+                    <pic:cNvPicPr/>
+                  </pic:nvPicPr>
+                  <pic:blipFill>
+                    <a:blip r:embed="rId58"/>
+                    <a:stretch>
+                      <a:fillRect/>
+                    </a:stretch>
+                  </pic:blipFill>
+                  <pic:spPr>
+                    <a:xfrm>
+                      <a:off x="0" y="0"/>
+                      <a:ext cx="5943600" cy="1924685"/>
+                    </a:xfrm>
+                    <a:prstGeom prst="rect">
+                      <a:avLst/>
+                    </a:prstGeom>
+                  </pic:spPr>
+                </pic:pic>
+              </a:graphicData>
+            </a:graphic>
+          </wp:inline>
+        </w:drawing>
+      </w:r>
+    </w:p>
+    <w:p>
+      <w:pPr>
+        <w:jc w:val="center"/>
+        <w:rPr>
+          <w:rFonts w:ascii="Times New Roman" w:hAnsi="Times New Roman" w:cs="Times New Roman"/>
+          <w:sz w:val="32"/>
+          <w:szCs w:val="32"/>
         </w:rPr>
       </w:pPr>
     </w:p>
@@ -5164,6 +8527,122 @@
     </w:lvl>
   </w:abstractNum>
   <w:abstractNum w:abstractNumId="4" w15:restartNumberingAfterBreak="0">
+    <w:nsid w:val="1E8B6E6A"/>
+    <w:multiLevelType w:val="hybridMultilevel"/>
+    <w:tmpl w:val="54ACDD92"/>
+    <w:lvl w:ilvl="0" w:tplc="C31E0E6C">
+      <w:numFmt w:val="bullet"/>
+      <w:lvlText w:val="-"/>
+      <w:lvlJc w:val="left"/>
+      <w:pPr>
+        <w:ind w:left="720" w:hanging="360"/>
+      </w:pPr>
+      <w:rPr>
+        <w:rFonts w:ascii="Times New Roman" w:eastAsia="Times New Roman" w:hAnsi="Times New Roman" w:cs="Times New Roman" w:hint="default"/>
+        <w:w w:val="99"/>
+        <w:sz w:val="26"/>
+        <w:szCs w:val="26"/>
+        <w:lang w:val="vi" w:eastAsia="en-US" w:bidi="ar-SA"/>
+      </w:rPr>
+    </w:lvl>
+    <w:lvl w:ilvl="1" w:tplc="04090003" w:tentative="1">
+      <w:start w:val="1"/>
+      <w:numFmt w:val="bullet"/>
+      <w:lvlText w:val="o"/>
+      <w:lvlJc w:val="left"/>
+      <w:pPr>
+        <w:ind w:left="1440" w:hanging="360"/>
+      </w:pPr>
+      <w:rPr>
+        <w:rFonts w:ascii="Courier New" w:hAnsi="Courier New" w:cs="Courier New" w:hint="default"/>
+      </w:rPr>
+    </w:lvl>
+    <w:lvl w:ilvl="2" w:tplc="04090005" w:tentative="1">
+      <w:start w:val="1"/>
+      <w:numFmt w:val="bullet"/>
+      <w:lvlText w:val=""/>
+      <w:lvlJc w:val="left"/>
+      <w:pPr>
+        <w:ind w:left="2160" w:hanging="360"/>
+      </w:pPr>
+      <w:rPr>
+        <w:rFonts w:ascii="Wingdings" w:hAnsi="Wingdings" w:hint="default"/>
+      </w:rPr>
+    </w:lvl>
+    <w:lvl w:ilvl="3" w:tplc="04090001" w:tentative="1">
+      <w:start w:val="1"/>
+      <w:numFmt w:val="bullet"/>
+      <w:lvlText w:val=""/>
+      <w:lvlJc w:val="left"/>
+      <w:pPr>
+        <w:ind w:left="2880" w:hanging="360"/>
+      </w:pPr>
+      <w:rPr>
+        <w:rFonts w:ascii="Symbol" w:hAnsi="Symbol" w:hint="default"/>
+      </w:rPr>
+    </w:lvl>
+    <w:lvl w:ilvl="4" w:tplc="04090003" w:tentative="1">
+      <w:start w:val="1"/>
+      <w:numFmt w:val="bullet"/>
+      <w:lvlText w:val="o"/>
+      <w:lvlJc w:val="left"/>
+      <w:pPr>
+        <w:ind w:left="3600" w:hanging="360"/>
+      </w:pPr>
+      <w:rPr>
+        <w:rFonts w:ascii="Courier New" w:hAnsi="Courier New" w:cs="Courier New" w:hint="default"/>
+      </w:rPr>
+    </w:lvl>
+    <w:lvl w:ilvl="5" w:tplc="04090005" w:tentative="1">
+      <w:start w:val="1"/>
+      <w:numFmt w:val="bullet"/>
+      <w:lvlText w:val=""/>
+      <w:lvlJc w:val="left"/>
+      <w:pPr>
+        <w:ind w:left="4320" w:hanging="360"/>
+      </w:pPr>
+      <w:rPr>
+        <w:rFonts w:ascii="Wingdings" w:hAnsi="Wingdings" w:hint="default"/>
+      </w:rPr>
+    </w:lvl>
+    <w:lvl w:ilvl="6" w:tplc="04090001" w:tentative="1">
+      <w:start w:val="1"/>
+      <w:numFmt w:val="bullet"/>
+      <w:lvlText w:val=""/>
+      <w:lvlJc w:val="left"/>
+      <w:pPr>
+        <w:ind w:left="5040" w:hanging="360"/>
+      </w:pPr>
+      <w:rPr>
+        <w:rFonts w:ascii="Symbol" w:hAnsi="Symbol" w:hint="default"/>
+      </w:rPr>
+    </w:lvl>
+    <w:lvl w:ilvl="7" w:tplc="04090003" w:tentative="1">
+      <w:start w:val="1"/>
+      <w:numFmt w:val="bullet"/>
+      <w:lvlText w:val="o"/>
+      <w:lvlJc w:val="left"/>
+      <w:pPr>
+        <w:ind w:left="5760" w:hanging="360"/>
+      </w:pPr>
+      <w:rPr>
+        <w:rFonts w:ascii="Courier New" w:hAnsi="Courier New" w:cs="Courier New" w:hint="default"/>
+      </w:rPr>
+    </w:lvl>
+    <w:lvl w:ilvl="8" w:tplc="04090005" w:tentative="1">
+      <w:start w:val="1"/>
+      <w:numFmt w:val="bullet"/>
+      <w:lvlText w:val=""/>
+      <w:lvlJc w:val="left"/>
+      <w:pPr>
+        <w:ind w:left="6480" w:hanging="360"/>
+      </w:pPr>
+      <w:rPr>
+        <w:rFonts w:ascii="Wingdings" w:hAnsi="Wingdings" w:hint="default"/>
+      </w:rPr>
+    </w:lvl>
+  </w:abstractNum>
+  <w:abstractNum w:abstractNumId="5" w15:restartNumberingAfterBreak="0">
     <w:nsid w:val="303C3A02"/>
     <w:multiLevelType w:val="hybridMultilevel"/>
     <w:tmpl w:val="5B040F38"/>
@@ -5276,7 +8755,7 @@
       </w:rPr>
     </w:lvl>
   </w:abstractNum>
-  <w:abstractNum w:abstractNumId="5" w15:restartNumberingAfterBreak="0">
+  <w:abstractNum w:abstractNumId="6" w15:restartNumberingAfterBreak="0">
     <w:nsid w:val="63F046DC"/>
     <w:multiLevelType w:val="hybridMultilevel"/>
     <w:tmpl w:val="69D468FA"/>
@@ -5389,7 +8868,120 @@
       </w:rPr>
     </w:lvl>
   </w:abstractNum>
-  <w:abstractNum w:abstractNumId="6" w15:restartNumberingAfterBreak="0">
+  <w:abstractNum w:abstractNumId="7" w15:restartNumberingAfterBreak="0">
+    <w:nsid w:val="666A2E06"/>
+    <w:multiLevelType w:val="hybridMultilevel"/>
+    <w:tmpl w:val="AC34DE34"/>
+    <w:lvl w:ilvl="0" w:tplc="04090001">
+      <w:start w:val="1"/>
+      <w:numFmt w:val="bullet"/>
+      <w:lvlText w:val=""/>
+      <w:lvlJc w:val="left"/>
+      <w:pPr>
+        <w:ind w:left="720" w:hanging="360"/>
+      </w:pPr>
+      <w:rPr>
+        <w:rFonts w:ascii="Symbol" w:hAnsi="Symbol" w:hint="default"/>
+      </w:rPr>
+    </w:lvl>
+    <w:lvl w:ilvl="1" w:tplc="04090003" w:tentative="1">
+      <w:start w:val="1"/>
+      <w:numFmt w:val="bullet"/>
+      <w:lvlText w:val="o"/>
+      <w:lvlJc w:val="left"/>
+      <w:pPr>
+        <w:ind w:left="1440" w:hanging="360"/>
+      </w:pPr>
+      <w:rPr>
+        <w:rFonts w:ascii="Courier New" w:hAnsi="Courier New" w:cs="Courier New" w:hint="default"/>
+      </w:rPr>
+    </w:lvl>
+    <w:lvl w:ilvl="2" w:tplc="04090005" w:tentative="1">
+      <w:start w:val="1"/>
+      <w:numFmt w:val="bullet"/>
+      <w:lvlText w:val=""/>
+      <w:lvlJc w:val="left"/>
+      <w:pPr>
+        <w:ind w:left="2160" w:hanging="360"/>
+      </w:pPr>
+      <w:rPr>
+        <w:rFonts w:ascii="Wingdings" w:hAnsi="Wingdings" w:hint="default"/>
+      </w:rPr>
+    </w:lvl>
+    <w:lvl w:ilvl="3" w:tplc="04090001" w:tentative="1">
+      <w:start w:val="1"/>
+      <w:numFmt w:val="bullet"/>
+      <w:lvlText w:val=""/>
+      <w:lvlJc w:val="left"/>
+      <w:pPr>
+        <w:ind w:left="2880" w:hanging="360"/>
+      </w:pPr>
+      <w:rPr>
+        <w:rFonts w:ascii="Symbol" w:hAnsi="Symbol" w:hint="default"/>
+      </w:rPr>
+    </w:lvl>
+    <w:lvl w:ilvl="4" w:tplc="04090003" w:tentative="1">
+      <w:start w:val="1"/>
+      <w:numFmt w:val="bullet"/>
+      <w:lvlText w:val="o"/>
+      <w:lvlJc w:val="left"/>
+      <w:pPr>
+        <w:ind w:left="3600" w:hanging="360"/>
+      </w:pPr>
+      <w:rPr>
+        <w:rFonts w:ascii="Courier New" w:hAnsi="Courier New" w:cs="Courier New" w:hint="default"/>
+      </w:rPr>
+    </w:lvl>
+    <w:lvl w:ilvl="5" w:tplc="04090005" w:tentative="1">
+      <w:start w:val="1"/>
+      <w:numFmt w:val="bullet"/>
+      <w:lvlText w:val=""/>
+      <w:lvlJc w:val="left"/>
+      <w:pPr>
+        <w:ind w:left="4320" w:hanging="360"/>
+      </w:pPr>
+      <w:rPr>
+        <w:rFonts w:ascii="Wingdings" w:hAnsi="Wingdings" w:hint="default"/>
+      </w:rPr>
+    </w:lvl>
+    <w:lvl w:ilvl="6" w:tplc="04090001" w:tentative="1">
+      <w:start w:val="1"/>
+      <w:numFmt w:val="bullet"/>
+      <w:lvlText w:val=""/>
+      <w:lvlJc w:val="left"/>
+      <w:pPr>
+        <w:ind w:left="5040" w:hanging="360"/>
+      </w:pPr>
+      <w:rPr>
+        <w:rFonts w:ascii="Symbol" w:hAnsi="Symbol" w:hint="default"/>
+      </w:rPr>
+    </w:lvl>
+    <w:lvl w:ilvl="7" w:tplc="04090003" w:tentative="1">
+      <w:start w:val="1"/>
+      <w:numFmt w:val="bullet"/>
+      <w:lvlText w:val="o"/>
+      <w:lvlJc w:val="left"/>
+      <w:pPr>
+        <w:ind w:left="5760" w:hanging="360"/>
+      </w:pPr>
+      <w:rPr>
+        <w:rFonts w:ascii="Courier New" w:hAnsi="Courier New" w:cs="Courier New" w:hint="default"/>
+      </w:rPr>
+    </w:lvl>
+    <w:lvl w:ilvl="8" w:tplc="04090005" w:tentative="1">
+      <w:start w:val="1"/>
+      <w:numFmt w:val="bullet"/>
+      <w:lvlText w:val=""/>
+      <w:lvlJc w:val="left"/>
+      <w:pPr>
+        <w:ind w:left="6480" w:hanging="360"/>
+      </w:pPr>
+      <w:rPr>
+        <w:rFonts w:ascii="Wingdings" w:hAnsi="Wingdings" w:hint="default"/>
+      </w:rPr>
+    </w:lvl>
+  </w:abstractNum>
+  <w:abstractNum w:abstractNumId="8" w15:restartNumberingAfterBreak="0">
     <w:nsid w:val="7B677B3A"/>
     <w:multiLevelType w:val="multilevel"/>
     <w:tmpl w:val="583432DC"/>
@@ -5521,7 +9113,7 @@
     </w:lvl>
   </w:abstractNum>
   <w:num w:numId="1">
-    <w:abstractNumId w:val="4"/>
+    <w:abstractNumId w:val="5"/>
   </w:num>
   <w:num w:numId="2">
     <w:abstractNumId w:val="2"/>
@@ -5530,7 +9122,7 @@
     <w:abstractNumId w:val="1"/>
   </w:num>
   <w:num w:numId="4">
-    <w:abstractNumId w:val="5"/>
+    <w:abstractNumId w:val="6"/>
   </w:num>
   <w:num w:numId="5">
     <w:abstractNumId w:val="0"/>
@@ -5539,7 +9131,13 @@
     <w:abstractNumId w:val="3"/>
   </w:num>
   <w:num w:numId="7">
-    <w:abstractNumId w:val="6"/>
+    <w:abstractNumId w:val="8"/>
+  </w:num>
+  <w:num w:numId="8">
+    <w:abstractNumId w:val="4"/>
+  </w:num>
+  <w:num w:numId="9">
+    <w:abstractNumId w:val="7"/>
   </w:num>
 </w:numbering>
 </file>

</xml_diff>